<commit_message>
Removed unnecessary legacy code. Uncommented clock timing code for Balena
</commit_message>
<xml_diff>
--- a/TestingDocument.docx
+++ b/TestingDocument.docx
@@ -971,8 +971,10 @@
                 <w:b/>
                 <w:sz w:val="21"/>
               </w:rPr>
-              <w:t>– 6x6, 1.0</w:t>
-            </w:r>
+              <w:t>– 6x6, 0.05</w:t>
+            </w:r>
+            <w:bookmarkStart w:id="0" w:name="_GoBack"/>
+            <w:bookmarkEnd w:id="0"/>
           </w:p>
           <w:p>
             <w:pPr>
@@ -1732,8 +1734,6 @@
         </w:rPr>
         <w:t xml:space="preserve"> This is to help ensure accuracy of the testing process.</w:t>
       </w:r>
-      <w:bookmarkStart w:id="0" w:name="_GoBack"/>
-      <w:bookmarkEnd w:id="0"/>
     </w:p>
     <w:p>
       <w:pPr>
@@ -9151,8 +9151,8 @@
         </c:dLbls>
         <c:marker val="1"/>
         <c:smooth val="0"/>
-        <c:axId val="-2049762208"/>
-        <c:axId val="2147290864"/>
+        <c:axId val="-2112244176"/>
+        <c:axId val="2146098032"/>
       </c:lineChart>
       <c:lineChart>
         <c:grouping val="standard"/>
@@ -9260,11 +9260,11 @@
         </c:dLbls>
         <c:marker val="1"/>
         <c:smooth val="0"/>
-        <c:axId val="2147202336"/>
-        <c:axId val="-2049759008"/>
+        <c:axId val="-2093710944"/>
+        <c:axId val="-2093536624"/>
       </c:lineChart>
       <c:catAx>
-        <c:axId val="-2049762208"/>
+        <c:axId val="-2112244176"/>
         <c:scaling>
           <c:orientation val="minMax"/>
         </c:scaling>
@@ -9307,7 +9307,7 @@
             <a:endParaRPr lang="en-US"/>
           </a:p>
         </c:txPr>
-        <c:crossAx val="2147290864"/>
+        <c:crossAx val="2146098032"/>
         <c:crosses val="autoZero"/>
         <c:auto val="1"/>
         <c:lblAlgn val="ctr"/>
@@ -9315,7 +9315,7 @@
         <c:noMultiLvlLbl val="0"/>
       </c:catAx>
       <c:valAx>
-        <c:axId val="2147290864"/>
+        <c:axId val="2146098032"/>
         <c:scaling>
           <c:orientation val="minMax"/>
         </c:scaling>
@@ -9363,12 +9363,12 @@
             <a:endParaRPr lang="en-US"/>
           </a:p>
         </c:txPr>
-        <c:crossAx val="-2049762208"/>
+        <c:crossAx val="-2112244176"/>
         <c:crosses val="autoZero"/>
         <c:crossBetween val="between"/>
       </c:valAx>
       <c:valAx>
-        <c:axId val="-2049759008"/>
+        <c:axId val="-2093536624"/>
         <c:scaling>
           <c:orientation val="minMax"/>
         </c:scaling>
@@ -9402,12 +9402,12 @@
             <a:endParaRPr lang="en-US"/>
           </a:p>
         </c:txPr>
-        <c:crossAx val="2147202336"/>
+        <c:crossAx val="-2093710944"/>
         <c:crosses val="max"/>
         <c:crossBetween val="between"/>
       </c:valAx>
       <c:catAx>
-        <c:axId val="2147202336"/>
+        <c:axId val="-2093710944"/>
         <c:scaling>
           <c:orientation val="minMax"/>
         </c:scaling>
@@ -9417,7 +9417,7 @@
         <c:majorTickMark val="out"/>
         <c:minorTickMark val="none"/>
         <c:tickLblPos val="nextTo"/>
-        <c:crossAx val="-2049759008"/>
+        <c:crossAx val="-2093536624"/>
         <c:crosses val="autoZero"/>
         <c:auto val="1"/>
         <c:lblAlgn val="ctr"/>
@@ -9671,8 +9671,8 @@
         </c:dLbls>
         <c:marker val="1"/>
         <c:smooth val="0"/>
-        <c:axId val="2146882368"/>
-        <c:axId val="2146885248"/>
+        <c:axId val="-2093710192"/>
+        <c:axId val="-2093754288"/>
       </c:lineChart>
       <c:lineChart>
         <c:grouping val="standard"/>
@@ -9780,11 +9780,11 @@
         </c:dLbls>
         <c:marker val="1"/>
         <c:smooth val="0"/>
-        <c:axId val="2146891200"/>
-        <c:axId val="2146888288"/>
+        <c:axId val="2145776688"/>
+        <c:axId val="2146098992"/>
       </c:lineChart>
       <c:catAx>
-        <c:axId val="2146882368"/>
+        <c:axId val="-2093710192"/>
         <c:scaling>
           <c:orientation val="minMax"/>
         </c:scaling>
@@ -9827,7 +9827,7 @@
             <a:endParaRPr lang="en-US"/>
           </a:p>
         </c:txPr>
-        <c:crossAx val="2146885248"/>
+        <c:crossAx val="-2093754288"/>
         <c:crosses val="autoZero"/>
         <c:auto val="1"/>
         <c:lblAlgn val="ctr"/>
@@ -9835,7 +9835,7 @@
         <c:noMultiLvlLbl val="0"/>
       </c:catAx>
       <c:valAx>
-        <c:axId val="2146885248"/>
+        <c:axId val="-2093754288"/>
         <c:scaling>
           <c:orientation val="minMax"/>
         </c:scaling>
@@ -9883,12 +9883,12 @@
             <a:endParaRPr lang="en-US"/>
           </a:p>
         </c:txPr>
-        <c:crossAx val="2146882368"/>
+        <c:crossAx val="-2093710192"/>
         <c:crosses val="autoZero"/>
         <c:crossBetween val="between"/>
       </c:valAx>
       <c:valAx>
-        <c:axId val="2146888288"/>
+        <c:axId val="2146098992"/>
         <c:scaling>
           <c:orientation val="minMax"/>
         </c:scaling>
@@ -9922,12 +9922,12 @@
             <a:endParaRPr lang="en-US"/>
           </a:p>
         </c:txPr>
-        <c:crossAx val="2146891200"/>
+        <c:crossAx val="2145776688"/>
         <c:crosses val="max"/>
         <c:crossBetween val="between"/>
       </c:valAx>
       <c:catAx>
-        <c:axId val="2146891200"/>
+        <c:axId val="2145776688"/>
         <c:scaling>
           <c:orientation val="minMax"/>
         </c:scaling>
@@ -9937,7 +9937,7 @@
         <c:majorTickMark val="out"/>
         <c:minorTickMark val="none"/>
         <c:tickLblPos val="nextTo"/>
-        <c:crossAx val="2146888288"/>
+        <c:crossAx val="2146098992"/>
         <c:crosses val="autoZero"/>
         <c:auto val="1"/>
         <c:lblAlgn val="ctr"/>
@@ -10167,8 +10167,8 @@
         </c:dLbls>
         <c:marker val="1"/>
         <c:smooth val="0"/>
-        <c:axId val="2146699024"/>
-        <c:axId val="2146701952"/>
+        <c:axId val="-2093747392"/>
+        <c:axId val="2146094672"/>
       </c:lineChart>
       <c:lineChart>
         <c:grouping val="standard"/>
@@ -10252,11 +10252,11 @@
         </c:dLbls>
         <c:marker val="1"/>
         <c:smooth val="0"/>
-        <c:axId val="2146707936"/>
-        <c:axId val="2146705024"/>
+        <c:axId val="-2112356352"/>
+        <c:axId val="2145925456"/>
       </c:lineChart>
       <c:catAx>
-        <c:axId val="2146699024"/>
+        <c:axId val="-2093747392"/>
         <c:scaling>
           <c:orientation val="minMax"/>
         </c:scaling>
@@ -10299,7 +10299,7 @@
             <a:endParaRPr lang="en-US"/>
           </a:p>
         </c:txPr>
-        <c:crossAx val="2146701952"/>
+        <c:crossAx val="2146094672"/>
         <c:crosses val="autoZero"/>
         <c:auto val="1"/>
         <c:lblAlgn val="ctr"/>
@@ -10307,7 +10307,7 @@
         <c:noMultiLvlLbl val="0"/>
       </c:catAx>
       <c:valAx>
-        <c:axId val="2146701952"/>
+        <c:axId val="2146094672"/>
         <c:scaling>
           <c:orientation val="minMax"/>
         </c:scaling>
@@ -10355,12 +10355,12 @@
             <a:endParaRPr lang="en-US"/>
           </a:p>
         </c:txPr>
-        <c:crossAx val="2146699024"/>
+        <c:crossAx val="-2093747392"/>
         <c:crosses val="autoZero"/>
         <c:crossBetween val="between"/>
       </c:valAx>
       <c:valAx>
-        <c:axId val="2146705024"/>
+        <c:axId val="2145925456"/>
         <c:scaling>
           <c:orientation val="minMax"/>
         </c:scaling>
@@ -10394,12 +10394,12 @@
             <a:endParaRPr lang="en-US"/>
           </a:p>
         </c:txPr>
-        <c:crossAx val="2146707936"/>
+        <c:crossAx val="-2112356352"/>
         <c:crosses val="max"/>
         <c:crossBetween val="between"/>
       </c:valAx>
       <c:catAx>
-        <c:axId val="2146707936"/>
+        <c:axId val="-2112356352"/>
         <c:scaling>
           <c:orientation val="minMax"/>
         </c:scaling>
@@ -10409,7 +10409,7 @@
         <c:majorTickMark val="out"/>
         <c:minorTickMark val="none"/>
         <c:tickLblPos val="nextTo"/>
-        <c:crossAx val="2146705024"/>
+        <c:crossAx val="2145925456"/>
         <c:crosses val="autoZero"/>
         <c:auto val="1"/>
         <c:lblAlgn val="ctr"/>
@@ -10639,8 +10639,8 @@
         </c:dLbls>
         <c:marker val="1"/>
         <c:smooth val="0"/>
-        <c:axId val="2146799888"/>
-        <c:axId val="2146797568"/>
+        <c:axId val="2145848048"/>
+        <c:axId val="-2111974000"/>
       </c:lineChart>
       <c:lineChart>
         <c:grouping val="standard"/>
@@ -10724,11 +10724,11 @@
         </c:dLbls>
         <c:marker val="1"/>
         <c:smooth val="0"/>
-        <c:axId val="2146859824"/>
-        <c:axId val="2146806592"/>
+        <c:axId val="2145774000"/>
+        <c:axId val="2145946208"/>
       </c:lineChart>
       <c:catAx>
-        <c:axId val="2146799888"/>
+        <c:axId val="2145848048"/>
         <c:scaling>
           <c:orientation val="minMax"/>
         </c:scaling>
@@ -10771,7 +10771,7 @@
             <a:endParaRPr lang="en-US"/>
           </a:p>
         </c:txPr>
-        <c:crossAx val="2146797568"/>
+        <c:crossAx val="-2111974000"/>
         <c:crosses val="autoZero"/>
         <c:auto val="1"/>
         <c:lblAlgn val="ctr"/>
@@ -10779,7 +10779,7 @@
         <c:noMultiLvlLbl val="0"/>
       </c:catAx>
       <c:valAx>
-        <c:axId val="2146797568"/>
+        <c:axId val="-2111974000"/>
         <c:scaling>
           <c:orientation val="minMax"/>
         </c:scaling>
@@ -10827,12 +10827,12 @@
             <a:endParaRPr lang="en-US"/>
           </a:p>
         </c:txPr>
-        <c:crossAx val="2146799888"/>
+        <c:crossAx val="2145848048"/>
         <c:crosses val="autoZero"/>
         <c:crossBetween val="between"/>
       </c:valAx>
       <c:valAx>
-        <c:axId val="2146806592"/>
+        <c:axId val="2145946208"/>
         <c:scaling>
           <c:orientation val="minMax"/>
         </c:scaling>
@@ -10866,12 +10866,12 @@
             <a:endParaRPr lang="en-US"/>
           </a:p>
         </c:txPr>
-        <c:crossAx val="2146859824"/>
+        <c:crossAx val="2145774000"/>
         <c:crosses val="max"/>
         <c:crossBetween val="between"/>
       </c:valAx>
       <c:catAx>
-        <c:axId val="2146859824"/>
+        <c:axId val="2145774000"/>
         <c:scaling>
           <c:orientation val="minMax"/>
         </c:scaling>
@@ -10881,7 +10881,7 @@
         <c:majorTickMark val="out"/>
         <c:minorTickMark val="none"/>
         <c:tickLblPos val="nextTo"/>
-        <c:crossAx val="2146806592"/>
+        <c:crossAx val="2145946208"/>
         <c:crosses val="autoZero"/>
         <c:auto val="1"/>
         <c:lblAlgn val="ctr"/>
@@ -11135,8 +11135,8 @@
         </c:dLbls>
         <c:marker val="1"/>
         <c:smooth val="0"/>
-        <c:axId val="2146827344"/>
-        <c:axId val="2146830304"/>
+        <c:axId val="-2112296976"/>
+        <c:axId val="-2112195040"/>
       </c:lineChart>
       <c:lineChart>
         <c:grouping val="standard"/>
@@ -11244,11 +11244,11 @@
         </c:dLbls>
         <c:marker val="1"/>
         <c:smooth val="0"/>
-        <c:axId val="2146812016"/>
-        <c:axId val="2146833280"/>
+        <c:axId val="-2112206448"/>
+        <c:axId val="-2112181552"/>
       </c:lineChart>
       <c:catAx>
-        <c:axId val="2146827344"/>
+        <c:axId val="-2112296976"/>
         <c:scaling>
           <c:orientation val="minMax"/>
         </c:scaling>
@@ -11291,7 +11291,7 @@
             <a:endParaRPr lang="en-US"/>
           </a:p>
         </c:txPr>
-        <c:crossAx val="2146830304"/>
+        <c:crossAx val="-2112195040"/>
         <c:crosses val="autoZero"/>
         <c:auto val="1"/>
         <c:lblAlgn val="ctr"/>
@@ -11299,7 +11299,7 @@
         <c:noMultiLvlLbl val="0"/>
       </c:catAx>
       <c:valAx>
-        <c:axId val="2146830304"/>
+        <c:axId val="-2112195040"/>
         <c:scaling>
           <c:orientation val="minMax"/>
         </c:scaling>
@@ -11347,12 +11347,12 @@
             <a:endParaRPr lang="en-US"/>
           </a:p>
         </c:txPr>
-        <c:crossAx val="2146827344"/>
+        <c:crossAx val="-2112296976"/>
         <c:crosses val="autoZero"/>
         <c:crossBetween val="between"/>
       </c:valAx>
       <c:valAx>
-        <c:axId val="2146833280"/>
+        <c:axId val="-2112181552"/>
         <c:scaling>
           <c:orientation val="minMax"/>
           <c:max val="1.0"/>
@@ -11387,12 +11387,12 @@
             <a:endParaRPr lang="en-US"/>
           </a:p>
         </c:txPr>
-        <c:crossAx val="2146812016"/>
+        <c:crossAx val="-2112206448"/>
         <c:crosses val="max"/>
         <c:crossBetween val="between"/>
       </c:valAx>
       <c:catAx>
-        <c:axId val="2146812016"/>
+        <c:axId val="-2112206448"/>
         <c:scaling>
           <c:orientation val="minMax"/>
         </c:scaling>
@@ -11402,7 +11402,7 @@
         <c:majorTickMark val="out"/>
         <c:minorTickMark val="none"/>
         <c:tickLblPos val="nextTo"/>
-        <c:crossAx val="2146833280"/>
+        <c:crossAx val="-2112181552"/>
         <c:crosses val="autoZero"/>
         <c:auto val="1"/>
         <c:lblAlgn val="ctr"/>
@@ -11632,8 +11632,8 @@
         </c:dLbls>
         <c:marker val="1"/>
         <c:smooth val="0"/>
-        <c:axId val="2146554256"/>
-        <c:axId val="2146557184"/>
+        <c:axId val="2145769792"/>
+        <c:axId val="2145639888"/>
       </c:lineChart>
       <c:lineChart>
         <c:grouping val="standard"/>
@@ -11717,11 +11717,11 @@
         </c:dLbls>
         <c:marker val="1"/>
         <c:smooth val="0"/>
-        <c:axId val="2147111408"/>
-        <c:axId val="2147263408"/>
+        <c:axId val="-2093688064"/>
+        <c:axId val="2145601552"/>
       </c:lineChart>
       <c:catAx>
-        <c:axId val="2146554256"/>
+        <c:axId val="2145769792"/>
         <c:scaling>
           <c:orientation val="minMax"/>
         </c:scaling>
@@ -11764,7 +11764,7 @@
             <a:endParaRPr lang="en-US"/>
           </a:p>
         </c:txPr>
-        <c:crossAx val="2146557184"/>
+        <c:crossAx val="2145639888"/>
         <c:crosses val="autoZero"/>
         <c:auto val="1"/>
         <c:lblAlgn val="ctr"/>
@@ -11772,7 +11772,7 @@
         <c:noMultiLvlLbl val="0"/>
       </c:catAx>
       <c:valAx>
-        <c:axId val="2146557184"/>
+        <c:axId val="2145639888"/>
         <c:scaling>
           <c:orientation val="minMax"/>
         </c:scaling>
@@ -11820,12 +11820,12 @@
             <a:endParaRPr lang="en-US"/>
           </a:p>
         </c:txPr>
-        <c:crossAx val="2146554256"/>
+        <c:crossAx val="2145769792"/>
         <c:crosses val="autoZero"/>
         <c:crossBetween val="between"/>
       </c:valAx>
       <c:valAx>
-        <c:axId val="2147263408"/>
+        <c:axId val="2145601552"/>
         <c:scaling>
           <c:orientation val="minMax"/>
         </c:scaling>
@@ -11859,12 +11859,12 @@
             <a:endParaRPr lang="en-US"/>
           </a:p>
         </c:txPr>
-        <c:crossAx val="2147111408"/>
+        <c:crossAx val="-2093688064"/>
         <c:crosses val="max"/>
         <c:crossBetween val="between"/>
       </c:valAx>
       <c:catAx>
-        <c:axId val="2147111408"/>
+        <c:axId val="-2093688064"/>
         <c:scaling>
           <c:orientation val="minMax"/>
         </c:scaling>
@@ -11874,7 +11874,7 @@
         <c:majorTickMark val="out"/>
         <c:minorTickMark val="none"/>
         <c:tickLblPos val="nextTo"/>
-        <c:crossAx val="2147263408"/>
+        <c:crossAx val="2145601552"/>
         <c:crosses val="autoZero"/>
         <c:auto val="1"/>
         <c:lblAlgn val="ctr"/>
@@ -15552,7 +15552,7 @@
 </file>
 
 <file path=customXml/itemProps1.xml><?xml version="1.0" encoding="utf-8"?>
-<ds:datastoreItem xmlns:ds="http://schemas.openxmlformats.org/officeDocument/2006/customXml" ds:itemID="{B2427258-AB7A-BA47-AEB3-CF27A7670F13}">
+<ds:datastoreItem xmlns:ds="http://schemas.openxmlformats.org/officeDocument/2006/customXml" ds:itemID="{5735C366-FBD5-E942-9044-20F409D2D169}">
   <ds:schemaRefs>
     <ds:schemaRef ds:uri="http://schemas.openxmlformats.org/officeDocument/2006/bibliography"/>
   </ds:schemaRefs>

</xml_diff>

<commit_message>
Fixed bug where slaves weren't freeing their malloc's and were causing a memory leak
</commit_message>
<xml_diff>
--- a/TestingDocument.docx
+++ b/TestingDocument.docx
@@ -164,22 +164,39 @@
           <w:rFonts w:ascii="Calibri" w:hAnsi="Calibri" w:cs="Times New Roman"/>
           <w:color w:val="333333"/>
         </w:rPr>
-        <w:t>Compile sequential.c using</w:t>
-      </w:r>
+        <w:t xml:space="preserve">Compile </w:t>
+      </w:r>
+      <w:proofErr w:type="spellStart"/>
       <w:r>
         <w:rPr>
           <w:rFonts w:ascii="Calibri" w:hAnsi="Calibri" w:cs="Times New Roman"/>
           <w:color w:val="333333"/>
         </w:rPr>
-        <w:t>:</w:t>
-      </w:r>
+        <w:t>sequential.c</w:t>
+      </w:r>
+      <w:proofErr w:type="spellEnd"/>
       <w:r>
         <w:rPr>
           <w:rFonts w:ascii="Calibri" w:hAnsi="Calibri" w:cs="Times New Roman"/>
           <w:color w:val="333333"/>
         </w:rPr>
+        <w:t xml:space="preserve"> using</w:t>
+      </w:r>
+      <w:r>
+        <w:rPr>
+          <w:rFonts w:ascii="Calibri" w:hAnsi="Calibri" w:cs="Times New Roman"/>
+          <w:color w:val="333333"/>
+        </w:rPr>
+        <w:t>:</w:t>
+      </w:r>
+      <w:r>
+        <w:rPr>
+          <w:rFonts w:ascii="Calibri" w:hAnsi="Calibri" w:cs="Times New Roman"/>
+          <w:color w:val="333333"/>
+        </w:rPr>
         <w:t> </w:t>
       </w:r>
+      <w:proofErr w:type="spellStart"/>
       <w:r>
         <w:rPr>
           <w:rFonts w:ascii="Calibri" w:hAnsi="Calibri" w:cs="Courier New"/>
@@ -190,51 +207,203 @@
             <w14:bevel/>
           </w14:textOutline>
         </w:rPr>
-        <w:t>gcc -Wall -pthread -o sequential sequential.c -lrt</w:t>
-      </w:r>
+        <w:t>gcc</w:t>
+      </w:r>
+      <w:proofErr w:type="spellEnd"/>
+      <w:r>
+        <w:rPr>
+          <w:rFonts w:ascii="Calibri" w:hAnsi="Calibri" w:cs="Courier New"/>
+          <w:color w:val="404040" w:themeColor="text1" w:themeTint="BF"/>
+          <w14:textOutline w14:w="9525" w14:cap="rnd" w14:cmpd="sng" w14:algn="ctr">
+            <w14:noFill/>
+            <w14:prstDash w14:val="solid"/>
+            <w14:bevel/>
+          </w14:textOutline>
+        </w:rPr>
+        <w:t xml:space="preserve"> -Wall -</w:t>
+      </w:r>
+      <w:proofErr w:type="spellStart"/>
+      <w:r>
+        <w:rPr>
+          <w:rFonts w:ascii="Calibri" w:hAnsi="Calibri" w:cs="Courier New"/>
+          <w:color w:val="404040" w:themeColor="text1" w:themeTint="BF"/>
+          <w14:textOutline w14:w="9525" w14:cap="rnd" w14:cmpd="sng" w14:algn="ctr">
+            <w14:noFill/>
+            <w14:prstDash w14:val="solid"/>
+            <w14:bevel/>
+          </w14:textOutline>
+        </w:rPr>
+        <w:t>pthread</w:t>
+      </w:r>
+      <w:proofErr w:type="spellEnd"/>
+      <w:r>
+        <w:rPr>
+          <w:rFonts w:ascii="Calibri" w:hAnsi="Calibri" w:cs="Courier New"/>
+          <w:color w:val="404040" w:themeColor="text1" w:themeTint="BF"/>
+          <w14:textOutline w14:w="9525" w14:cap="rnd" w14:cmpd="sng" w14:algn="ctr">
+            <w14:noFill/>
+            <w14:prstDash w14:val="solid"/>
+            <w14:bevel/>
+          </w14:textOutline>
+        </w:rPr>
+        <w:t xml:space="preserve"> -o sequential </w:t>
+      </w:r>
+      <w:proofErr w:type="spellStart"/>
+      <w:r>
+        <w:rPr>
+          <w:rFonts w:ascii="Calibri" w:hAnsi="Calibri" w:cs="Courier New"/>
+          <w:color w:val="404040" w:themeColor="text1" w:themeTint="BF"/>
+          <w14:textOutline w14:w="9525" w14:cap="rnd" w14:cmpd="sng" w14:algn="ctr">
+            <w14:noFill/>
+            <w14:prstDash w14:val="solid"/>
+            <w14:bevel/>
+          </w14:textOutline>
+        </w:rPr>
+        <w:t>sequential.c</w:t>
+      </w:r>
+      <w:proofErr w:type="spellEnd"/>
+      <w:r>
+        <w:rPr>
+          <w:rFonts w:ascii="Calibri" w:hAnsi="Calibri" w:cs="Courier New"/>
+          <w:color w:val="404040" w:themeColor="text1" w:themeTint="BF"/>
+          <w14:textOutline w14:w="9525" w14:cap="rnd" w14:cmpd="sng" w14:algn="ctr">
+            <w14:noFill/>
+            <w14:prstDash w14:val="solid"/>
+            <w14:bevel/>
+          </w14:textOutline>
+        </w:rPr>
+        <w:t xml:space="preserve"> -</w:t>
+      </w:r>
+      <w:proofErr w:type="spellStart"/>
+      <w:r>
+        <w:rPr>
+          <w:rFonts w:ascii="Calibri" w:hAnsi="Calibri" w:cs="Courier New"/>
+          <w:color w:val="404040" w:themeColor="text1" w:themeTint="BF"/>
+          <w14:textOutline w14:w="9525" w14:cap="rnd" w14:cmpd="sng" w14:algn="ctr">
+            <w14:noFill/>
+            <w14:prstDash w14:val="solid"/>
+            <w14:bevel/>
+          </w14:textOutline>
+        </w:rPr>
+        <w:t>lrt</w:t>
+      </w:r>
+      <w:proofErr w:type="spellEnd"/>
       <w:r>
         <w:rPr>
           <w:rFonts w:ascii="Calibri" w:hAnsi="Calibri" w:cs="Times New Roman"/>
           <w:color w:val="333333"/>
         </w:rPr>
         <w:br/>
-        <w:t>Compile ompi-parallel.c using</w:t>
-      </w:r>
+        <w:t xml:space="preserve">Compile </w:t>
+      </w:r>
+      <w:proofErr w:type="spellStart"/>
       <w:r>
         <w:rPr>
           <w:rFonts w:ascii="Calibri" w:hAnsi="Calibri" w:cs="Times New Roman"/>
           <w:color w:val="333333"/>
         </w:rPr>
-        <w:t>:</w:t>
-      </w:r>
+        <w:t>ompi-parallel.c</w:t>
+      </w:r>
+      <w:proofErr w:type="spellEnd"/>
       <w:r>
         <w:rPr>
           <w:rFonts w:ascii="Calibri" w:hAnsi="Calibri" w:cs="Times New Roman"/>
           <w:color w:val="333333"/>
         </w:rPr>
+        <w:t xml:space="preserve"> using</w:t>
+      </w:r>
+      <w:r>
+        <w:rPr>
+          <w:rFonts w:ascii="Calibri" w:hAnsi="Calibri" w:cs="Times New Roman"/>
+          <w:color w:val="333333"/>
+        </w:rPr>
+        <w:t>:</w:t>
+      </w:r>
+      <w:r>
+        <w:rPr>
+          <w:rFonts w:ascii="Calibri" w:hAnsi="Calibri" w:cs="Times New Roman"/>
+          <w:color w:val="333333"/>
+        </w:rPr>
         <w:t> </w:t>
       </w:r>
+      <w:proofErr w:type="spellStart"/>
       <w:r>
         <w:rPr>
           <w:rFonts w:ascii="Calibri" w:hAnsi="Calibri" w:cs="Courier New"/>
           <w:color w:val="404040" w:themeColor="text1" w:themeTint="BF"/>
         </w:rPr>
-        <w:t xml:space="preserve">mpicc -Wall -o ompi-parallel ompi-parallel.c </w:t>
-      </w:r>
+        <w:t>mpicc</w:t>
+      </w:r>
+      <w:proofErr w:type="spellEnd"/>
       <w:r>
         <w:rPr>
           <w:rFonts w:ascii="Calibri" w:hAnsi="Calibri" w:cs="Courier New"/>
           <w:color w:val="404040" w:themeColor="text1" w:themeTint="BF"/>
         </w:rPr>
-        <w:t>–</w:t>
+        <w:t xml:space="preserve"> </w:t>
       </w:r>
       <w:r>
         <w:rPr>
           <w:rFonts w:ascii="Calibri" w:hAnsi="Calibri" w:cs="Courier New"/>
           <w:color w:val="404040" w:themeColor="text1" w:themeTint="BF"/>
         </w:rPr>
+        <w:t>-</w:t>
+      </w:r>
+      <w:r>
+        <w:rPr>
+          <w:rFonts w:ascii="Calibri" w:hAnsi="Calibri" w:cs="Courier New"/>
+          <w:color w:val="404040" w:themeColor="text1" w:themeTint="BF"/>
+        </w:rPr>
+        <w:t>Wall</w:t>
+      </w:r>
+      <w:r>
+        <w:rPr>
+          <w:rFonts w:ascii="Calibri" w:hAnsi="Calibri" w:cs="Courier New"/>
+          <w:color w:val="404040" w:themeColor="text1" w:themeTint="BF"/>
+        </w:rPr>
+        <w:t xml:space="preserve"> -</w:t>
+      </w:r>
+      <w:proofErr w:type="spellStart"/>
+      <w:r>
+        <w:rPr>
+          <w:rFonts w:ascii="Calibri" w:hAnsi="Calibri" w:cs="Courier New"/>
+          <w:color w:val="404040" w:themeColor="text1" w:themeTint="BF"/>
+        </w:rPr>
         <w:t>lrt</w:t>
       </w:r>
+      <w:proofErr w:type="spellEnd"/>
+      <w:r>
+        <w:rPr>
+          <w:rFonts w:ascii="Calibri" w:hAnsi="Calibri" w:cs="Courier New"/>
+          <w:color w:val="404040" w:themeColor="text1" w:themeTint="BF"/>
+        </w:rPr>
+        <w:t xml:space="preserve"> -o </w:t>
+      </w:r>
+      <w:proofErr w:type="spellStart"/>
+      <w:r>
+        <w:rPr>
+          <w:rFonts w:ascii="Calibri" w:hAnsi="Calibri" w:cs="Courier New"/>
+          <w:color w:val="404040" w:themeColor="text1" w:themeTint="BF"/>
+        </w:rPr>
+        <w:t>ompi</w:t>
+      </w:r>
+      <w:proofErr w:type="spellEnd"/>
+      <w:r>
+        <w:rPr>
+          <w:rFonts w:ascii="Calibri" w:hAnsi="Calibri" w:cs="Courier New"/>
+          <w:color w:val="404040" w:themeColor="text1" w:themeTint="BF"/>
+        </w:rPr>
+        <w:t xml:space="preserve">-parallel </w:t>
+      </w:r>
+      <w:proofErr w:type="spellStart"/>
+      <w:r>
+        <w:rPr>
+          <w:rFonts w:ascii="Calibri" w:hAnsi="Calibri" w:cs="Courier New"/>
+          <w:color w:val="404040" w:themeColor="text1" w:themeTint="BF"/>
+        </w:rPr>
+        <w:t>ompi-parallel.c</w:t>
+      </w:r>
+      <w:proofErr w:type="spellEnd"/>
     </w:p>
     <w:p>
       <w:pPr>
@@ -281,7 +450,23 @@
           <w:rFonts w:ascii="Calibri" w:hAnsi="Calibri" w:cs="Times New Roman"/>
           <w:color w:val="333333"/>
         </w:rPr>
-        <w:t>-debug : The level of debug output: 0, 1, 2</w:t>
+        <w:t>-</w:t>
+      </w:r>
+      <w:proofErr w:type="gramStart"/>
+      <w:r>
+        <w:rPr>
+          <w:rFonts w:ascii="Calibri" w:hAnsi="Calibri" w:cs="Times New Roman"/>
+          <w:color w:val="333333"/>
+        </w:rPr>
+        <w:t>debug :</w:t>
+      </w:r>
+      <w:proofErr w:type="gramEnd"/>
+      <w:r>
+        <w:rPr>
+          <w:rFonts w:ascii="Calibri" w:hAnsi="Calibri" w:cs="Times New Roman"/>
+          <w:color w:val="333333"/>
+        </w:rPr>
+        <w:t xml:space="preserve"> The level of debug output: 0, 1, 2</w:t>
       </w:r>
       <w:r>
         <w:rPr>
@@ -332,7 +517,23 @@
           <w:rFonts w:ascii="Calibri" w:hAnsi="Calibri" w:cs="Times New Roman"/>
           <w:color w:val="333333"/>
         </w:rPr>
-        <w:t>-d : integer length of the square array (</w:t>
+        <w:t>-</w:t>
+      </w:r>
+      <w:proofErr w:type="gramStart"/>
+      <w:r>
+        <w:rPr>
+          <w:rFonts w:ascii="Calibri" w:hAnsi="Calibri" w:cs="Times New Roman"/>
+          <w:color w:val="333333"/>
+        </w:rPr>
+        <w:t>d :</w:t>
+      </w:r>
+      <w:proofErr w:type="gramEnd"/>
+      <w:r>
+        <w:rPr>
+          <w:rFonts w:ascii="Calibri" w:hAnsi="Calibri" w:cs="Times New Roman"/>
+          <w:color w:val="333333"/>
+        </w:rPr>
+        <w:t xml:space="preserve"> integer length of the square array (</w:t>
       </w:r>
       <w:r>
         <w:rPr>
@@ -369,7 +570,23 @@
           <w:rFonts w:ascii="Calibri" w:hAnsi="Calibri" w:cs="Times New Roman"/>
           <w:color w:val="333333"/>
         </w:rPr>
-        <w:t>-p : how precise the relaxation needs to be before the program ends, as a double (</w:t>
+        <w:t>-</w:t>
+      </w:r>
+      <w:proofErr w:type="gramStart"/>
+      <w:r>
+        <w:rPr>
+          <w:rFonts w:ascii="Calibri" w:hAnsi="Calibri" w:cs="Times New Roman"/>
+          <w:color w:val="333333"/>
+        </w:rPr>
+        <w:t>p :</w:t>
+      </w:r>
+      <w:proofErr w:type="gramEnd"/>
+      <w:r>
+        <w:rPr>
+          <w:rFonts w:ascii="Calibri" w:hAnsi="Calibri" w:cs="Times New Roman"/>
+          <w:color w:val="333333"/>
+        </w:rPr>
+        <w:t xml:space="preserve"> how precise the relaxation needs to be before the program ends, as a double (</w:t>
       </w:r>
       <w:r>
         <w:rPr>
@@ -406,7 +623,23 @@
           <w:rFonts w:ascii="Calibri" w:hAnsi="Calibri" w:cs="Times New Roman"/>
           <w:color w:val="333333"/>
         </w:rPr>
-        <w:t xml:space="preserve">-g : </w:t>
+        <w:t>-</w:t>
+      </w:r>
+      <w:proofErr w:type="gramStart"/>
+      <w:r>
+        <w:rPr>
+          <w:rFonts w:ascii="Calibri" w:hAnsi="Calibri" w:cs="Times New Roman"/>
+          <w:color w:val="333333"/>
+        </w:rPr>
+        <w:t>g :</w:t>
+      </w:r>
+      <w:proofErr w:type="gramEnd"/>
+      <w:r>
+        <w:rPr>
+          <w:rFonts w:ascii="Calibri" w:hAnsi="Calibri" w:cs="Times New Roman"/>
+          <w:color w:val="333333"/>
+        </w:rPr>
+        <w:t xml:space="preserve"> </w:t>
       </w:r>
       <w:r>
         <w:rPr>
@@ -450,7 +683,39 @@
           <w:rFonts w:ascii="Calibri" w:hAnsi="Calibri" w:cs="Times New Roman"/>
           <w:color w:val="333333"/>
         </w:rPr>
-        <w:t>-f : string, path of the textfile to use (</w:t>
+        <w:t>-</w:t>
+      </w:r>
+      <w:proofErr w:type="gramStart"/>
+      <w:r>
+        <w:rPr>
+          <w:rFonts w:ascii="Calibri" w:hAnsi="Calibri" w:cs="Times New Roman"/>
+          <w:color w:val="333333"/>
+        </w:rPr>
+        <w:t>f :</w:t>
+      </w:r>
+      <w:proofErr w:type="gramEnd"/>
+      <w:r>
+        <w:rPr>
+          <w:rFonts w:ascii="Calibri" w:hAnsi="Calibri" w:cs="Times New Roman"/>
+          <w:color w:val="333333"/>
+        </w:rPr>
+        <w:t xml:space="preserve"> string, path of the </w:t>
+      </w:r>
+      <w:proofErr w:type="spellStart"/>
+      <w:r>
+        <w:rPr>
+          <w:rFonts w:ascii="Calibri" w:hAnsi="Calibri" w:cs="Times New Roman"/>
+          <w:color w:val="333333"/>
+        </w:rPr>
+        <w:t>textfile</w:t>
+      </w:r>
+      <w:proofErr w:type="spellEnd"/>
+      <w:r>
+        <w:rPr>
+          <w:rFonts w:ascii="Calibri" w:hAnsi="Calibri" w:cs="Times New Roman"/>
+          <w:color w:val="333333"/>
+        </w:rPr>
+        <w:t xml:space="preserve"> to use (</w:t>
       </w:r>
       <w:r>
         <w:rPr>
@@ -499,12 +764,21 @@
           <w:color w:val="404040" w:themeColor="text1" w:themeTint="BF"/>
         </w:rPr>
       </w:pPr>
+      <w:proofErr w:type="gramStart"/>
       <w:r>
         <w:rPr>
           <w:rFonts w:ascii="Calibri" w:hAnsi="Calibri" w:cs="Courier New"/>
           <w:color w:val="404040" w:themeColor="text1" w:themeTint="BF"/>
         </w:rPr>
-        <w:t>./sequential -debu</w:t>
+        <w:t>./</w:t>
+      </w:r>
+      <w:proofErr w:type="gramEnd"/>
+      <w:r>
+        <w:rPr>
+          <w:rFonts w:ascii="Calibri" w:hAnsi="Calibri" w:cs="Courier New"/>
+          <w:color w:val="404040" w:themeColor="text1" w:themeTint="BF"/>
+        </w:rPr>
+        <w:t>sequential -debu</w:t>
       </w:r>
       <w:r>
         <w:rPr>
@@ -527,12 +801,53 @@
           <w:color w:val="404040" w:themeColor="text1" w:themeTint="BF"/>
         </w:rPr>
       </w:pPr>
+      <w:proofErr w:type="spellStart"/>
       <w:r>
         <w:rPr>
           <w:rFonts w:ascii="Calibri" w:hAnsi="Calibri" w:cs="Courier New"/>
           <w:color w:val="404040" w:themeColor="text1" w:themeTint="BF"/>
         </w:rPr>
-        <w:t>mpirun -np 16 ./ompi-parallel -debug 1 -d 10000 -p 0.001</w:t>
+        <w:t>mpirun</w:t>
+      </w:r>
+      <w:proofErr w:type="spellEnd"/>
+      <w:r>
+        <w:rPr>
+          <w:rFonts w:ascii="Calibri" w:hAnsi="Calibri" w:cs="Courier New"/>
+          <w:color w:val="404040" w:themeColor="text1" w:themeTint="BF"/>
+        </w:rPr>
+        <w:t xml:space="preserve"> -np </w:t>
+      </w:r>
+      <w:proofErr w:type="gramStart"/>
+      <w:r>
+        <w:rPr>
+          <w:rFonts w:ascii="Calibri" w:hAnsi="Calibri" w:cs="Courier New"/>
+          <w:color w:val="404040" w:themeColor="text1" w:themeTint="BF"/>
+        </w:rPr>
+        <w:t>16 .</w:t>
+      </w:r>
+      <w:proofErr w:type="gramEnd"/>
+      <w:r>
+        <w:rPr>
+          <w:rFonts w:ascii="Calibri" w:hAnsi="Calibri" w:cs="Courier New"/>
+          <w:color w:val="404040" w:themeColor="text1" w:themeTint="BF"/>
+        </w:rPr>
+        <w:t>/</w:t>
+      </w:r>
+      <w:proofErr w:type="spellStart"/>
+      <w:r>
+        <w:rPr>
+          <w:rFonts w:ascii="Calibri" w:hAnsi="Calibri" w:cs="Courier New"/>
+          <w:color w:val="404040" w:themeColor="text1" w:themeTint="BF"/>
+        </w:rPr>
+        <w:t>ompi</w:t>
+      </w:r>
+      <w:proofErr w:type="spellEnd"/>
+      <w:r>
+        <w:rPr>
+          <w:rFonts w:ascii="Calibri" w:hAnsi="Calibri" w:cs="Courier New"/>
+          <w:color w:val="404040" w:themeColor="text1" w:themeTint="BF"/>
+        </w:rPr>
+        <w:t>-parallel -debug 1 -d 10000 -p 0.001</w:t>
       </w:r>
     </w:p>
     <w:p>
@@ -580,7 +895,67 @@
           <w:sz w:val="20"/>
           <w:szCs w:val="20"/>
         </w:rPr>
-        <w:t>-lrt lets us use librt, which is the POSIX.1b Realtime Extension. We use it for timing the program.</w:t>
+        <w:t>-</w:t>
+      </w:r>
+      <w:proofErr w:type="spellStart"/>
+      <w:r>
+        <w:rPr>
+          <w:rFonts w:ascii="Calibri" w:hAnsi="Calibri" w:cs="Times New Roman"/>
+          <w:color w:val="333333"/>
+          <w:sz w:val="20"/>
+          <w:szCs w:val="20"/>
+        </w:rPr>
+        <w:t>lrt</w:t>
+      </w:r>
+      <w:proofErr w:type="spellEnd"/>
+      <w:r>
+        <w:rPr>
+          <w:rFonts w:ascii="Calibri" w:hAnsi="Calibri" w:cs="Times New Roman"/>
+          <w:color w:val="333333"/>
+          <w:sz w:val="20"/>
+          <w:szCs w:val="20"/>
+        </w:rPr>
+        <w:t xml:space="preserve"> lets us use </w:t>
+      </w:r>
+      <w:proofErr w:type="spellStart"/>
+      <w:r>
+        <w:rPr>
+          <w:rFonts w:ascii="Calibri" w:hAnsi="Calibri" w:cs="Times New Roman"/>
+          <w:color w:val="333333"/>
+          <w:sz w:val="20"/>
+          <w:szCs w:val="20"/>
+        </w:rPr>
+        <w:t>librt</w:t>
+      </w:r>
+      <w:proofErr w:type="spellEnd"/>
+      <w:r>
+        <w:rPr>
+          <w:rFonts w:ascii="Calibri" w:hAnsi="Calibri" w:cs="Times New Roman"/>
+          <w:color w:val="333333"/>
+          <w:sz w:val="20"/>
+          <w:szCs w:val="20"/>
+        </w:rPr>
+        <w:t xml:space="preserve">, which is the POSIX.1b </w:t>
+      </w:r>
+      <w:proofErr w:type="spellStart"/>
+      <w:r>
+        <w:rPr>
+          <w:rFonts w:ascii="Calibri" w:hAnsi="Calibri" w:cs="Times New Roman"/>
+          <w:color w:val="333333"/>
+          <w:sz w:val="20"/>
+          <w:szCs w:val="20"/>
+        </w:rPr>
+        <w:t>Realtime</w:t>
+      </w:r>
+      <w:proofErr w:type="spellEnd"/>
+      <w:r>
+        <w:rPr>
+          <w:rFonts w:ascii="Calibri" w:hAnsi="Calibri" w:cs="Times New Roman"/>
+          <w:color w:val="333333"/>
+          <w:sz w:val="20"/>
+          <w:szCs w:val="20"/>
+        </w:rPr>
+        <w:t xml:space="preserve"> Extension. We use it for timing the program.</w:t>
       </w:r>
     </w:p>
     <w:p>
@@ -676,7 +1051,21 @@
         <w:rPr>
           <w:rFonts w:ascii="Calibri" w:hAnsi="Calibri"/>
         </w:rPr>
-        <w:t>– Manual vs Sequential vs Parallel</w:t>
+        <w:t xml:space="preserve">– Manual vs Sequential </w:t>
+      </w:r>
+      <w:proofErr w:type="gramStart"/>
+      <w:r>
+        <w:rPr>
+          <w:rFonts w:ascii="Calibri" w:hAnsi="Calibri"/>
+        </w:rPr>
+        <w:t>vs</w:t>
+      </w:r>
+      <w:proofErr w:type="gramEnd"/>
+      <w:r>
+        <w:rPr>
+          <w:rFonts w:ascii="Calibri" w:hAnsi="Calibri"/>
+        </w:rPr>
+        <w:t xml:space="preserve"> Parallel</w:t>
       </w:r>
     </w:p>
     <w:p>
@@ -973,8 +1362,6 @@
               </w:rPr>
               <w:t>– 6x6, 0.05</w:t>
             </w:r>
-            <w:bookmarkStart w:id="0" w:name="_GoBack"/>
-            <w:bookmarkEnd w:id="0"/>
           </w:p>
           <w:p>
             <w:pPr>
@@ -1720,7 +2107,21 @@
         <w:rPr>
           <w:rFonts w:ascii="Calibri" w:hAnsi="Calibri"/>
         </w:rPr>
-        <w:t>For all the tests computed throughout this report, we utilise the same se</w:t>
+        <w:t xml:space="preserve">For all the tests computed throughout this report, we </w:t>
+      </w:r>
+      <w:proofErr w:type="spellStart"/>
+      <w:r>
+        <w:rPr>
+          <w:rFonts w:ascii="Calibri" w:hAnsi="Calibri"/>
+        </w:rPr>
+        <w:t>utilise</w:t>
+      </w:r>
+      <w:proofErr w:type="spellEnd"/>
+      <w:r>
+        <w:rPr>
+          <w:rFonts w:ascii="Calibri" w:hAnsi="Calibri"/>
+        </w:rPr>
+        <w:t xml:space="preserve"> the same se</w:t>
       </w:r>
       <w:r>
         <w:rPr>
@@ -1775,6 +2176,7 @@
           <w:rFonts w:ascii="Calibri" w:hAnsi="Calibri"/>
           <w:sz w:val="32"/>
         </w:rPr>
+        <w:lastRenderedPageBreak/>
         <w:t>Thread Count Tests</w:t>
       </w:r>
       <w:r>
@@ -2055,7 +2457,7 @@
                 <w:rFonts w:ascii="Calibri" w:hAnsi="Calibri"/>
                 <w:sz w:val="21"/>
               </w:rPr>
-              <w:t>500x500</w:t>
+              <w:t>1,000x1,000</w:t>
             </w:r>
           </w:p>
         </w:tc>
@@ -2076,7 +2478,21 @@
                 <w:rFonts w:ascii="Calibri" w:hAnsi="Calibri"/>
                 <w:sz w:val="21"/>
               </w:rPr>
-              <w:t>0.1</w:t>
+              <w:t>0.</w:t>
+            </w:r>
+            <w:r>
+              <w:rPr>
+                <w:rFonts w:ascii="Calibri" w:hAnsi="Calibri"/>
+                <w:sz w:val="21"/>
+              </w:rPr>
+              <w:t>00</w:t>
+            </w:r>
+            <w:r>
+              <w:rPr>
+                <w:rFonts w:ascii="Calibri" w:hAnsi="Calibri"/>
+                <w:sz w:val="21"/>
+              </w:rPr>
+              <w:t>1</w:t>
             </w:r>
           </w:p>
         </w:tc>
@@ -2097,21 +2513,21 @@
                 <w:rFonts w:ascii="Calibri" w:hAnsi="Calibri"/>
                 <w:sz w:val="21"/>
               </w:rPr>
-              <w:t>0.</w:t>
-            </w:r>
-            <w:r>
-              <w:rPr>
-                <w:rFonts w:ascii="Calibri" w:hAnsi="Calibri"/>
-                <w:sz w:val="21"/>
-              </w:rPr>
-              <w:t>335612060</w:t>
-            </w:r>
-            <w:r>
-              <w:rPr>
-                <w:rFonts w:ascii="Calibri" w:hAnsi="Calibri"/>
-                <w:sz w:val="21"/>
-              </w:rPr>
-              <w:t xml:space="preserve"> seconds</w:t>
+              <w:t>5.443523163</w:t>
+            </w:r>
+            <w:r>
+              <w:rPr>
+                <w:rFonts w:ascii="Calibri" w:hAnsi="Calibri"/>
+                <w:sz w:val="21"/>
+              </w:rPr>
+              <w:t xml:space="preserve"> </w:t>
+            </w:r>
+            <w:r>
+              <w:rPr>
+                <w:rFonts w:ascii="Calibri" w:hAnsi="Calibri"/>
+                <w:sz w:val="21"/>
+              </w:rPr>
+              <w:t>seconds</w:t>
             </w:r>
           </w:p>
         </w:tc>
@@ -2132,7 +2548,7 @@
                 <w:rFonts w:ascii="Calibri" w:hAnsi="Calibri"/>
                 <w:sz w:val="21"/>
               </w:rPr>
-              <w:t>1</w:t>
+              <w:t>1.000</w:t>
             </w:r>
           </w:p>
         </w:tc>
@@ -2178,7 +2594,7 @@
                 <w:rFonts w:ascii="Calibri" w:hAnsi="Calibri"/>
                 <w:sz w:val="21"/>
               </w:rPr>
-              <w:t>500x500</w:t>
+              <w:t>1,000x1,000</w:t>
             </w:r>
           </w:p>
         </w:tc>
@@ -2199,7 +2615,21 @@
                 <w:rFonts w:ascii="Calibri" w:hAnsi="Calibri"/>
                 <w:sz w:val="21"/>
               </w:rPr>
-              <w:t>0.1</w:t>
+              <w:t>0.</w:t>
+            </w:r>
+            <w:r>
+              <w:rPr>
+                <w:rFonts w:ascii="Calibri" w:hAnsi="Calibri"/>
+                <w:sz w:val="21"/>
+              </w:rPr>
+              <w:t>00</w:t>
+            </w:r>
+            <w:r>
+              <w:rPr>
+                <w:rFonts w:ascii="Calibri" w:hAnsi="Calibri"/>
+                <w:sz w:val="21"/>
+              </w:rPr>
+              <w:t>1</w:t>
             </w:r>
           </w:p>
         </w:tc>
@@ -2220,14 +2650,7 @@
                 <w:rFonts w:ascii="Calibri" w:hAnsi="Calibri"/>
                 <w:sz w:val="21"/>
               </w:rPr>
-              <w:t>0.500871</w:t>
-            </w:r>
-            <w:r>
-              <w:rPr>
-                <w:rFonts w:ascii="Calibri" w:hAnsi="Calibri"/>
-                <w:sz w:val="21"/>
-              </w:rPr>
-              <w:t>186</w:t>
+              <w:t>4.704668219</w:t>
             </w:r>
             <w:r>
               <w:rPr>
@@ -2255,7 +2678,7 @@
                 <w:rFonts w:ascii="Calibri" w:hAnsi="Calibri"/>
                 <w:sz w:val="21"/>
               </w:rPr>
-              <w:t>0.67</w:t>
+              <w:t>1.157</w:t>
             </w:r>
           </w:p>
         </w:tc>
@@ -2301,7 +2724,7 @@
                 <w:rFonts w:ascii="Calibri" w:hAnsi="Calibri"/>
                 <w:sz w:val="21"/>
               </w:rPr>
-              <w:t>500x500</w:t>
+              <w:t>1,000x1,000</w:t>
             </w:r>
           </w:p>
         </w:tc>
@@ -2322,7 +2745,21 @@
                 <w:rFonts w:ascii="Calibri" w:hAnsi="Calibri"/>
                 <w:sz w:val="21"/>
               </w:rPr>
-              <w:t>0.1</w:t>
+              <w:t>0.</w:t>
+            </w:r>
+            <w:r>
+              <w:rPr>
+                <w:rFonts w:ascii="Calibri" w:hAnsi="Calibri"/>
+                <w:sz w:val="21"/>
+              </w:rPr>
+              <w:t>00</w:t>
+            </w:r>
+            <w:r>
+              <w:rPr>
+                <w:rFonts w:ascii="Calibri" w:hAnsi="Calibri"/>
+                <w:sz w:val="21"/>
+              </w:rPr>
+              <w:t>1</w:t>
             </w:r>
           </w:p>
         </w:tc>
@@ -2343,14 +2780,7 @@
                 <w:rFonts w:ascii="Calibri" w:hAnsi="Calibri"/>
                 <w:sz w:val="21"/>
               </w:rPr>
-              <w:t>0.290115</w:t>
-            </w:r>
-            <w:r>
-              <w:rPr>
-                <w:rFonts w:ascii="Calibri" w:hAnsi="Calibri"/>
-                <w:sz w:val="21"/>
-              </w:rPr>
-              <w:t>700</w:t>
+              <w:t>5.366938379</w:t>
             </w:r>
             <w:r>
               <w:rPr>
@@ -2378,7 +2808,7 @@
                 <w:rFonts w:ascii="Calibri" w:hAnsi="Calibri"/>
                 <w:sz w:val="21"/>
               </w:rPr>
-              <w:t>1.157</w:t>
+              <w:t>1.014</w:t>
             </w:r>
           </w:p>
         </w:tc>
@@ -2424,7 +2854,7 @@
                 <w:rFonts w:ascii="Calibri" w:hAnsi="Calibri"/>
                 <w:sz w:val="21"/>
               </w:rPr>
-              <w:t>500x500</w:t>
+              <w:t>1,000x1,000</w:t>
             </w:r>
           </w:p>
         </w:tc>
@@ -2445,7 +2875,21 @@
                 <w:rFonts w:ascii="Calibri" w:hAnsi="Calibri"/>
                 <w:sz w:val="21"/>
               </w:rPr>
-              <w:t>0.1</w:t>
+              <w:t>0.</w:t>
+            </w:r>
+            <w:r>
+              <w:rPr>
+                <w:rFonts w:ascii="Calibri" w:hAnsi="Calibri"/>
+                <w:sz w:val="21"/>
+              </w:rPr>
+              <w:t>00</w:t>
+            </w:r>
+            <w:r>
+              <w:rPr>
+                <w:rFonts w:ascii="Calibri" w:hAnsi="Calibri"/>
+                <w:sz w:val="21"/>
+              </w:rPr>
+              <w:t>1</w:t>
             </w:r>
           </w:p>
         </w:tc>
@@ -2466,14 +2910,7 @@
                 <w:rFonts w:ascii="Calibri" w:hAnsi="Calibri"/>
                 <w:sz w:val="21"/>
               </w:rPr>
-              <w:t>0.</w:t>
-            </w:r>
-            <w:r>
-              <w:rPr>
-                <w:rFonts w:ascii="Calibri" w:hAnsi="Calibri"/>
-                <w:sz w:val="21"/>
-              </w:rPr>
-              <w:t>185762405</w:t>
+              <w:t>5.074428499</w:t>
             </w:r>
             <w:r>
               <w:rPr>
@@ -2501,7 +2938,7 @@
                 <w:rFonts w:ascii="Calibri" w:hAnsi="Calibri"/>
                 <w:sz w:val="21"/>
               </w:rPr>
-              <w:t>1.807</w:t>
+              <w:t>1.073</w:t>
             </w:r>
           </w:p>
         </w:tc>
@@ -2550,7 +2987,7 @@
                 <w:rFonts w:ascii="Calibri" w:hAnsi="Calibri"/>
                 <w:sz w:val="21"/>
               </w:rPr>
-              <w:t>500x500</w:t>
+              <w:t>1,000x1,000</w:t>
             </w:r>
           </w:p>
         </w:tc>
@@ -2571,7 +3008,21 @@
                 <w:rFonts w:ascii="Calibri" w:hAnsi="Calibri"/>
                 <w:sz w:val="21"/>
               </w:rPr>
-              <w:t>0.1</w:t>
+              <w:t>0.</w:t>
+            </w:r>
+            <w:r>
+              <w:rPr>
+                <w:rFonts w:ascii="Calibri" w:hAnsi="Calibri"/>
+                <w:sz w:val="21"/>
+              </w:rPr>
+              <w:t>00</w:t>
+            </w:r>
+            <w:r>
+              <w:rPr>
+                <w:rFonts w:ascii="Calibri" w:hAnsi="Calibri"/>
+                <w:sz w:val="21"/>
+              </w:rPr>
+              <w:t>1</w:t>
             </w:r>
           </w:p>
         </w:tc>
@@ -2592,21 +3043,7 @@
                 <w:rFonts w:ascii="Calibri" w:hAnsi="Calibri"/>
                 <w:sz w:val="21"/>
               </w:rPr>
-              <w:t>0.</w:t>
-            </w:r>
-            <w:r>
-              <w:rPr>
-                <w:rFonts w:ascii="Calibri" w:hAnsi="Calibri"/>
-                <w:sz w:val="21"/>
-              </w:rPr>
-              <w:t>134877</w:t>
-            </w:r>
-            <w:r>
-              <w:rPr>
-                <w:rFonts w:ascii="Calibri" w:hAnsi="Calibri"/>
-                <w:sz w:val="21"/>
-              </w:rPr>
-              <w:t>214</w:t>
+              <w:t>5.039390387</w:t>
             </w:r>
             <w:r>
               <w:rPr>
@@ -2634,7 +3071,7 @@
                 <w:rFonts w:ascii="Calibri" w:hAnsi="Calibri"/>
                 <w:sz w:val="21"/>
               </w:rPr>
-              <w:t>2.488</w:t>
+              <w:t>1.080</w:t>
             </w:r>
           </w:p>
         </w:tc>
@@ -2680,7 +3117,7 @@
                 <w:rFonts w:ascii="Calibri" w:hAnsi="Calibri"/>
                 <w:sz w:val="21"/>
               </w:rPr>
-              <w:t>500x500</w:t>
+              <w:t>1,000x1,000</w:t>
             </w:r>
           </w:p>
         </w:tc>
@@ -2701,7 +3138,21 @@
                 <w:rFonts w:ascii="Calibri" w:hAnsi="Calibri"/>
                 <w:sz w:val="21"/>
               </w:rPr>
-              <w:t>0.1</w:t>
+              <w:t>0.</w:t>
+            </w:r>
+            <w:r>
+              <w:rPr>
+                <w:rFonts w:ascii="Calibri" w:hAnsi="Calibri"/>
+                <w:sz w:val="21"/>
+              </w:rPr>
+              <w:t>00</w:t>
+            </w:r>
+            <w:r>
+              <w:rPr>
+                <w:rFonts w:ascii="Calibri" w:hAnsi="Calibri"/>
+                <w:sz w:val="21"/>
+              </w:rPr>
+              <w:t>1</w:t>
             </w:r>
           </w:p>
         </w:tc>
@@ -2722,21 +3173,7 @@
                 <w:rFonts w:ascii="Calibri" w:hAnsi="Calibri"/>
                 <w:sz w:val="21"/>
               </w:rPr>
-              <w:t>0.</w:t>
-            </w:r>
-            <w:r>
-              <w:rPr>
-                <w:rFonts w:ascii="Calibri" w:hAnsi="Calibri"/>
-                <w:sz w:val="21"/>
-              </w:rPr>
-              <w:t>140009</w:t>
-            </w:r>
-            <w:r>
-              <w:rPr>
-                <w:rFonts w:ascii="Calibri" w:hAnsi="Calibri"/>
-                <w:sz w:val="21"/>
-              </w:rPr>
-              <w:t>392</w:t>
+              <w:t>5.415329004</w:t>
             </w:r>
             <w:r>
               <w:rPr>
@@ -2764,249 +3201,7 @@
                 <w:rFonts w:ascii="Calibri" w:hAnsi="Calibri"/>
                 <w:sz w:val="21"/>
               </w:rPr>
-              <w:t>2.397</w:t>
-            </w:r>
-          </w:p>
-        </w:tc>
-      </w:tr>
-      <w:tr>
-        <w:trPr>
-          <w:trHeight w:val="283"/>
-        </w:trPr>
-        <w:tc>
-          <w:tcPr>
-            <w:tcW w:w="1550" w:type="dxa"/>
-          </w:tcPr>
-          <w:p>
-            <w:pPr>
-              <w:jc w:val="center"/>
-              <w:rPr>
-                <w:rFonts w:ascii="Calibri" w:hAnsi="Calibri"/>
-                <w:b/>
-                <w:sz w:val="21"/>
-              </w:rPr>
-            </w:pPr>
-            <w:r>
-              <w:rPr>
-                <w:rFonts w:ascii="Calibri" w:hAnsi="Calibri"/>
-                <w:b/>
-                <w:sz w:val="21"/>
-              </w:rPr>
-              <w:t>32</w:t>
-            </w:r>
-          </w:p>
-        </w:tc>
-        <w:tc>
-          <w:tcPr>
-            <w:tcW w:w="1726" w:type="dxa"/>
-          </w:tcPr>
-          <w:p>
-            <w:pPr>
-              <w:jc w:val="center"/>
-              <w:rPr>
-                <w:rFonts w:ascii="Calibri" w:hAnsi="Calibri"/>
-                <w:sz w:val="21"/>
-              </w:rPr>
-            </w:pPr>
-            <w:r>
-              <w:rPr>
-                <w:rFonts w:ascii="Calibri" w:hAnsi="Calibri"/>
-                <w:sz w:val="21"/>
-              </w:rPr>
-              <w:t>500x500</w:t>
-            </w:r>
-          </w:p>
-        </w:tc>
-        <w:tc>
-          <w:tcPr>
-            <w:tcW w:w="1597" w:type="dxa"/>
-          </w:tcPr>
-          <w:p>
-            <w:pPr>
-              <w:jc w:val="center"/>
-              <w:rPr>
-                <w:rFonts w:ascii="Calibri" w:hAnsi="Calibri"/>
-                <w:sz w:val="21"/>
-              </w:rPr>
-            </w:pPr>
-            <w:r>
-              <w:rPr>
-                <w:rFonts w:ascii="Calibri" w:hAnsi="Calibri"/>
-                <w:sz w:val="21"/>
-              </w:rPr>
-              <w:t>0.1</w:t>
-            </w:r>
-          </w:p>
-        </w:tc>
-        <w:tc>
-          <w:tcPr>
-            <w:tcW w:w="3094" w:type="dxa"/>
-          </w:tcPr>
-          <w:p>
-            <w:pPr>
-              <w:jc w:val="center"/>
-              <w:rPr>
-                <w:rFonts w:ascii="Calibri" w:hAnsi="Calibri"/>
-                <w:sz w:val="21"/>
-              </w:rPr>
-            </w:pPr>
-            <w:r>
-              <w:rPr>
-                <w:rFonts w:ascii="Calibri" w:hAnsi="Calibri"/>
-                <w:sz w:val="21"/>
-              </w:rPr>
-              <w:t>0.</w:t>
-            </w:r>
-            <w:r>
-              <w:rPr>
-                <w:rFonts w:ascii="Calibri" w:hAnsi="Calibri"/>
-                <w:sz w:val="21"/>
-              </w:rPr>
-              <w:t>140220868</w:t>
-            </w:r>
-            <w:r>
-              <w:rPr>
-                <w:rFonts w:ascii="Calibri" w:hAnsi="Calibri"/>
-                <w:sz w:val="21"/>
-              </w:rPr>
-              <w:t xml:space="preserve"> seconds</w:t>
-            </w:r>
-          </w:p>
-        </w:tc>
-        <w:tc>
-          <w:tcPr>
-            <w:tcW w:w="1526" w:type="dxa"/>
-          </w:tcPr>
-          <w:p>
-            <w:pPr>
-              <w:jc w:val="center"/>
-              <w:rPr>
-                <w:rFonts w:ascii="Calibri" w:hAnsi="Calibri"/>
-                <w:sz w:val="21"/>
-              </w:rPr>
-            </w:pPr>
-            <w:r>
-              <w:rPr>
-                <w:rFonts w:ascii="Calibri" w:hAnsi="Calibri"/>
-                <w:sz w:val="21"/>
-              </w:rPr>
-              <w:t>2.393</w:t>
-            </w:r>
-          </w:p>
-        </w:tc>
-      </w:tr>
-      <w:tr>
-        <w:tc>
-          <w:tcPr>
-            <w:tcW w:w="1550" w:type="dxa"/>
-          </w:tcPr>
-          <w:p>
-            <w:pPr>
-              <w:jc w:val="center"/>
-              <w:rPr>
-                <w:rFonts w:ascii="Calibri" w:hAnsi="Calibri"/>
-                <w:b/>
-                <w:sz w:val="21"/>
-              </w:rPr>
-            </w:pPr>
-            <w:r>
-              <w:rPr>
-                <w:rFonts w:ascii="Calibri" w:hAnsi="Calibri"/>
-                <w:b/>
-                <w:sz w:val="21"/>
-              </w:rPr>
-              <w:t>64</w:t>
-            </w:r>
-          </w:p>
-        </w:tc>
-        <w:tc>
-          <w:tcPr>
-            <w:tcW w:w="1726" w:type="dxa"/>
-          </w:tcPr>
-          <w:p>
-            <w:pPr>
-              <w:jc w:val="center"/>
-              <w:rPr>
-                <w:rFonts w:ascii="Calibri" w:hAnsi="Calibri"/>
-                <w:sz w:val="21"/>
-              </w:rPr>
-            </w:pPr>
-            <w:r>
-              <w:rPr>
-                <w:rFonts w:ascii="Calibri" w:hAnsi="Calibri"/>
-                <w:sz w:val="21"/>
-              </w:rPr>
-              <w:t>500x500</w:t>
-            </w:r>
-          </w:p>
-        </w:tc>
-        <w:tc>
-          <w:tcPr>
-            <w:tcW w:w="1597" w:type="dxa"/>
-          </w:tcPr>
-          <w:p>
-            <w:pPr>
-              <w:jc w:val="center"/>
-              <w:rPr>
-                <w:rFonts w:ascii="Calibri" w:hAnsi="Calibri"/>
-                <w:sz w:val="21"/>
-              </w:rPr>
-            </w:pPr>
-            <w:r>
-              <w:rPr>
-                <w:rFonts w:ascii="Calibri" w:hAnsi="Calibri"/>
-                <w:sz w:val="21"/>
-              </w:rPr>
-              <w:t>0.1</w:t>
-            </w:r>
-          </w:p>
-        </w:tc>
-        <w:tc>
-          <w:tcPr>
-            <w:tcW w:w="3094" w:type="dxa"/>
-          </w:tcPr>
-          <w:p>
-            <w:pPr>
-              <w:jc w:val="center"/>
-              <w:rPr>
-                <w:rFonts w:ascii="Calibri" w:hAnsi="Calibri"/>
-                <w:sz w:val="21"/>
-              </w:rPr>
-            </w:pPr>
-            <w:r>
-              <w:rPr>
-                <w:rFonts w:ascii="Calibri" w:hAnsi="Calibri"/>
-                <w:sz w:val="21"/>
-              </w:rPr>
-              <w:t>0.</w:t>
-            </w:r>
-            <w:r>
-              <w:rPr>
-                <w:rFonts w:ascii="Calibri" w:hAnsi="Calibri"/>
-                <w:sz w:val="21"/>
-              </w:rPr>
-              <w:t>164402960 seconds</w:t>
-            </w:r>
-          </w:p>
-        </w:tc>
-        <w:tc>
-          <w:tcPr>
-            <w:tcW w:w="1526" w:type="dxa"/>
-          </w:tcPr>
-          <w:p>
-            <w:pPr>
-              <w:jc w:val="center"/>
-              <w:rPr>
-                <w:rFonts w:ascii="Calibri" w:hAnsi="Calibri"/>
-                <w:sz w:val="21"/>
-              </w:rPr>
-            </w:pPr>
-            <w:r>
-              <w:rPr>
-                <w:rFonts w:ascii="Calibri" w:hAnsi="Calibri"/>
-                <w:sz w:val="21"/>
-              </w:rPr>
-              <w:t>2.041</w:t>
+              <w:t>1.005</w:t>
             </w:r>
           </w:p>
         </w:tc>
@@ -3140,7 +3335,20 @@
         <w:rPr>
           <w:rFonts w:ascii="Calibri" w:hAnsi="Calibri"/>
         </w:rPr>
-        <w:t>The tests were repeated with an array size 5000x5000. It is expected that increasing the problem size for a</w:t>
+        <w:lastRenderedPageBreak/>
+        <w:t>The tests we</w:t>
+      </w:r>
+      <w:r>
+        <w:rPr>
+          <w:rFonts w:ascii="Calibri" w:hAnsi="Calibri"/>
+        </w:rPr>
+        <w:t>re repeated with an array size 10,000x10,</w:t>
+      </w:r>
+      <w:r>
+        <w:rPr>
+          <w:rFonts w:ascii="Calibri" w:hAnsi="Calibri"/>
+        </w:rPr>
+        <w:t>000. It is expected that increasing the problem size for a</w:t>
       </w:r>
       <w:r>
         <w:rPr>
@@ -3371,7 +3579,42 @@
                 <w:rFonts w:ascii="Calibri" w:hAnsi="Calibri"/>
                 <w:sz w:val="21"/>
               </w:rPr>
-              <w:t>5000x5000</w:t>
+              <w:t>10</w:t>
+            </w:r>
+            <w:r>
+              <w:rPr>
+                <w:rFonts w:ascii="Calibri" w:hAnsi="Calibri"/>
+                <w:sz w:val="21"/>
+              </w:rPr>
+              <w:t>,</w:t>
+            </w:r>
+            <w:r>
+              <w:rPr>
+                <w:rFonts w:ascii="Calibri" w:hAnsi="Calibri"/>
+                <w:sz w:val="21"/>
+              </w:rPr>
+              <w:t>000x10</w:t>
+            </w:r>
+            <w:r>
+              <w:rPr>
+                <w:rFonts w:ascii="Calibri" w:hAnsi="Calibri"/>
+                <w:sz w:val="21"/>
+              </w:rPr>
+              <w:t>,</w:t>
+            </w:r>
+            <w:r>
+              <w:rPr>
+                <w:rFonts w:ascii="Calibri" w:hAnsi="Calibri"/>
+                <w:sz w:val="21"/>
+              </w:rPr>
+              <w:t>00</w:t>
+            </w:r>
+            <w:r>
+              <w:rPr>
+                <w:rFonts w:ascii="Calibri" w:hAnsi="Calibri"/>
+                <w:sz w:val="21"/>
+              </w:rPr>
+              <w:t>0</w:t>
             </w:r>
           </w:p>
         </w:tc>
@@ -3392,7 +3635,21 @@
                 <w:rFonts w:ascii="Calibri" w:hAnsi="Calibri"/>
                 <w:sz w:val="21"/>
               </w:rPr>
-              <w:t>0.1</w:t>
+              <w:t>0.</w:t>
+            </w:r>
+            <w:r>
+              <w:rPr>
+                <w:rFonts w:ascii="Calibri" w:hAnsi="Calibri"/>
+                <w:sz w:val="21"/>
+              </w:rPr>
+              <w:t>00</w:t>
+            </w:r>
+            <w:r>
+              <w:rPr>
+                <w:rFonts w:ascii="Calibri" w:hAnsi="Calibri"/>
+                <w:sz w:val="21"/>
+              </w:rPr>
+              <w:t>1</w:t>
             </w:r>
           </w:p>
         </w:tc>
@@ -3413,21 +3670,7 @@
                 <w:rFonts w:ascii="Calibri" w:hAnsi="Calibri"/>
                 <w:sz w:val="21"/>
               </w:rPr>
-              <w:t>51</w:t>
-            </w:r>
-            <w:r>
-              <w:rPr>
-                <w:rFonts w:ascii="Calibri" w:hAnsi="Calibri"/>
-                <w:sz w:val="21"/>
-              </w:rPr>
-              <w:t>.</w:t>
-            </w:r>
-            <w:r>
-              <w:rPr>
-                <w:rFonts w:ascii="Calibri" w:hAnsi="Calibri"/>
-                <w:sz w:val="21"/>
-              </w:rPr>
-              <w:t>704399473</w:t>
+              <w:t>490.797778972</w:t>
             </w:r>
             <w:r>
               <w:rPr>
@@ -3455,14 +3698,7 @@
                 <w:rFonts w:ascii="Calibri" w:hAnsi="Calibri"/>
                 <w:sz w:val="21"/>
               </w:rPr>
-              <w:t>1</w:t>
-            </w:r>
-            <w:r>
-              <w:rPr>
-                <w:rFonts w:ascii="Calibri" w:hAnsi="Calibri"/>
-                <w:sz w:val="21"/>
-              </w:rPr>
-              <w:t>.000</w:t>
+              <w:t>1.0000</w:t>
             </w:r>
           </w:p>
         </w:tc>
@@ -3508,7 +3744,7 @@
                 <w:rFonts w:ascii="Calibri" w:hAnsi="Calibri"/>
                 <w:sz w:val="21"/>
               </w:rPr>
-              <w:t>5000x5000</w:t>
+              <w:t>10,000x10,000</w:t>
             </w:r>
           </w:p>
         </w:tc>
@@ -3529,7 +3765,21 @@
                 <w:rFonts w:ascii="Calibri" w:hAnsi="Calibri"/>
                 <w:sz w:val="21"/>
               </w:rPr>
-              <w:t>0.1</w:t>
+              <w:t>0.</w:t>
+            </w:r>
+            <w:r>
+              <w:rPr>
+                <w:rFonts w:ascii="Calibri" w:hAnsi="Calibri"/>
+                <w:sz w:val="21"/>
+              </w:rPr>
+              <w:t>00</w:t>
+            </w:r>
+            <w:r>
+              <w:rPr>
+                <w:rFonts w:ascii="Calibri" w:hAnsi="Calibri"/>
+                <w:sz w:val="21"/>
+              </w:rPr>
+              <w:t>1</w:t>
             </w:r>
           </w:p>
         </w:tc>
@@ -3550,35 +3800,14 @@
                 <w:rFonts w:ascii="Calibri" w:hAnsi="Calibri"/>
                 <w:sz w:val="21"/>
               </w:rPr>
-              <w:t>81.</w:t>
-            </w:r>
-            <w:r>
-              <w:rPr>
-                <w:rFonts w:ascii="Calibri" w:hAnsi="Calibri"/>
-                <w:sz w:val="21"/>
-              </w:rPr>
-              <w:t>532672780</w:t>
-            </w:r>
-            <w:r>
-              <w:rPr>
-                <w:rFonts w:ascii="Calibri" w:hAnsi="Calibri"/>
-                <w:sz w:val="21"/>
-              </w:rPr>
-              <w:t xml:space="preserve"> </w:t>
-            </w:r>
-            <w:r>
-              <w:rPr>
-                <w:rFonts w:ascii="Calibri" w:hAnsi="Calibri"/>
-                <w:sz w:val="21"/>
-              </w:rPr>
-              <w:t>s</w:t>
-            </w:r>
-            <w:r>
-              <w:rPr>
-                <w:rFonts w:ascii="Calibri" w:hAnsi="Calibri"/>
-                <w:sz w:val="21"/>
-              </w:rPr>
-              <w:t>econds</w:t>
+              <w:t>397.468868468</w:t>
+            </w:r>
+            <w:r>
+              <w:rPr>
+                <w:rFonts w:ascii="Calibri" w:hAnsi="Calibri"/>
+                <w:sz w:val="21"/>
+              </w:rPr>
+              <w:t xml:space="preserve"> seconds</w:t>
             </w:r>
           </w:p>
         </w:tc>
@@ -3594,13 +3823,6 @@
                 <w:sz w:val="21"/>
               </w:rPr>
             </w:pPr>
-            <w:r>
-              <w:rPr>
-                <w:rFonts w:ascii="Calibri" w:hAnsi="Calibri"/>
-                <w:sz w:val="21"/>
-              </w:rPr>
-              <w:t>0.634</w:t>
-            </w:r>
           </w:p>
         </w:tc>
       </w:tr>
@@ -3648,7 +3870,7 @@
                 <w:rFonts w:ascii="Calibri" w:hAnsi="Calibri"/>
                 <w:sz w:val="21"/>
               </w:rPr>
-              <w:t>5000x5000</w:t>
+              <w:t>10,000x10,000</w:t>
             </w:r>
           </w:p>
         </w:tc>
@@ -3669,7 +3891,21 @@
                 <w:rFonts w:ascii="Calibri" w:hAnsi="Calibri"/>
                 <w:sz w:val="21"/>
               </w:rPr>
-              <w:t>0.1</w:t>
+              <w:t>0.</w:t>
+            </w:r>
+            <w:r>
+              <w:rPr>
+                <w:rFonts w:ascii="Calibri" w:hAnsi="Calibri"/>
+                <w:sz w:val="21"/>
+              </w:rPr>
+              <w:t>00</w:t>
+            </w:r>
+            <w:r>
+              <w:rPr>
+                <w:rFonts w:ascii="Calibri" w:hAnsi="Calibri"/>
+                <w:sz w:val="21"/>
+              </w:rPr>
+              <w:t>1</w:t>
             </w:r>
           </w:p>
         </w:tc>
@@ -3685,41 +3921,6 @@
                 <w:sz w:val="21"/>
               </w:rPr>
             </w:pPr>
-            <w:r>
-              <w:rPr>
-                <w:rFonts w:ascii="Calibri" w:hAnsi="Calibri"/>
-                <w:sz w:val="21"/>
-              </w:rPr>
-              <w:t>44.595699</w:t>
-            </w:r>
-            <w:r>
-              <w:rPr>
-                <w:rFonts w:ascii="Calibri" w:hAnsi="Calibri"/>
-                <w:sz w:val="21"/>
-              </w:rPr>
-              <w:t>940</w:t>
-            </w:r>
-            <w:r>
-              <w:rPr>
-                <w:rFonts w:ascii="Calibri" w:hAnsi="Calibri"/>
-                <w:sz w:val="21"/>
-              </w:rPr>
-              <w:t xml:space="preserve"> </w:t>
-            </w:r>
-            <w:r>
-              <w:rPr>
-                <w:rFonts w:ascii="Calibri" w:hAnsi="Calibri"/>
-                <w:sz w:val="21"/>
-              </w:rPr>
-              <w:t>s</w:t>
-            </w:r>
-            <w:r>
-              <w:rPr>
-                <w:rFonts w:ascii="Calibri" w:hAnsi="Calibri"/>
-                <w:sz w:val="21"/>
-              </w:rPr>
-              <w:t>econds</w:t>
-            </w:r>
           </w:p>
         </w:tc>
         <w:tc>
@@ -3734,13 +3935,6 @@
                 <w:sz w:val="21"/>
               </w:rPr>
             </w:pPr>
-            <w:r>
-              <w:rPr>
-                <w:rFonts w:ascii="Calibri" w:hAnsi="Calibri"/>
-                <w:sz w:val="21"/>
-              </w:rPr>
-              <w:t>1.159</w:t>
-            </w:r>
           </w:p>
         </w:tc>
       </w:tr>
@@ -3785,7 +3979,7 @@
                 <w:rFonts w:ascii="Calibri" w:hAnsi="Calibri"/>
                 <w:sz w:val="21"/>
               </w:rPr>
-              <w:t>5000x5000</w:t>
+              <w:t>10,000x10,000</w:t>
             </w:r>
           </w:p>
         </w:tc>
@@ -3806,7 +4000,21 @@
                 <w:rFonts w:ascii="Calibri" w:hAnsi="Calibri"/>
                 <w:sz w:val="21"/>
               </w:rPr>
-              <w:t>0.1</w:t>
+              <w:t>0.</w:t>
+            </w:r>
+            <w:r>
+              <w:rPr>
+                <w:rFonts w:ascii="Calibri" w:hAnsi="Calibri"/>
+                <w:sz w:val="21"/>
+              </w:rPr>
+              <w:t>00</w:t>
+            </w:r>
+            <w:r>
+              <w:rPr>
+                <w:rFonts w:ascii="Calibri" w:hAnsi="Calibri"/>
+                <w:sz w:val="21"/>
+              </w:rPr>
+              <w:t>1</w:t>
             </w:r>
           </w:p>
         </w:tc>
@@ -3822,34 +4030,6 @@
                 <w:sz w:val="21"/>
               </w:rPr>
             </w:pPr>
-            <w:r>
-              <w:rPr>
-                <w:rFonts w:ascii="Calibri" w:hAnsi="Calibri"/>
-                <w:sz w:val="21"/>
-              </w:rPr>
-              <w:t>26.177496</w:t>
-            </w:r>
-            <w:r>
-              <w:rPr>
-                <w:rFonts w:ascii="Calibri" w:hAnsi="Calibri"/>
-                <w:sz w:val="21"/>
-              </w:rPr>
-              <w:t>806</w:t>
-            </w:r>
-            <w:r>
-              <w:rPr>
-                <w:rFonts w:ascii="Calibri" w:hAnsi="Calibri"/>
-                <w:sz w:val="21"/>
-              </w:rPr>
-              <w:t xml:space="preserve"> </w:t>
-            </w:r>
-            <w:r>
-              <w:rPr>
-                <w:rFonts w:ascii="Calibri" w:hAnsi="Calibri"/>
-                <w:sz w:val="21"/>
-              </w:rPr>
-              <w:t>seconds</w:t>
-            </w:r>
           </w:p>
         </w:tc>
         <w:tc>
@@ -3864,13 +4044,6 @@
                 <w:sz w:val="21"/>
               </w:rPr>
             </w:pPr>
-            <w:r>
-              <w:rPr>
-                <w:rFonts w:ascii="Calibri" w:hAnsi="Calibri"/>
-                <w:sz w:val="21"/>
-              </w:rPr>
-              <w:t>1.975</w:t>
-            </w:r>
           </w:p>
         </w:tc>
       </w:tr>
@@ -3915,7 +4088,7 @@
                 <w:rFonts w:ascii="Calibri" w:hAnsi="Calibri"/>
                 <w:sz w:val="21"/>
               </w:rPr>
-              <w:t>5000x5000</w:t>
+              <w:t>10,000x10,000</w:t>
             </w:r>
           </w:p>
         </w:tc>
@@ -3936,7 +4109,21 @@
                 <w:rFonts w:ascii="Calibri" w:hAnsi="Calibri"/>
                 <w:sz w:val="21"/>
               </w:rPr>
-              <w:t>0.1</w:t>
+              <w:t>0.</w:t>
+            </w:r>
+            <w:r>
+              <w:rPr>
+                <w:rFonts w:ascii="Calibri" w:hAnsi="Calibri"/>
+                <w:sz w:val="21"/>
+              </w:rPr>
+              <w:t>00</w:t>
+            </w:r>
+            <w:r>
+              <w:rPr>
+                <w:rFonts w:ascii="Calibri" w:hAnsi="Calibri"/>
+                <w:sz w:val="21"/>
+              </w:rPr>
+              <w:t>1</w:t>
             </w:r>
           </w:p>
         </w:tc>
@@ -3952,34 +4139,6 @@
                 <w:sz w:val="21"/>
               </w:rPr>
             </w:pPr>
-            <w:r>
-              <w:rPr>
-                <w:rFonts w:ascii="Calibri" w:hAnsi="Calibri"/>
-                <w:sz w:val="21"/>
-              </w:rPr>
-              <w:t>16.931951</w:t>
-            </w:r>
-            <w:r>
-              <w:rPr>
-                <w:rFonts w:ascii="Calibri" w:hAnsi="Calibri"/>
-                <w:sz w:val="21"/>
-              </w:rPr>
-              <w:t>042</w:t>
-            </w:r>
-            <w:r>
-              <w:rPr>
-                <w:rFonts w:ascii="Calibri" w:hAnsi="Calibri"/>
-                <w:sz w:val="21"/>
-              </w:rPr>
-              <w:t xml:space="preserve"> </w:t>
-            </w:r>
-            <w:r>
-              <w:rPr>
-                <w:rFonts w:ascii="Calibri" w:hAnsi="Calibri"/>
-                <w:sz w:val="21"/>
-              </w:rPr>
-              <w:t>seconds</w:t>
-            </w:r>
           </w:p>
         </w:tc>
         <w:tc>
@@ -3994,13 +4153,6 @@
                 <w:sz w:val="21"/>
               </w:rPr>
             </w:pPr>
-            <w:r>
-              <w:rPr>
-                <w:rFonts w:ascii="Calibri" w:hAnsi="Calibri"/>
-                <w:sz w:val="21"/>
-              </w:rPr>
-              <w:t>3.054</w:t>
-            </w:r>
           </w:p>
         </w:tc>
       </w:tr>
@@ -4048,7 +4200,7 @@
                 <w:rFonts w:ascii="Calibri" w:hAnsi="Calibri"/>
                 <w:sz w:val="21"/>
               </w:rPr>
-              <w:t>5000x5000</w:t>
+              <w:t>10,000x10,000</w:t>
             </w:r>
           </w:p>
         </w:tc>
@@ -4069,7 +4221,21 @@
                 <w:rFonts w:ascii="Calibri" w:hAnsi="Calibri"/>
                 <w:sz w:val="21"/>
               </w:rPr>
-              <w:t>0.1</w:t>
+              <w:t>0.</w:t>
+            </w:r>
+            <w:r>
+              <w:rPr>
+                <w:rFonts w:ascii="Calibri" w:hAnsi="Calibri"/>
+                <w:sz w:val="21"/>
+              </w:rPr>
+              <w:t>00</w:t>
+            </w:r>
+            <w:r>
+              <w:rPr>
+                <w:rFonts w:ascii="Calibri" w:hAnsi="Calibri"/>
+                <w:sz w:val="21"/>
+              </w:rPr>
+              <w:t>1</w:t>
             </w:r>
           </w:p>
         </w:tc>
@@ -4085,34 +4251,6 @@
                 <w:sz w:val="21"/>
               </w:rPr>
             </w:pPr>
-            <w:r>
-              <w:rPr>
-                <w:rFonts w:ascii="Calibri" w:hAnsi="Calibri"/>
-                <w:sz w:val="21"/>
-              </w:rPr>
-              <w:t>12.621</w:t>
-            </w:r>
-            <w:r>
-              <w:rPr>
-                <w:rFonts w:ascii="Calibri" w:hAnsi="Calibri"/>
-                <w:sz w:val="21"/>
-              </w:rPr>
-              <w:t>520786</w:t>
-            </w:r>
-            <w:r>
-              <w:rPr>
-                <w:rFonts w:ascii="Calibri" w:hAnsi="Calibri"/>
-                <w:sz w:val="21"/>
-              </w:rPr>
-              <w:t xml:space="preserve"> </w:t>
-            </w:r>
-            <w:r>
-              <w:rPr>
-                <w:rFonts w:ascii="Calibri" w:hAnsi="Calibri"/>
-                <w:sz w:val="21"/>
-              </w:rPr>
-              <w:t>seconds</w:t>
-            </w:r>
           </w:p>
         </w:tc>
         <w:tc>
@@ -4127,283 +4265,6 @@
                 <w:sz w:val="21"/>
               </w:rPr>
             </w:pPr>
-            <w:r>
-              <w:rPr>
-                <w:rFonts w:ascii="Calibri" w:hAnsi="Calibri"/>
-                <w:sz w:val="21"/>
-              </w:rPr>
-              <w:t>4.097</w:t>
-            </w:r>
-          </w:p>
-        </w:tc>
-      </w:tr>
-      <w:tr>
-        <w:tc>
-          <w:tcPr>
-            <w:tcW w:w="1640" w:type="dxa"/>
-          </w:tcPr>
-          <w:p>
-            <w:pPr>
-              <w:jc w:val="center"/>
-              <w:rPr>
-                <w:rFonts w:ascii="Calibri" w:hAnsi="Calibri"/>
-                <w:b/>
-                <w:sz w:val="21"/>
-              </w:rPr>
-            </w:pPr>
-            <w:r>
-              <w:rPr>
-                <w:rFonts w:ascii="Calibri" w:hAnsi="Calibri"/>
-                <w:b/>
-                <w:sz w:val="21"/>
-              </w:rPr>
-              <w:t>32</w:t>
-            </w:r>
-          </w:p>
-        </w:tc>
-        <w:tc>
-          <w:tcPr>
-            <w:tcW w:w="1836" w:type="dxa"/>
-          </w:tcPr>
-          <w:p>
-            <w:pPr>
-              <w:jc w:val="center"/>
-              <w:rPr>
-                <w:rFonts w:ascii="Calibri" w:hAnsi="Calibri"/>
-                <w:sz w:val="21"/>
-              </w:rPr>
-            </w:pPr>
-            <w:r>
-              <w:rPr>
-                <w:rFonts w:ascii="Calibri" w:hAnsi="Calibri"/>
-                <w:sz w:val="21"/>
-              </w:rPr>
-              <w:t>5000x5000</w:t>
-            </w:r>
-          </w:p>
-        </w:tc>
-        <w:tc>
-          <w:tcPr>
-            <w:tcW w:w="1729" w:type="dxa"/>
-          </w:tcPr>
-          <w:p>
-            <w:pPr>
-              <w:jc w:val="center"/>
-              <w:rPr>
-                <w:rFonts w:ascii="Calibri" w:hAnsi="Calibri"/>
-                <w:sz w:val="21"/>
-              </w:rPr>
-            </w:pPr>
-            <w:r>
-              <w:rPr>
-                <w:rFonts w:ascii="Calibri" w:hAnsi="Calibri"/>
-                <w:sz w:val="21"/>
-              </w:rPr>
-              <w:t>0.1</w:t>
-            </w:r>
-          </w:p>
-        </w:tc>
-        <w:tc>
-          <w:tcPr>
-            <w:tcW w:w="2762" w:type="dxa"/>
-          </w:tcPr>
-          <w:p>
-            <w:pPr>
-              <w:jc w:val="center"/>
-              <w:rPr>
-                <w:rFonts w:ascii="Calibri" w:hAnsi="Calibri"/>
-                <w:sz w:val="21"/>
-              </w:rPr>
-            </w:pPr>
-            <w:r>
-              <w:rPr>
-                <w:rFonts w:ascii="Calibri" w:hAnsi="Calibri"/>
-                <w:sz w:val="21"/>
-              </w:rPr>
-              <w:t>13.844825</w:t>
-            </w:r>
-            <w:r>
-              <w:rPr>
-                <w:rFonts w:ascii="Calibri" w:hAnsi="Calibri"/>
-                <w:sz w:val="21"/>
-              </w:rPr>
-              <w:t>517</w:t>
-            </w:r>
-            <w:r>
-              <w:rPr>
-                <w:rFonts w:ascii="Calibri" w:hAnsi="Calibri"/>
-                <w:sz w:val="21"/>
-              </w:rPr>
-              <w:t xml:space="preserve"> </w:t>
-            </w:r>
-            <w:r>
-              <w:rPr>
-                <w:rFonts w:ascii="Calibri" w:hAnsi="Calibri"/>
-                <w:sz w:val="21"/>
-              </w:rPr>
-              <w:t>seconds</w:t>
-            </w:r>
-          </w:p>
-        </w:tc>
-        <w:tc>
-          <w:tcPr>
-            <w:tcW w:w="1526" w:type="dxa"/>
-          </w:tcPr>
-          <w:p>
-            <w:pPr>
-              <w:jc w:val="center"/>
-              <w:rPr>
-                <w:rFonts w:ascii="Calibri" w:hAnsi="Calibri"/>
-                <w:sz w:val="21"/>
-              </w:rPr>
-            </w:pPr>
-            <w:r>
-              <w:rPr>
-                <w:rFonts w:ascii="Calibri" w:hAnsi="Calibri"/>
-                <w:sz w:val="21"/>
-              </w:rPr>
-              <w:t>3.735</w:t>
-            </w:r>
-          </w:p>
-        </w:tc>
-      </w:tr>
-      <w:tr>
-        <w:trPr>
-          <w:trHeight w:val="227"/>
-        </w:trPr>
-        <w:tc>
-          <w:tcPr>
-            <w:tcW w:w="1640" w:type="dxa"/>
-          </w:tcPr>
-          <w:p>
-            <w:pPr>
-              <w:jc w:val="center"/>
-              <w:rPr>
-                <w:rFonts w:ascii="Calibri" w:hAnsi="Calibri"/>
-                <w:b/>
-                <w:sz w:val="21"/>
-              </w:rPr>
-            </w:pPr>
-            <w:r>
-              <w:rPr>
-                <w:rFonts w:ascii="Calibri" w:hAnsi="Calibri"/>
-                <w:b/>
-                <w:sz w:val="21"/>
-              </w:rPr>
-              <w:t>64</w:t>
-            </w:r>
-          </w:p>
-        </w:tc>
-        <w:tc>
-          <w:tcPr>
-            <w:tcW w:w="1836" w:type="dxa"/>
-          </w:tcPr>
-          <w:p>
-            <w:pPr>
-              <w:jc w:val="center"/>
-              <w:rPr>
-                <w:rFonts w:ascii="Calibri" w:hAnsi="Calibri"/>
-                <w:sz w:val="21"/>
-              </w:rPr>
-            </w:pPr>
-            <w:r>
-              <w:rPr>
-                <w:rFonts w:ascii="Calibri" w:hAnsi="Calibri"/>
-                <w:sz w:val="21"/>
-              </w:rPr>
-              <w:t>5000x5000</w:t>
-            </w:r>
-          </w:p>
-        </w:tc>
-        <w:tc>
-          <w:tcPr>
-            <w:tcW w:w="1729" w:type="dxa"/>
-          </w:tcPr>
-          <w:p>
-            <w:pPr>
-              <w:jc w:val="center"/>
-              <w:rPr>
-                <w:rFonts w:ascii="Calibri" w:hAnsi="Calibri"/>
-                <w:sz w:val="21"/>
-              </w:rPr>
-            </w:pPr>
-            <w:r>
-              <w:rPr>
-                <w:rFonts w:ascii="Calibri" w:hAnsi="Calibri"/>
-                <w:sz w:val="21"/>
-              </w:rPr>
-              <w:t>0.1</w:t>
-            </w:r>
-          </w:p>
-        </w:tc>
-        <w:tc>
-          <w:tcPr>
-            <w:tcW w:w="2762" w:type="dxa"/>
-          </w:tcPr>
-          <w:p>
-            <w:pPr>
-              <w:jc w:val="center"/>
-              <w:rPr>
-                <w:rFonts w:ascii="Calibri" w:hAnsi="Calibri"/>
-                <w:sz w:val="21"/>
-              </w:rPr>
-            </w:pPr>
-            <w:r>
-              <w:rPr>
-                <w:rFonts w:ascii="Calibri" w:hAnsi="Calibri"/>
-                <w:sz w:val="21"/>
-              </w:rPr>
-              <w:t>13</w:t>
-            </w:r>
-            <w:r>
-              <w:rPr>
-                <w:rFonts w:ascii="Calibri" w:hAnsi="Calibri"/>
-                <w:sz w:val="21"/>
-              </w:rPr>
-              <w:t>.</w:t>
-            </w:r>
-            <w:r>
-              <w:rPr>
-                <w:rFonts w:ascii="Calibri" w:hAnsi="Calibri"/>
-                <w:sz w:val="21"/>
-              </w:rPr>
-              <w:t>98</w:t>
-            </w:r>
-            <w:r>
-              <w:rPr>
-                <w:rFonts w:ascii="Calibri" w:hAnsi="Calibri"/>
-                <w:sz w:val="21"/>
-              </w:rPr>
-              <w:t>1570211</w:t>
-            </w:r>
-            <w:r>
-              <w:rPr>
-                <w:rFonts w:ascii="Calibri" w:hAnsi="Calibri"/>
-                <w:sz w:val="21"/>
-              </w:rPr>
-              <w:t xml:space="preserve"> seconds</w:t>
-            </w:r>
-          </w:p>
-        </w:tc>
-        <w:tc>
-          <w:tcPr>
-            <w:tcW w:w="1526" w:type="dxa"/>
-          </w:tcPr>
-          <w:p>
-            <w:pPr>
-              <w:jc w:val="center"/>
-              <w:rPr>
-                <w:rFonts w:ascii="Calibri" w:hAnsi="Calibri"/>
-                <w:sz w:val="21"/>
-              </w:rPr>
-            </w:pPr>
-            <w:r>
-              <w:rPr>
-                <w:rFonts w:ascii="Calibri" w:hAnsi="Calibri"/>
-                <w:sz w:val="21"/>
-              </w:rPr>
-              <w:t>3.698</w:t>
-            </w:r>
           </w:p>
         </w:tc>
       </w:tr>
@@ -4507,6 +4368,7 @@
           <w:sz w:val="32"/>
           <w:szCs w:val="32"/>
         </w:rPr>
+        <w:lastRenderedPageBreak/>
         <w:t xml:space="preserve">Dimension Tests </w:t>
       </w:r>
       <w:r>
@@ -4798,7 +4660,21 @@
                 <w:rFonts w:ascii="Calibri" w:hAnsi="Calibri"/>
                 <w:sz w:val="21"/>
               </w:rPr>
-              <w:t>0.1</w:t>
+              <w:t>0.</w:t>
+            </w:r>
+            <w:r>
+              <w:rPr>
+                <w:rFonts w:ascii="Calibri" w:hAnsi="Calibri"/>
+                <w:sz w:val="21"/>
+              </w:rPr>
+              <w:t>00</w:t>
+            </w:r>
+            <w:r>
+              <w:rPr>
+                <w:rFonts w:ascii="Calibri" w:hAnsi="Calibri"/>
+                <w:sz w:val="21"/>
+              </w:rPr>
+              <w:t>1</w:t>
             </w:r>
           </w:p>
         </w:tc>
@@ -4819,21 +4695,14 @@
                 <w:rFonts w:ascii="Calibri" w:hAnsi="Calibri"/>
                 <w:sz w:val="21"/>
               </w:rPr>
-              <w:t>0.00</w:t>
-            </w:r>
-            <w:r>
-              <w:rPr>
-                <w:rFonts w:ascii="Calibri" w:hAnsi="Calibri"/>
-                <w:sz w:val="21"/>
-              </w:rPr>
-              <w:t>5228</w:t>
-            </w:r>
-            <w:r>
-              <w:rPr>
-                <w:rFonts w:ascii="Calibri" w:hAnsi="Calibri"/>
-                <w:sz w:val="21"/>
-              </w:rPr>
-              <w:t>751</w:t>
+              <w:t>0.460185503</w:t>
+            </w:r>
+            <w:r>
+              <w:rPr>
+                <w:rFonts w:ascii="Calibri" w:hAnsi="Calibri"/>
+                <w:sz w:val="21"/>
+              </w:rPr>
+              <w:t xml:space="preserve"> seconds</w:t>
             </w:r>
           </w:p>
         </w:tc>
@@ -4849,13 +4718,6 @@
                 <w:sz w:val="21"/>
               </w:rPr>
             </w:pPr>
-            <w:r>
-              <w:rPr>
-                <w:rFonts w:ascii="Calibri" w:hAnsi="Calibri"/>
-                <w:sz w:val="21"/>
-              </w:rPr>
-              <w:t>0.457</w:t>
-            </w:r>
           </w:p>
         </w:tc>
       </w:tr>
@@ -4921,7 +4783,21 @@
                 <w:rFonts w:ascii="Calibri" w:hAnsi="Calibri"/>
                 <w:sz w:val="21"/>
               </w:rPr>
-              <w:t>0.1</w:t>
+              <w:t>0.</w:t>
+            </w:r>
+            <w:r>
+              <w:rPr>
+                <w:rFonts w:ascii="Calibri" w:hAnsi="Calibri"/>
+                <w:sz w:val="21"/>
+              </w:rPr>
+              <w:t>00</w:t>
+            </w:r>
+            <w:r>
+              <w:rPr>
+                <w:rFonts w:ascii="Calibri" w:hAnsi="Calibri"/>
+                <w:sz w:val="21"/>
+              </w:rPr>
+              <w:t>1</w:t>
             </w:r>
           </w:p>
         </w:tc>
@@ -4942,21 +4818,14 @@
                 <w:rFonts w:ascii="Calibri" w:hAnsi="Calibri"/>
                 <w:sz w:val="21"/>
               </w:rPr>
-              <w:t>0.0</w:t>
-            </w:r>
-            <w:r>
-              <w:rPr>
-                <w:rFonts w:ascii="Calibri" w:hAnsi="Calibri"/>
-                <w:sz w:val="21"/>
-              </w:rPr>
-              <w:t>12128</w:t>
-            </w:r>
-            <w:r>
-              <w:rPr>
-                <w:rFonts w:ascii="Calibri" w:hAnsi="Calibri"/>
-                <w:sz w:val="21"/>
-              </w:rPr>
-              <w:t>109</w:t>
+              <w:t>0.660891941</w:t>
+            </w:r>
+            <w:r>
+              <w:rPr>
+                <w:rFonts w:ascii="Calibri" w:hAnsi="Calibri"/>
+                <w:sz w:val="21"/>
+              </w:rPr>
+              <w:t xml:space="preserve"> seconds</w:t>
             </w:r>
           </w:p>
         </w:tc>
@@ -4972,13 +4841,6 @@
                 <w:sz w:val="21"/>
               </w:rPr>
             </w:pPr>
-            <w:r>
-              <w:rPr>
-                <w:rFonts w:ascii="Calibri" w:hAnsi="Calibri"/>
-                <w:sz w:val="21"/>
-              </w:rPr>
-              <w:t>0.793</w:t>
-            </w:r>
           </w:p>
         </w:tc>
       </w:tr>
@@ -5026,7 +4888,7 @@
                 <w:rFonts w:ascii="Calibri" w:hAnsi="Calibri"/>
                 <w:sz w:val="21"/>
               </w:rPr>
-              <w:t>1000x1000</w:t>
+              <w:t>500x500</w:t>
             </w:r>
           </w:p>
         </w:tc>
@@ -5047,7 +4909,21 @@
                 <w:rFonts w:ascii="Calibri" w:hAnsi="Calibri"/>
                 <w:sz w:val="21"/>
               </w:rPr>
-              <w:t>0.1</w:t>
+              <w:t>0.</w:t>
+            </w:r>
+            <w:r>
+              <w:rPr>
+                <w:rFonts w:ascii="Calibri" w:hAnsi="Calibri"/>
+                <w:sz w:val="21"/>
+              </w:rPr>
+              <w:t>00</w:t>
+            </w:r>
+            <w:r>
+              <w:rPr>
+                <w:rFonts w:ascii="Calibri" w:hAnsi="Calibri"/>
+                <w:sz w:val="21"/>
+              </w:rPr>
+              <w:t>1</w:t>
             </w:r>
           </w:p>
         </w:tc>
@@ -5068,21 +4944,14 @@
                 <w:rFonts w:ascii="Calibri" w:hAnsi="Calibri"/>
                 <w:sz w:val="21"/>
               </w:rPr>
-              <w:t>0.</w:t>
-            </w:r>
-            <w:r>
-              <w:rPr>
-                <w:rFonts w:ascii="Calibri" w:hAnsi="Calibri"/>
-                <w:sz w:val="21"/>
-              </w:rPr>
-              <w:t>475328</w:t>
-            </w:r>
-            <w:r>
-              <w:rPr>
-                <w:rFonts w:ascii="Calibri" w:hAnsi="Calibri"/>
-                <w:sz w:val="21"/>
-              </w:rPr>
-              <w:t>199</w:t>
+              <w:t>5.231055499</w:t>
+            </w:r>
+            <w:r>
+              <w:rPr>
+                <w:rFonts w:ascii="Calibri" w:hAnsi="Calibri"/>
+                <w:sz w:val="21"/>
+              </w:rPr>
+              <w:t xml:space="preserve"> seconds</w:t>
             </w:r>
           </w:p>
         </w:tc>
@@ -5098,13 +4967,6 @@
                 <w:sz w:val="21"/>
               </w:rPr>
             </w:pPr>
-            <w:r>
-              <w:rPr>
-                <w:rFonts w:ascii="Calibri" w:hAnsi="Calibri"/>
-                <w:sz w:val="21"/>
-              </w:rPr>
-              <w:t>3.998</w:t>
-            </w:r>
           </w:p>
         </w:tc>
       </w:tr>
@@ -5152,7 +5014,7 @@
                 <w:rFonts w:ascii="Calibri" w:hAnsi="Calibri"/>
                 <w:sz w:val="21"/>
               </w:rPr>
-              <w:t>10000x10000</w:t>
+              <w:t>1,000x1,000</w:t>
             </w:r>
           </w:p>
         </w:tc>
@@ -5173,7 +5035,21 @@
                 <w:rFonts w:ascii="Calibri" w:hAnsi="Calibri"/>
                 <w:sz w:val="21"/>
               </w:rPr>
-              <w:t>0.1</w:t>
+              <w:t>0.</w:t>
+            </w:r>
+            <w:r>
+              <w:rPr>
+                <w:rFonts w:ascii="Calibri" w:hAnsi="Calibri"/>
+                <w:sz w:val="21"/>
+              </w:rPr>
+              <w:t>00</w:t>
+            </w:r>
+            <w:r>
+              <w:rPr>
+                <w:rFonts w:ascii="Calibri" w:hAnsi="Calibri"/>
+                <w:sz w:val="21"/>
+              </w:rPr>
+              <w:t>1</w:t>
             </w:r>
           </w:p>
         </w:tc>
@@ -5194,14 +5070,14 @@
                 <w:rFonts w:ascii="Calibri" w:hAnsi="Calibri"/>
                 <w:sz w:val="21"/>
               </w:rPr>
-              <w:t>51.290416</w:t>
-            </w:r>
-            <w:r>
-              <w:rPr>
-                <w:rFonts w:ascii="Calibri" w:hAnsi="Calibri"/>
-                <w:sz w:val="21"/>
-              </w:rPr>
-              <w:t>832</w:t>
+              <w:t>5.353608427</w:t>
+            </w:r>
+            <w:r>
+              <w:rPr>
+                <w:rFonts w:ascii="Calibri" w:hAnsi="Calibri"/>
+                <w:sz w:val="21"/>
+              </w:rPr>
+              <w:t xml:space="preserve"> seconds</w:t>
             </w:r>
           </w:p>
         </w:tc>
@@ -5217,13 +5093,314 @@
                 <w:sz w:val="21"/>
               </w:rPr>
             </w:pPr>
-            <w:r>
-              <w:rPr>
-                <w:rFonts w:ascii="Calibri" w:hAnsi="Calibri"/>
-                <w:sz w:val="21"/>
-              </w:rPr>
-              <w:t>4.229</w:t>
-            </w:r>
+          </w:p>
+        </w:tc>
+      </w:tr>
+      <w:tr>
+        <w:trPr>
+          <w:trHeight w:val="241"/>
+        </w:trPr>
+        <w:tc>
+          <w:tcPr>
+            <w:tcW w:w="1484" w:type="dxa"/>
+          </w:tcPr>
+          <w:p>
+            <w:pPr>
+              <w:jc w:val="center"/>
+              <w:rPr>
+                <w:rFonts w:ascii="Calibri" w:hAnsi="Calibri"/>
+                <w:b/>
+                <w:sz w:val="21"/>
+              </w:rPr>
+            </w:pPr>
+            <w:r>
+              <w:rPr>
+                <w:rFonts w:ascii="Calibri" w:hAnsi="Calibri"/>
+                <w:b/>
+                <w:sz w:val="21"/>
+              </w:rPr>
+              <w:t>16</w:t>
+            </w:r>
+          </w:p>
+        </w:tc>
+        <w:tc>
+          <w:tcPr>
+            <w:tcW w:w="1766" w:type="dxa"/>
+          </w:tcPr>
+          <w:p>
+            <w:pPr>
+              <w:jc w:val="center"/>
+              <w:rPr>
+                <w:rFonts w:ascii="Calibri" w:hAnsi="Calibri"/>
+                <w:sz w:val="21"/>
+              </w:rPr>
+            </w:pPr>
+            <w:r>
+              <w:rPr>
+                <w:rFonts w:ascii="Calibri" w:hAnsi="Calibri"/>
+                <w:sz w:val="21"/>
+              </w:rPr>
+              <w:t>2,000x2,000</w:t>
+            </w:r>
+          </w:p>
+        </w:tc>
+        <w:tc>
+          <w:tcPr>
+            <w:tcW w:w="1597" w:type="dxa"/>
+          </w:tcPr>
+          <w:p>
+            <w:pPr>
+              <w:jc w:val="center"/>
+              <w:rPr>
+                <w:rFonts w:ascii="Calibri" w:hAnsi="Calibri"/>
+                <w:sz w:val="21"/>
+              </w:rPr>
+            </w:pPr>
+            <w:r>
+              <w:rPr>
+                <w:rFonts w:ascii="Calibri" w:hAnsi="Calibri"/>
+                <w:sz w:val="21"/>
+              </w:rPr>
+              <w:t>0.001</w:t>
+            </w:r>
+          </w:p>
+        </w:tc>
+        <w:tc>
+          <w:tcPr>
+            <w:tcW w:w="3086" w:type="dxa"/>
+          </w:tcPr>
+          <w:p>
+            <w:pPr>
+              <w:jc w:val="center"/>
+              <w:rPr>
+                <w:rFonts w:ascii="Calibri" w:hAnsi="Calibri"/>
+                <w:sz w:val="21"/>
+              </w:rPr>
+            </w:pPr>
+            <w:r>
+              <w:rPr>
+                <w:rFonts w:ascii="Calibri" w:hAnsi="Calibri"/>
+                <w:sz w:val="21"/>
+              </w:rPr>
+              <w:t>22.526362244</w:t>
+            </w:r>
+            <w:r>
+              <w:rPr>
+                <w:rFonts w:ascii="Calibri" w:hAnsi="Calibri"/>
+                <w:sz w:val="21"/>
+              </w:rPr>
+              <w:t xml:space="preserve"> seconds</w:t>
+            </w:r>
+          </w:p>
+        </w:tc>
+        <w:tc>
+          <w:tcPr>
+            <w:tcW w:w="1560" w:type="dxa"/>
+          </w:tcPr>
+          <w:p>
+            <w:pPr>
+              <w:jc w:val="center"/>
+              <w:rPr>
+                <w:rFonts w:ascii="Calibri" w:hAnsi="Calibri"/>
+                <w:sz w:val="21"/>
+              </w:rPr>
+            </w:pPr>
+          </w:p>
+        </w:tc>
+      </w:tr>
+      <w:tr>
+        <w:trPr>
+          <w:trHeight w:val="241"/>
+        </w:trPr>
+        <w:tc>
+          <w:tcPr>
+            <w:tcW w:w="1484" w:type="dxa"/>
+          </w:tcPr>
+          <w:p>
+            <w:pPr>
+              <w:jc w:val="center"/>
+              <w:rPr>
+                <w:rFonts w:ascii="Calibri" w:hAnsi="Calibri"/>
+                <w:b/>
+                <w:sz w:val="21"/>
+              </w:rPr>
+            </w:pPr>
+            <w:r>
+              <w:rPr>
+                <w:rFonts w:ascii="Calibri" w:hAnsi="Calibri"/>
+                <w:b/>
+                <w:sz w:val="21"/>
+              </w:rPr>
+              <w:t>16</w:t>
+            </w:r>
+          </w:p>
+        </w:tc>
+        <w:tc>
+          <w:tcPr>
+            <w:tcW w:w="1766" w:type="dxa"/>
+          </w:tcPr>
+          <w:p>
+            <w:pPr>
+              <w:jc w:val="center"/>
+              <w:rPr>
+                <w:rFonts w:ascii="Calibri" w:hAnsi="Calibri"/>
+                <w:sz w:val="21"/>
+              </w:rPr>
+            </w:pPr>
+            <w:r>
+              <w:rPr>
+                <w:rFonts w:ascii="Calibri" w:hAnsi="Calibri"/>
+                <w:sz w:val="21"/>
+              </w:rPr>
+              <w:t>5,000x5,000</w:t>
+            </w:r>
+          </w:p>
+        </w:tc>
+        <w:tc>
+          <w:tcPr>
+            <w:tcW w:w="1597" w:type="dxa"/>
+          </w:tcPr>
+          <w:p>
+            <w:pPr>
+              <w:jc w:val="center"/>
+              <w:rPr>
+                <w:rFonts w:ascii="Calibri" w:hAnsi="Calibri"/>
+                <w:sz w:val="21"/>
+              </w:rPr>
+            </w:pPr>
+            <w:r>
+              <w:rPr>
+                <w:rFonts w:ascii="Calibri" w:hAnsi="Calibri"/>
+                <w:sz w:val="21"/>
+              </w:rPr>
+              <w:t>0.001</w:t>
+            </w:r>
+          </w:p>
+        </w:tc>
+        <w:tc>
+          <w:tcPr>
+            <w:tcW w:w="3086" w:type="dxa"/>
+          </w:tcPr>
+          <w:p>
+            <w:pPr>
+              <w:jc w:val="center"/>
+              <w:rPr>
+                <w:rFonts w:ascii="Calibri" w:hAnsi="Calibri"/>
+                <w:sz w:val="21"/>
+              </w:rPr>
+            </w:pPr>
+          </w:p>
+        </w:tc>
+        <w:tc>
+          <w:tcPr>
+            <w:tcW w:w="1560" w:type="dxa"/>
+          </w:tcPr>
+          <w:p>
+            <w:pPr>
+              <w:jc w:val="center"/>
+              <w:rPr>
+                <w:rFonts w:ascii="Calibri" w:hAnsi="Calibri"/>
+                <w:sz w:val="21"/>
+              </w:rPr>
+            </w:pPr>
+          </w:p>
+        </w:tc>
+      </w:tr>
+      <w:tr>
+        <w:trPr>
+          <w:trHeight w:val="241"/>
+        </w:trPr>
+        <w:tc>
+          <w:tcPr>
+            <w:tcW w:w="1484" w:type="dxa"/>
+          </w:tcPr>
+          <w:p>
+            <w:pPr>
+              <w:jc w:val="center"/>
+              <w:rPr>
+                <w:rFonts w:ascii="Calibri" w:hAnsi="Calibri"/>
+                <w:b/>
+                <w:sz w:val="21"/>
+              </w:rPr>
+            </w:pPr>
+            <w:r>
+              <w:rPr>
+                <w:rFonts w:ascii="Calibri" w:hAnsi="Calibri"/>
+                <w:b/>
+                <w:sz w:val="21"/>
+              </w:rPr>
+              <w:t>16</w:t>
+            </w:r>
+          </w:p>
+        </w:tc>
+        <w:tc>
+          <w:tcPr>
+            <w:tcW w:w="1766" w:type="dxa"/>
+          </w:tcPr>
+          <w:p>
+            <w:pPr>
+              <w:jc w:val="center"/>
+              <w:rPr>
+                <w:rFonts w:ascii="Calibri" w:hAnsi="Calibri"/>
+                <w:sz w:val="21"/>
+              </w:rPr>
+            </w:pPr>
+            <w:r>
+              <w:rPr>
+                <w:rFonts w:ascii="Calibri" w:hAnsi="Calibri"/>
+                <w:sz w:val="21"/>
+              </w:rPr>
+              <w:t>10,000x10,000</w:t>
+            </w:r>
+          </w:p>
+        </w:tc>
+        <w:tc>
+          <w:tcPr>
+            <w:tcW w:w="1597" w:type="dxa"/>
+          </w:tcPr>
+          <w:p>
+            <w:pPr>
+              <w:jc w:val="center"/>
+              <w:rPr>
+                <w:rFonts w:ascii="Calibri" w:hAnsi="Calibri"/>
+                <w:sz w:val="21"/>
+              </w:rPr>
+            </w:pPr>
+            <w:r>
+              <w:rPr>
+                <w:rFonts w:ascii="Calibri" w:hAnsi="Calibri"/>
+                <w:sz w:val="21"/>
+              </w:rPr>
+              <w:t>0.001</w:t>
+            </w:r>
+          </w:p>
+        </w:tc>
+        <w:tc>
+          <w:tcPr>
+            <w:tcW w:w="3086" w:type="dxa"/>
+          </w:tcPr>
+          <w:p>
+            <w:pPr>
+              <w:jc w:val="center"/>
+              <w:rPr>
+                <w:rFonts w:ascii="Calibri" w:hAnsi="Calibri"/>
+                <w:sz w:val="21"/>
+              </w:rPr>
+            </w:pPr>
+          </w:p>
+        </w:tc>
+        <w:tc>
+          <w:tcPr>
+            <w:tcW w:w="1560" w:type="dxa"/>
+          </w:tcPr>
+          <w:p>
+            <w:pPr>
+              <w:jc w:val="center"/>
+              <w:rPr>
+                <w:rFonts w:ascii="Calibri" w:hAnsi="Calibri"/>
+                <w:sz w:val="21"/>
+              </w:rPr>
+            </w:pPr>
           </w:p>
         </w:tc>
       </w:tr>
@@ -5335,6 +5512,7 @@
           <w:sz w:val="32"/>
           <w:szCs w:val="32"/>
         </w:rPr>
+        <w:lastRenderedPageBreak/>
         <w:t xml:space="preserve">Precision Tests </w:t>
       </w:r>
       <w:r>
@@ -5588,7 +5766,35 @@
                 <w:rFonts w:ascii="Calibri" w:hAnsi="Calibri"/>
                 <w:sz w:val="21"/>
               </w:rPr>
-              <w:t>500x500</w:t>
+              <w:t>5</w:t>
+            </w:r>
+            <w:r>
+              <w:rPr>
+                <w:rFonts w:ascii="Calibri" w:hAnsi="Calibri"/>
+                <w:sz w:val="21"/>
+              </w:rPr>
+              <w:t>,0</w:t>
+            </w:r>
+            <w:r>
+              <w:rPr>
+                <w:rFonts w:ascii="Calibri" w:hAnsi="Calibri"/>
+                <w:sz w:val="21"/>
+              </w:rPr>
+              <w:t>00x5</w:t>
+            </w:r>
+            <w:r>
+              <w:rPr>
+                <w:rFonts w:ascii="Calibri" w:hAnsi="Calibri"/>
+                <w:sz w:val="21"/>
+              </w:rPr>
+              <w:t>,0</w:t>
+            </w:r>
+            <w:r>
+              <w:rPr>
+                <w:rFonts w:ascii="Calibri" w:hAnsi="Calibri"/>
+                <w:sz w:val="21"/>
+              </w:rPr>
+              <w:t>00</w:t>
             </w:r>
           </w:p>
         </w:tc>
@@ -5630,7 +5836,21 @@
                 <w:rFonts w:ascii="Calibri" w:hAnsi="Calibri"/>
                 <w:sz w:val="21"/>
               </w:rPr>
-              <w:t>0.083644602</w:t>
+              <w:t>17.77810694</w:t>
+            </w:r>
+            <w:r>
+              <w:rPr>
+                <w:rFonts w:ascii="Calibri" w:hAnsi="Calibri"/>
+                <w:sz w:val="21"/>
+              </w:rPr>
+              <w:t xml:space="preserve"> </w:t>
+            </w:r>
+            <w:r>
+              <w:rPr>
+                <w:rFonts w:ascii="Calibri" w:hAnsi="Calibri"/>
+                <w:sz w:val="21"/>
+              </w:rPr>
+              <w:t>seconds</w:t>
             </w:r>
           </w:p>
         </w:tc>
@@ -5646,13 +5866,6 @@
                 <w:sz w:val="21"/>
               </w:rPr>
             </w:pPr>
-            <w:r>
-              <w:rPr>
-                <w:rFonts w:ascii="Calibri" w:hAnsi="Calibri"/>
-                <w:sz w:val="21"/>
-              </w:rPr>
-              <w:t>0.9998</w:t>
-            </w:r>
           </w:p>
         </w:tc>
       </w:tr>
@@ -5697,7 +5910,35 @@
                 <w:rFonts w:ascii="Calibri" w:hAnsi="Calibri"/>
                 <w:sz w:val="21"/>
               </w:rPr>
-              <w:t>500x500</w:t>
+              <w:t>5</w:t>
+            </w:r>
+            <w:r>
+              <w:rPr>
+                <w:rFonts w:ascii="Calibri" w:hAnsi="Calibri"/>
+                <w:sz w:val="21"/>
+              </w:rPr>
+              <w:t>,0</w:t>
+            </w:r>
+            <w:r>
+              <w:rPr>
+                <w:rFonts w:ascii="Calibri" w:hAnsi="Calibri"/>
+                <w:sz w:val="21"/>
+              </w:rPr>
+              <w:t>00x5</w:t>
+            </w:r>
+            <w:r>
+              <w:rPr>
+                <w:rFonts w:ascii="Calibri" w:hAnsi="Calibri"/>
+                <w:sz w:val="21"/>
+              </w:rPr>
+              <w:t>,0</w:t>
+            </w:r>
+            <w:r>
+              <w:rPr>
+                <w:rFonts w:ascii="Calibri" w:hAnsi="Calibri"/>
+                <w:sz w:val="21"/>
+              </w:rPr>
+              <w:t>00</w:t>
             </w:r>
           </w:p>
         </w:tc>
@@ -5739,7 +5980,21 @@
                 <w:rFonts w:ascii="Calibri" w:hAnsi="Calibri"/>
                 <w:sz w:val="21"/>
               </w:rPr>
-              <w:t>0.139587870</w:t>
+              <w:t>25.56087834</w:t>
+            </w:r>
+            <w:r>
+              <w:rPr>
+                <w:rFonts w:ascii="Calibri" w:hAnsi="Calibri"/>
+                <w:sz w:val="21"/>
+              </w:rPr>
+              <w:t xml:space="preserve"> </w:t>
+            </w:r>
+            <w:r>
+              <w:rPr>
+                <w:rFonts w:ascii="Calibri" w:hAnsi="Calibri"/>
+                <w:sz w:val="21"/>
+              </w:rPr>
+              <w:t>seconds</w:t>
             </w:r>
           </w:p>
         </w:tc>
@@ -5755,20 +6010,6 @@
                 <w:sz w:val="21"/>
               </w:rPr>
             </w:pPr>
-            <w:r>
-              <w:rPr>
-                <w:rFonts w:ascii="Calibri" w:hAnsi="Calibri"/>
-                <w:sz w:val="21"/>
-              </w:rPr>
-              <w:t>2.386</w:t>
-            </w:r>
-            <w:r>
-              <w:rPr>
-                <w:rFonts w:ascii="Calibri" w:hAnsi="Calibri"/>
-                <w:sz w:val="21"/>
-              </w:rPr>
-              <w:t>0</w:t>
-            </w:r>
           </w:p>
         </w:tc>
       </w:tr>
@@ -5813,7 +6054,35 @@
                 <w:rFonts w:ascii="Calibri" w:hAnsi="Calibri"/>
                 <w:sz w:val="21"/>
               </w:rPr>
-              <w:t>500x500</w:t>
+              <w:t>5</w:t>
+            </w:r>
+            <w:r>
+              <w:rPr>
+                <w:rFonts w:ascii="Calibri" w:hAnsi="Calibri"/>
+                <w:sz w:val="21"/>
+              </w:rPr>
+              <w:t>,0</w:t>
+            </w:r>
+            <w:r>
+              <w:rPr>
+                <w:rFonts w:ascii="Calibri" w:hAnsi="Calibri"/>
+                <w:sz w:val="21"/>
+              </w:rPr>
+              <w:t>00x5</w:t>
+            </w:r>
+            <w:r>
+              <w:rPr>
+                <w:rFonts w:ascii="Calibri" w:hAnsi="Calibri"/>
+                <w:sz w:val="21"/>
+              </w:rPr>
+              <w:t>,0</w:t>
+            </w:r>
+            <w:r>
+              <w:rPr>
+                <w:rFonts w:ascii="Calibri" w:hAnsi="Calibri"/>
+                <w:sz w:val="21"/>
+              </w:rPr>
+              <w:t>00</w:t>
             </w:r>
           </w:p>
         </w:tc>
@@ -5834,7 +6103,14 @@
                 <w:rFonts w:ascii="Calibri" w:hAnsi="Calibri"/>
                 <w:sz w:val="21"/>
               </w:rPr>
-              <w:t>0.001</w:t>
+              <w:t>0.0</w:t>
+            </w:r>
+            <w:r>
+              <w:rPr>
+                <w:rFonts w:ascii="Calibri" w:hAnsi="Calibri"/>
+                <w:sz w:val="21"/>
+              </w:rPr>
+              <w:t>1</w:t>
             </w:r>
           </w:p>
         </w:tc>
@@ -5855,7 +6131,21 @@
                 <w:rFonts w:ascii="Calibri" w:hAnsi="Calibri"/>
                 <w:sz w:val="21"/>
               </w:rPr>
-              <w:t>33.199836617</w:t>
+              <w:t>49.468969027</w:t>
+            </w:r>
+            <w:r>
+              <w:rPr>
+                <w:rFonts w:ascii="Calibri" w:hAnsi="Calibri"/>
+                <w:sz w:val="21"/>
+              </w:rPr>
+              <w:t xml:space="preserve"> </w:t>
+            </w:r>
+            <w:r>
+              <w:rPr>
+                <w:rFonts w:ascii="Calibri" w:hAnsi="Calibri"/>
+                <w:sz w:val="21"/>
+              </w:rPr>
+              <w:t>seconds</w:t>
             </w:r>
           </w:p>
         </w:tc>
@@ -5871,20 +6161,6 @@
                 <w:sz w:val="21"/>
               </w:rPr>
             </w:pPr>
-            <w:r>
-              <w:rPr>
-                <w:rFonts w:ascii="Calibri" w:hAnsi="Calibri"/>
-                <w:sz w:val="21"/>
-              </w:rPr>
-              <w:t>4.545</w:t>
-            </w:r>
-            <w:r>
-              <w:rPr>
-                <w:rFonts w:ascii="Calibri" w:hAnsi="Calibri"/>
-                <w:sz w:val="21"/>
-              </w:rPr>
-              <w:t>0</w:t>
-            </w:r>
           </w:p>
         </w:tc>
       </w:tr>
@@ -5932,7 +6208,35 @@
                 <w:rFonts w:ascii="Calibri" w:hAnsi="Calibri"/>
                 <w:sz w:val="21"/>
               </w:rPr>
-              <w:t>500x500</w:t>
+              <w:t>5</w:t>
+            </w:r>
+            <w:r>
+              <w:rPr>
+                <w:rFonts w:ascii="Calibri" w:hAnsi="Calibri"/>
+                <w:sz w:val="21"/>
+              </w:rPr>
+              <w:t>,0</w:t>
+            </w:r>
+            <w:r>
+              <w:rPr>
+                <w:rFonts w:ascii="Calibri" w:hAnsi="Calibri"/>
+                <w:sz w:val="21"/>
+              </w:rPr>
+              <w:t>00x5</w:t>
+            </w:r>
+            <w:r>
+              <w:rPr>
+                <w:rFonts w:ascii="Calibri" w:hAnsi="Calibri"/>
+                <w:sz w:val="21"/>
+              </w:rPr>
+              <w:t>,0</w:t>
+            </w:r>
+            <w:r>
+              <w:rPr>
+                <w:rFonts w:ascii="Calibri" w:hAnsi="Calibri"/>
+                <w:sz w:val="21"/>
+              </w:rPr>
+              <w:t>00</w:t>
             </w:r>
           </w:p>
         </w:tc>
@@ -5953,7 +6257,21 @@
                 <w:rFonts w:ascii="Calibri" w:hAnsi="Calibri"/>
                 <w:sz w:val="21"/>
               </w:rPr>
-              <w:t>0.00001</w:t>
+              <w:t>0.0</w:t>
+            </w:r>
+            <w:r>
+              <w:rPr>
+                <w:rFonts w:ascii="Calibri" w:hAnsi="Calibri"/>
+                <w:sz w:val="21"/>
+              </w:rPr>
+              <w:t>0</w:t>
+            </w:r>
+            <w:r>
+              <w:rPr>
+                <w:rFonts w:ascii="Calibri" w:hAnsi="Calibri"/>
+                <w:sz w:val="21"/>
+              </w:rPr>
+              <w:t>1</w:t>
             </w:r>
           </w:p>
         </w:tc>
@@ -5969,13 +6287,8 @@
                 <w:sz w:val="21"/>
               </w:rPr>
             </w:pPr>
-            <w:r>
-              <w:rPr>
-                <w:rFonts w:ascii="Calibri" w:hAnsi="Calibri"/>
-                <w:sz w:val="21"/>
-              </w:rPr>
-              <w:t>148.644991221</w:t>
-            </w:r>
+            <w:bookmarkStart w:id="0" w:name="_GoBack"/>
+            <w:bookmarkEnd w:id="0"/>
           </w:p>
         </w:tc>
         <w:tc>
@@ -5990,13 +6303,405 @@
                 <w:sz w:val="21"/>
               </w:rPr>
             </w:pPr>
-            <w:r>
-              <w:rPr>
-                <w:rFonts w:ascii="Calibri" w:hAnsi="Calibri"/>
-                <w:sz w:val="21"/>
-              </w:rPr>
-              <w:t>5.8039</w:t>
-            </w:r>
+          </w:p>
+        </w:tc>
+      </w:tr>
+      <w:tr>
+        <w:trPr>
+          <w:trHeight w:val="227"/>
+        </w:trPr>
+        <w:tc>
+          <w:tcPr>
+            <w:tcW w:w="1473" w:type="dxa"/>
+          </w:tcPr>
+          <w:p>
+            <w:pPr>
+              <w:jc w:val="center"/>
+              <w:rPr>
+                <w:rFonts w:ascii="Calibri" w:hAnsi="Calibri"/>
+                <w:b/>
+                <w:sz w:val="21"/>
+              </w:rPr>
+            </w:pPr>
+            <w:r>
+              <w:rPr>
+                <w:rFonts w:ascii="Calibri" w:hAnsi="Calibri"/>
+                <w:b/>
+                <w:sz w:val="21"/>
+              </w:rPr>
+              <w:t>16</w:t>
+            </w:r>
+          </w:p>
+        </w:tc>
+        <w:tc>
+          <w:tcPr>
+            <w:tcW w:w="1718" w:type="dxa"/>
+          </w:tcPr>
+          <w:p>
+            <w:pPr>
+              <w:jc w:val="center"/>
+              <w:rPr>
+                <w:rFonts w:ascii="Calibri" w:hAnsi="Calibri"/>
+                <w:sz w:val="21"/>
+              </w:rPr>
+            </w:pPr>
+            <w:r>
+              <w:rPr>
+                <w:rFonts w:ascii="Calibri" w:hAnsi="Calibri"/>
+                <w:sz w:val="21"/>
+              </w:rPr>
+              <w:t>5</w:t>
+            </w:r>
+            <w:r>
+              <w:rPr>
+                <w:rFonts w:ascii="Calibri" w:hAnsi="Calibri"/>
+                <w:sz w:val="21"/>
+              </w:rPr>
+              <w:t>,0</w:t>
+            </w:r>
+            <w:r>
+              <w:rPr>
+                <w:rFonts w:ascii="Calibri" w:hAnsi="Calibri"/>
+                <w:sz w:val="21"/>
+              </w:rPr>
+              <w:t>00x5</w:t>
+            </w:r>
+            <w:r>
+              <w:rPr>
+                <w:rFonts w:ascii="Calibri" w:hAnsi="Calibri"/>
+                <w:sz w:val="21"/>
+              </w:rPr>
+              <w:t>,0</w:t>
+            </w:r>
+            <w:r>
+              <w:rPr>
+                <w:rFonts w:ascii="Calibri" w:hAnsi="Calibri"/>
+                <w:sz w:val="21"/>
+              </w:rPr>
+              <w:t>00</w:t>
+            </w:r>
+          </w:p>
+        </w:tc>
+        <w:tc>
+          <w:tcPr>
+            <w:tcW w:w="1587" w:type="dxa"/>
+          </w:tcPr>
+          <w:p>
+            <w:pPr>
+              <w:jc w:val="center"/>
+              <w:rPr>
+                <w:rFonts w:ascii="Calibri" w:hAnsi="Calibri"/>
+                <w:sz w:val="21"/>
+              </w:rPr>
+            </w:pPr>
+            <w:r>
+              <w:rPr>
+                <w:rFonts w:ascii="Calibri" w:hAnsi="Calibri"/>
+                <w:sz w:val="21"/>
+              </w:rPr>
+              <w:t>0.000</w:t>
+            </w:r>
+            <w:r>
+              <w:rPr>
+                <w:rFonts w:ascii="Calibri" w:hAnsi="Calibri"/>
+                <w:sz w:val="21"/>
+              </w:rPr>
+              <w:t>1</w:t>
+            </w:r>
+          </w:p>
+        </w:tc>
+        <w:tc>
+          <w:tcPr>
+            <w:tcW w:w="3189" w:type="dxa"/>
+          </w:tcPr>
+          <w:p>
+            <w:pPr>
+              <w:jc w:val="center"/>
+              <w:rPr>
+                <w:rFonts w:ascii="Calibri" w:hAnsi="Calibri"/>
+                <w:sz w:val="21"/>
+              </w:rPr>
+            </w:pPr>
+          </w:p>
+        </w:tc>
+        <w:tc>
+          <w:tcPr>
+            <w:tcW w:w="1526" w:type="dxa"/>
+          </w:tcPr>
+          <w:p>
+            <w:pPr>
+              <w:jc w:val="center"/>
+              <w:rPr>
+                <w:rFonts w:ascii="Calibri" w:hAnsi="Calibri"/>
+                <w:sz w:val="21"/>
+              </w:rPr>
+            </w:pPr>
+          </w:p>
+        </w:tc>
+      </w:tr>
+      <w:tr>
+        <w:trPr>
+          <w:trHeight w:val="227"/>
+        </w:trPr>
+        <w:tc>
+          <w:tcPr>
+            <w:tcW w:w="1473" w:type="dxa"/>
+          </w:tcPr>
+          <w:p>
+            <w:pPr>
+              <w:jc w:val="center"/>
+              <w:rPr>
+                <w:rFonts w:ascii="Calibri" w:hAnsi="Calibri"/>
+                <w:b/>
+                <w:sz w:val="21"/>
+              </w:rPr>
+            </w:pPr>
+            <w:r>
+              <w:rPr>
+                <w:rFonts w:ascii="Calibri" w:hAnsi="Calibri"/>
+                <w:b/>
+                <w:sz w:val="21"/>
+              </w:rPr>
+              <w:t>16</w:t>
+            </w:r>
+          </w:p>
+        </w:tc>
+        <w:tc>
+          <w:tcPr>
+            <w:tcW w:w="1718" w:type="dxa"/>
+          </w:tcPr>
+          <w:p>
+            <w:pPr>
+              <w:jc w:val="center"/>
+              <w:rPr>
+                <w:rFonts w:ascii="Calibri" w:hAnsi="Calibri"/>
+                <w:sz w:val="21"/>
+              </w:rPr>
+            </w:pPr>
+            <w:r>
+              <w:rPr>
+                <w:rFonts w:ascii="Calibri" w:hAnsi="Calibri"/>
+                <w:sz w:val="21"/>
+              </w:rPr>
+              <w:t>5</w:t>
+            </w:r>
+            <w:r>
+              <w:rPr>
+                <w:rFonts w:ascii="Calibri" w:hAnsi="Calibri"/>
+                <w:sz w:val="21"/>
+              </w:rPr>
+              <w:t>,0</w:t>
+            </w:r>
+            <w:r>
+              <w:rPr>
+                <w:rFonts w:ascii="Calibri" w:hAnsi="Calibri"/>
+                <w:sz w:val="21"/>
+              </w:rPr>
+              <w:t>00x5</w:t>
+            </w:r>
+            <w:r>
+              <w:rPr>
+                <w:rFonts w:ascii="Calibri" w:hAnsi="Calibri"/>
+                <w:sz w:val="21"/>
+              </w:rPr>
+              <w:t>,0</w:t>
+            </w:r>
+            <w:r>
+              <w:rPr>
+                <w:rFonts w:ascii="Calibri" w:hAnsi="Calibri"/>
+                <w:sz w:val="21"/>
+              </w:rPr>
+              <w:t>00</w:t>
+            </w:r>
+          </w:p>
+        </w:tc>
+        <w:tc>
+          <w:tcPr>
+            <w:tcW w:w="1587" w:type="dxa"/>
+          </w:tcPr>
+          <w:p>
+            <w:pPr>
+              <w:jc w:val="center"/>
+              <w:rPr>
+                <w:rFonts w:ascii="Calibri" w:hAnsi="Calibri"/>
+                <w:sz w:val="21"/>
+              </w:rPr>
+            </w:pPr>
+            <w:r>
+              <w:rPr>
+                <w:rFonts w:ascii="Calibri" w:hAnsi="Calibri"/>
+                <w:sz w:val="21"/>
+              </w:rPr>
+              <w:t>0.000</w:t>
+            </w:r>
+            <w:r>
+              <w:rPr>
+                <w:rFonts w:ascii="Calibri" w:hAnsi="Calibri"/>
+                <w:sz w:val="21"/>
+              </w:rPr>
+              <w:t>0</w:t>
+            </w:r>
+            <w:r>
+              <w:rPr>
+                <w:rFonts w:ascii="Calibri" w:hAnsi="Calibri"/>
+                <w:sz w:val="21"/>
+              </w:rPr>
+              <w:t>1</w:t>
+            </w:r>
+          </w:p>
+        </w:tc>
+        <w:tc>
+          <w:tcPr>
+            <w:tcW w:w="3189" w:type="dxa"/>
+          </w:tcPr>
+          <w:p>
+            <w:pPr>
+              <w:jc w:val="center"/>
+              <w:rPr>
+                <w:rFonts w:ascii="Calibri" w:hAnsi="Calibri"/>
+                <w:sz w:val="21"/>
+              </w:rPr>
+            </w:pPr>
+          </w:p>
+        </w:tc>
+        <w:tc>
+          <w:tcPr>
+            <w:tcW w:w="1526" w:type="dxa"/>
+          </w:tcPr>
+          <w:p>
+            <w:pPr>
+              <w:jc w:val="center"/>
+              <w:rPr>
+                <w:rFonts w:ascii="Calibri" w:hAnsi="Calibri"/>
+                <w:sz w:val="21"/>
+              </w:rPr>
+            </w:pPr>
+          </w:p>
+        </w:tc>
+      </w:tr>
+      <w:tr>
+        <w:trPr>
+          <w:trHeight w:val="227"/>
+        </w:trPr>
+        <w:tc>
+          <w:tcPr>
+            <w:tcW w:w="1473" w:type="dxa"/>
+          </w:tcPr>
+          <w:p>
+            <w:pPr>
+              <w:jc w:val="center"/>
+              <w:rPr>
+                <w:rFonts w:ascii="Calibri" w:hAnsi="Calibri"/>
+                <w:b/>
+                <w:sz w:val="21"/>
+              </w:rPr>
+            </w:pPr>
+            <w:r>
+              <w:rPr>
+                <w:rFonts w:ascii="Calibri" w:hAnsi="Calibri"/>
+                <w:b/>
+                <w:sz w:val="21"/>
+              </w:rPr>
+              <w:t>16</w:t>
+            </w:r>
+          </w:p>
+        </w:tc>
+        <w:tc>
+          <w:tcPr>
+            <w:tcW w:w="1718" w:type="dxa"/>
+          </w:tcPr>
+          <w:p>
+            <w:pPr>
+              <w:jc w:val="center"/>
+              <w:rPr>
+                <w:rFonts w:ascii="Calibri" w:hAnsi="Calibri"/>
+                <w:sz w:val="21"/>
+              </w:rPr>
+            </w:pPr>
+            <w:r>
+              <w:rPr>
+                <w:rFonts w:ascii="Calibri" w:hAnsi="Calibri"/>
+                <w:sz w:val="21"/>
+              </w:rPr>
+              <w:t>5</w:t>
+            </w:r>
+            <w:r>
+              <w:rPr>
+                <w:rFonts w:ascii="Calibri" w:hAnsi="Calibri"/>
+                <w:sz w:val="21"/>
+              </w:rPr>
+              <w:t>,0</w:t>
+            </w:r>
+            <w:r>
+              <w:rPr>
+                <w:rFonts w:ascii="Calibri" w:hAnsi="Calibri"/>
+                <w:sz w:val="21"/>
+              </w:rPr>
+              <w:t>00x5</w:t>
+            </w:r>
+            <w:r>
+              <w:rPr>
+                <w:rFonts w:ascii="Calibri" w:hAnsi="Calibri"/>
+                <w:sz w:val="21"/>
+              </w:rPr>
+              <w:t>,0</w:t>
+            </w:r>
+            <w:r>
+              <w:rPr>
+                <w:rFonts w:ascii="Calibri" w:hAnsi="Calibri"/>
+                <w:sz w:val="21"/>
+              </w:rPr>
+              <w:t>00</w:t>
+            </w:r>
+          </w:p>
+        </w:tc>
+        <w:tc>
+          <w:tcPr>
+            <w:tcW w:w="1587" w:type="dxa"/>
+          </w:tcPr>
+          <w:p>
+            <w:pPr>
+              <w:jc w:val="center"/>
+              <w:rPr>
+                <w:rFonts w:ascii="Calibri" w:hAnsi="Calibri"/>
+                <w:sz w:val="21"/>
+              </w:rPr>
+            </w:pPr>
+            <w:r>
+              <w:rPr>
+                <w:rFonts w:ascii="Calibri" w:hAnsi="Calibri"/>
+                <w:sz w:val="21"/>
+              </w:rPr>
+              <w:t>0.000001</w:t>
+            </w:r>
+          </w:p>
+        </w:tc>
+        <w:tc>
+          <w:tcPr>
+            <w:tcW w:w="3189" w:type="dxa"/>
+          </w:tcPr>
+          <w:p>
+            <w:pPr>
+              <w:jc w:val="center"/>
+              <w:rPr>
+                <w:rFonts w:ascii="Calibri" w:hAnsi="Calibri"/>
+                <w:sz w:val="21"/>
+              </w:rPr>
+            </w:pPr>
+          </w:p>
+        </w:tc>
+        <w:tc>
+          <w:tcPr>
+            <w:tcW w:w="1526" w:type="dxa"/>
+          </w:tcPr>
+          <w:p>
+            <w:pPr>
+              <w:jc w:val="center"/>
+              <w:rPr>
+                <w:rFonts w:ascii="Calibri" w:hAnsi="Calibri"/>
+                <w:sz w:val="21"/>
+              </w:rPr>
+            </w:pPr>
           </w:p>
         </w:tc>
       </w:tr>
@@ -6089,6 +6794,7 @@
           <w:sz w:val="32"/>
           <w:szCs w:val="32"/>
         </w:rPr>
+        <w:lastRenderedPageBreak/>
         <w:t>Efficiency Results</w:t>
       </w:r>
     </w:p>
@@ -6438,7 +7144,35 @@
                 <w:rFonts w:ascii="Calibri" w:hAnsi="Calibri"/>
                 <w:sz w:val="21"/>
               </w:rPr>
-              <w:t>5000x5000</w:t>
+              <w:t>5</w:t>
+            </w:r>
+            <w:r>
+              <w:rPr>
+                <w:rFonts w:ascii="Calibri" w:hAnsi="Calibri"/>
+                <w:sz w:val="21"/>
+              </w:rPr>
+              <w:t>,0</w:t>
+            </w:r>
+            <w:r>
+              <w:rPr>
+                <w:rFonts w:ascii="Calibri" w:hAnsi="Calibri"/>
+                <w:sz w:val="21"/>
+              </w:rPr>
+              <w:t>00x5</w:t>
+            </w:r>
+            <w:r>
+              <w:rPr>
+                <w:rFonts w:ascii="Calibri" w:hAnsi="Calibri"/>
+                <w:sz w:val="21"/>
+              </w:rPr>
+              <w:t>,0</w:t>
+            </w:r>
+            <w:r>
+              <w:rPr>
+                <w:rFonts w:ascii="Calibri" w:hAnsi="Calibri"/>
+                <w:sz w:val="21"/>
+              </w:rPr>
+              <w:t>00</w:t>
             </w:r>
           </w:p>
         </w:tc>
@@ -6459,7 +7193,21 @@
                 <w:rFonts w:ascii="Calibri" w:hAnsi="Calibri"/>
                 <w:sz w:val="21"/>
               </w:rPr>
-              <w:t>0.1</w:t>
+              <w:t>0.</w:t>
+            </w:r>
+            <w:r>
+              <w:rPr>
+                <w:rFonts w:ascii="Calibri" w:hAnsi="Calibri"/>
+                <w:sz w:val="21"/>
+              </w:rPr>
+              <w:t>00</w:t>
+            </w:r>
+            <w:r>
+              <w:rPr>
+                <w:rFonts w:ascii="Calibri" w:hAnsi="Calibri"/>
+                <w:sz w:val="21"/>
+              </w:rPr>
+              <w:t>1</w:t>
             </w:r>
           </w:p>
         </w:tc>
@@ -6480,14 +7228,7 @@
                 <w:rFonts w:ascii="Calibri" w:hAnsi="Calibri"/>
                 <w:sz w:val="21"/>
               </w:rPr>
-              <w:t>1</w:t>
-            </w:r>
-            <w:r>
-              <w:rPr>
-                <w:rFonts w:ascii="Calibri" w:hAnsi="Calibri"/>
-                <w:sz w:val="21"/>
-              </w:rPr>
-              <w:t>.000</w:t>
+              <w:t>1.000</w:t>
             </w:r>
           </w:p>
         </w:tc>
@@ -6508,14 +7249,7 @@
                 <w:rFonts w:ascii="Calibri" w:hAnsi="Calibri"/>
                 <w:sz w:val="21"/>
               </w:rPr>
-              <w:t>1</w:t>
-            </w:r>
-            <w:r>
-              <w:rPr>
-                <w:rFonts w:ascii="Calibri" w:hAnsi="Calibri"/>
-                <w:sz w:val="21"/>
-              </w:rPr>
-              <w:t>00%</w:t>
+              <w:t>100%</w:t>
             </w:r>
           </w:p>
         </w:tc>
@@ -6561,7 +7295,35 @@
                 <w:rFonts w:ascii="Calibri" w:hAnsi="Calibri"/>
                 <w:sz w:val="21"/>
               </w:rPr>
-              <w:t>5000x5000</w:t>
+              <w:t>5</w:t>
+            </w:r>
+            <w:r>
+              <w:rPr>
+                <w:rFonts w:ascii="Calibri" w:hAnsi="Calibri"/>
+                <w:sz w:val="21"/>
+              </w:rPr>
+              <w:t>,0</w:t>
+            </w:r>
+            <w:r>
+              <w:rPr>
+                <w:rFonts w:ascii="Calibri" w:hAnsi="Calibri"/>
+                <w:sz w:val="21"/>
+              </w:rPr>
+              <w:t>00x5</w:t>
+            </w:r>
+            <w:r>
+              <w:rPr>
+                <w:rFonts w:ascii="Calibri" w:hAnsi="Calibri"/>
+                <w:sz w:val="21"/>
+              </w:rPr>
+              <w:t>,0</w:t>
+            </w:r>
+            <w:r>
+              <w:rPr>
+                <w:rFonts w:ascii="Calibri" w:hAnsi="Calibri"/>
+                <w:sz w:val="21"/>
+              </w:rPr>
+              <w:t>00</w:t>
             </w:r>
           </w:p>
         </w:tc>
@@ -6582,7 +7344,21 @@
                 <w:rFonts w:ascii="Calibri" w:hAnsi="Calibri"/>
                 <w:sz w:val="21"/>
               </w:rPr>
-              <w:t>0.1</w:t>
+              <w:t>0.</w:t>
+            </w:r>
+            <w:r>
+              <w:rPr>
+                <w:rFonts w:ascii="Calibri" w:hAnsi="Calibri"/>
+                <w:sz w:val="21"/>
+              </w:rPr>
+              <w:t>00</w:t>
+            </w:r>
+            <w:r>
+              <w:rPr>
+                <w:rFonts w:ascii="Calibri" w:hAnsi="Calibri"/>
+                <w:sz w:val="21"/>
+              </w:rPr>
+              <w:t>1</w:t>
             </w:r>
           </w:p>
         </w:tc>
@@ -6673,7 +7449,35 @@
                 <w:rFonts w:ascii="Calibri" w:hAnsi="Calibri"/>
                 <w:sz w:val="21"/>
               </w:rPr>
-              <w:t>5000x5000</w:t>
+              <w:t>5</w:t>
+            </w:r>
+            <w:r>
+              <w:rPr>
+                <w:rFonts w:ascii="Calibri" w:hAnsi="Calibri"/>
+                <w:sz w:val="21"/>
+              </w:rPr>
+              <w:t>,0</w:t>
+            </w:r>
+            <w:r>
+              <w:rPr>
+                <w:rFonts w:ascii="Calibri" w:hAnsi="Calibri"/>
+                <w:sz w:val="21"/>
+              </w:rPr>
+              <w:t>00x5</w:t>
+            </w:r>
+            <w:r>
+              <w:rPr>
+                <w:rFonts w:ascii="Calibri" w:hAnsi="Calibri"/>
+                <w:sz w:val="21"/>
+              </w:rPr>
+              <w:t>,0</w:t>
+            </w:r>
+            <w:r>
+              <w:rPr>
+                <w:rFonts w:ascii="Calibri" w:hAnsi="Calibri"/>
+                <w:sz w:val="21"/>
+              </w:rPr>
+              <w:t>00</w:t>
             </w:r>
           </w:p>
         </w:tc>
@@ -6694,7 +7498,21 @@
                 <w:rFonts w:ascii="Calibri" w:hAnsi="Calibri"/>
                 <w:sz w:val="21"/>
               </w:rPr>
-              <w:t>0.1</w:t>
+              <w:t>0.</w:t>
+            </w:r>
+            <w:r>
+              <w:rPr>
+                <w:rFonts w:ascii="Calibri" w:hAnsi="Calibri"/>
+                <w:sz w:val="21"/>
+              </w:rPr>
+              <w:t>00</w:t>
+            </w:r>
+            <w:r>
+              <w:rPr>
+                <w:rFonts w:ascii="Calibri" w:hAnsi="Calibri"/>
+                <w:sz w:val="21"/>
+              </w:rPr>
+              <w:t>1</w:t>
             </w:r>
           </w:p>
         </w:tc>
@@ -6782,7 +7600,35 @@
                 <w:rFonts w:ascii="Calibri" w:hAnsi="Calibri"/>
                 <w:sz w:val="21"/>
               </w:rPr>
-              <w:t>5000x5000</w:t>
+              <w:t>5</w:t>
+            </w:r>
+            <w:r>
+              <w:rPr>
+                <w:rFonts w:ascii="Calibri" w:hAnsi="Calibri"/>
+                <w:sz w:val="21"/>
+              </w:rPr>
+              <w:t>,0</w:t>
+            </w:r>
+            <w:r>
+              <w:rPr>
+                <w:rFonts w:ascii="Calibri" w:hAnsi="Calibri"/>
+                <w:sz w:val="21"/>
+              </w:rPr>
+              <w:t>00x5</w:t>
+            </w:r>
+            <w:r>
+              <w:rPr>
+                <w:rFonts w:ascii="Calibri" w:hAnsi="Calibri"/>
+                <w:sz w:val="21"/>
+              </w:rPr>
+              <w:t>,0</w:t>
+            </w:r>
+            <w:r>
+              <w:rPr>
+                <w:rFonts w:ascii="Calibri" w:hAnsi="Calibri"/>
+                <w:sz w:val="21"/>
+              </w:rPr>
+              <w:t>00</w:t>
             </w:r>
           </w:p>
         </w:tc>
@@ -6803,7 +7649,21 @@
                 <w:rFonts w:ascii="Calibri" w:hAnsi="Calibri"/>
                 <w:sz w:val="21"/>
               </w:rPr>
-              <w:t>0.1</w:t>
+              <w:t>0.</w:t>
+            </w:r>
+            <w:r>
+              <w:rPr>
+                <w:rFonts w:ascii="Calibri" w:hAnsi="Calibri"/>
+                <w:sz w:val="21"/>
+              </w:rPr>
+              <w:t>00</w:t>
+            </w:r>
+            <w:r>
+              <w:rPr>
+                <w:rFonts w:ascii="Calibri" w:hAnsi="Calibri"/>
+                <w:sz w:val="21"/>
+              </w:rPr>
+              <w:t>1</w:t>
             </w:r>
           </w:p>
         </w:tc>
@@ -6891,7 +7751,35 @@
                 <w:rFonts w:ascii="Calibri" w:hAnsi="Calibri"/>
                 <w:sz w:val="21"/>
               </w:rPr>
-              <w:t>5000x5000</w:t>
+              <w:t>5</w:t>
+            </w:r>
+            <w:r>
+              <w:rPr>
+                <w:rFonts w:ascii="Calibri" w:hAnsi="Calibri"/>
+                <w:sz w:val="21"/>
+              </w:rPr>
+              <w:t>,0</w:t>
+            </w:r>
+            <w:r>
+              <w:rPr>
+                <w:rFonts w:ascii="Calibri" w:hAnsi="Calibri"/>
+                <w:sz w:val="21"/>
+              </w:rPr>
+              <w:t>00x5</w:t>
+            </w:r>
+            <w:r>
+              <w:rPr>
+                <w:rFonts w:ascii="Calibri" w:hAnsi="Calibri"/>
+                <w:sz w:val="21"/>
+              </w:rPr>
+              <w:t>,0</w:t>
+            </w:r>
+            <w:r>
+              <w:rPr>
+                <w:rFonts w:ascii="Calibri" w:hAnsi="Calibri"/>
+                <w:sz w:val="21"/>
+              </w:rPr>
+              <w:t>00</w:t>
             </w:r>
           </w:p>
         </w:tc>
@@ -6912,7 +7800,21 @@
                 <w:rFonts w:ascii="Calibri" w:hAnsi="Calibri"/>
                 <w:sz w:val="21"/>
               </w:rPr>
-              <w:t>0.1</w:t>
+              <w:t>0.</w:t>
+            </w:r>
+            <w:r>
+              <w:rPr>
+                <w:rFonts w:ascii="Calibri" w:hAnsi="Calibri"/>
+                <w:sz w:val="21"/>
+              </w:rPr>
+              <w:t>00</w:t>
+            </w:r>
+            <w:r>
+              <w:rPr>
+                <w:rFonts w:ascii="Calibri" w:hAnsi="Calibri"/>
+                <w:sz w:val="21"/>
+              </w:rPr>
+              <w:t>1</w:t>
             </w:r>
           </w:p>
         </w:tc>
@@ -7000,7 +7902,35 @@
                 <w:rFonts w:ascii="Calibri" w:hAnsi="Calibri"/>
                 <w:sz w:val="21"/>
               </w:rPr>
-              <w:t>5000x5000</w:t>
+              <w:t>5</w:t>
+            </w:r>
+            <w:r>
+              <w:rPr>
+                <w:rFonts w:ascii="Calibri" w:hAnsi="Calibri"/>
+                <w:sz w:val="21"/>
+              </w:rPr>
+              <w:t>,0</w:t>
+            </w:r>
+            <w:r>
+              <w:rPr>
+                <w:rFonts w:ascii="Calibri" w:hAnsi="Calibri"/>
+                <w:sz w:val="21"/>
+              </w:rPr>
+              <w:t>00x5</w:t>
+            </w:r>
+            <w:r>
+              <w:rPr>
+                <w:rFonts w:ascii="Calibri" w:hAnsi="Calibri"/>
+                <w:sz w:val="21"/>
+              </w:rPr>
+              <w:t>,0</w:t>
+            </w:r>
+            <w:r>
+              <w:rPr>
+                <w:rFonts w:ascii="Calibri" w:hAnsi="Calibri"/>
+                <w:sz w:val="21"/>
+              </w:rPr>
+              <w:t>00</w:t>
             </w:r>
           </w:p>
         </w:tc>
@@ -7021,7 +7951,21 @@
                 <w:rFonts w:ascii="Calibri" w:hAnsi="Calibri"/>
                 <w:sz w:val="21"/>
               </w:rPr>
-              <w:t>0.1</w:t>
+              <w:t>0.</w:t>
+            </w:r>
+            <w:r>
+              <w:rPr>
+                <w:rFonts w:ascii="Calibri" w:hAnsi="Calibri"/>
+                <w:sz w:val="21"/>
+              </w:rPr>
+              <w:t>00</w:t>
+            </w:r>
+            <w:r>
+              <w:rPr>
+                <w:rFonts w:ascii="Calibri" w:hAnsi="Calibri"/>
+                <w:sz w:val="21"/>
+              </w:rPr>
+              <w:t>1</w:t>
             </w:r>
           </w:p>
         </w:tc>
@@ -7064,224 +8008,6 @@
                 <w:sz w:val="21"/>
               </w:rPr>
               <w:t>25.6%</w:t>
-            </w:r>
-          </w:p>
-        </w:tc>
-      </w:tr>
-      <w:tr>
-        <w:tc>
-          <w:tcPr>
-            <w:tcW w:w="1555" w:type="dxa"/>
-          </w:tcPr>
-          <w:p>
-            <w:pPr>
-              <w:jc w:val="center"/>
-              <w:rPr>
-                <w:rFonts w:ascii="Calibri" w:hAnsi="Calibri"/>
-                <w:b/>
-                <w:sz w:val="21"/>
-              </w:rPr>
-            </w:pPr>
-            <w:r>
-              <w:rPr>
-                <w:rFonts w:ascii="Calibri" w:hAnsi="Calibri"/>
-                <w:b/>
-                <w:sz w:val="21"/>
-              </w:rPr>
-              <w:t>32</w:t>
-            </w:r>
-          </w:p>
-        </w:tc>
-        <w:tc>
-          <w:tcPr>
-            <w:tcW w:w="1701" w:type="dxa"/>
-          </w:tcPr>
-          <w:p>
-            <w:pPr>
-              <w:jc w:val="center"/>
-              <w:rPr>
-                <w:rFonts w:ascii="Calibri" w:hAnsi="Calibri"/>
-                <w:sz w:val="21"/>
-              </w:rPr>
-            </w:pPr>
-            <w:r>
-              <w:rPr>
-                <w:rFonts w:ascii="Calibri" w:hAnsi="Calibri"/>
-                <w:sz w:val="21"/>
-              </w:rPr>
-              <w:t>5000x5000</w:t>
-            </w:r>
-          </w:p>
-        </w:tc>
-        <w:tc>
-          <w:tcPr>
-            <w:tcW w:w="1593" w:type="dxa"/>
-          </w:tcPr>
-          <w:p>
-            <w:pPr>
-              <w:jc w:val="center"/>
-              <w:rPr>
-                <w:rFonts w:ascii="Calibri" w:hAnsi="Calibri"/>
-                <w:sz w:val="21"/>
-              </w:rPr>
-            </w:pPr>
-            <w:r>
-              <w:rPr>
-                <w:rFonts w:ascii="Calibri" w:hAnsi="Calibri"/>
-                <w:sz w:val="21"/>
-              </w:rPr>
-              <w:t>0.1</w:t>
-            </w:r>
-          </w:p>
-        </w:tc>
-        <w:tc>
-          <w:tcPr>
-            <w:tcW w:w="2409" w:type="dxa"/>
-          </w:tcPr>
-          <w:p>
-            <w:pPr>
-              <w:jc w:val="center"/>
-              <w:rPr>
-                <w:rFonts w:ascii="Calibri" w:hAnsi="Calibri"/>
-                <w:sz w:val="21"/>
-              </w:rPr>
-            </w:pPr>
-            <w:r>
-              <w:rPr>
-                <w:rFonts w:ascii="Calibri" w:hAnsi="Calibri"/>
-                <w:sz w:val="21"/>
-              </w:rPr>
-              <w:t>3.735</w:t>
-            </w:r>
-          </w:p>
-        </w:tc>
-        <w:tc>
-          <w:tcPr>
-            <w:tcW w:w="2235" w:type="dxa"/>
-          </w:tcPr>
-          <w:p>
-            <w:pPr>
-              <w:jc w:val="center"/>
-              <w:rPr>
-                <w:rFonts w:ascii="Calibri" w:hAnsi="Calibri"/>
-                <w:sz w:val="21"/>
-              </w:rPr>
-            </w:pPr>
-            <w:r>
-              <w:rPr>
-                <w:rFonts w:ascii="Calibri" w:hAnsi="Calibri"/>
-                <w:sz w:val="21"/>
-              </w:rPr>
-              <w:t>11.7%</w:t>
-            </w:r>
-          </w:p>
-        </w:tc>
-      </w:tr>
-      <w:tr>
-        <w:tc>
-          <w:tcPr>
-            <w:tcW w:w="1555" w:type="dxa"/>
-          </w:tcPr>
-          <w:p>
-            <w:pPr>
-              <w:jc w:val="center"/>
-              <w:rPr>
-                <w:rFonts w:ascii="Calibri" w:hAnsi="Calibri"/>
-                <w:b/>
-                <w:sz w:val="21"/>
-              </w:rPr>
-            </w:pPr>
-            <w:r>
-              <w:rPr>
-                <w:rFonts w:ascii="Calibri" w:hAnsi="Calibri"/>
-                <w:b/>
-                <w:sz w:val="21"/>
-              </w:rPr>
-              <w:t>64</w:t>
-            </w:r>
-          </w:p>
-        </w:tc>
-        <w:tc>
-          <w:tcPr>
-            <w:tcW w:w="1701" w:type="dxa"/>
-          </w:tcPr>
-          <w:p>
-            <w:pPr>
-              <w:jc w:val="center"/>
-              <w:rPr>
-                <w:rFonts w:ascii="Calibri" w:hAnsi="Calibri"/>
-                <w:sz w:val="21"/>
-              </w:rPr>
-            </w:pPr>
-            <w:r>
-              <w:rPr>
-                <w:rFonts w:ascii="Calibri" w:hAnsi="Calibri"/>
-                <w:sz w:val="21"/>
-              </w:rPr>
-              <w:t>5000x5000</w:t>
-            </w:r>
-          </w:p>
-        </w:tc>
-        <w:tc>
-          <w:tcPr>
-            <w:tcW w:w="1593" w:type="dxa"/>
-          </w:tcPr>
-          <w:p>
-            <w:pPr>
-              <w:jc w:val="center"/>
-              <w:rPr>
-                <w:rFonts w:ascii="Calibri" w:hAnsi="Calibri"/>
-                <w:sz w:val="21"/>
-              </w:rPr>
-            </w:pPr>
-            <w:r>
-              <w:rPr>
-                <w:rFonts w:ascii="Calibri" w:hAnsi="Calibri"/>
-                <w:sz w:val="21"/>
-              </w:rPr>
-              <w:t>0.1</w:t>
-            </w:r>
-          </w:p>
-        </w:tc>
-        <w:tc>
-          <w:tcPr>
-            <w:tcW w:w="2409" w:type="dxa"/>
-          </w:tcPr>
-          <w:p>
-            <w:pPr>
-              <w:jc w:val="center"/>
-              <w:rPr>
-                <w:rFonts w:ascii="Calibri" w:hAnsi="Calibri"/>
-                <w:sz w:val="21"/>
-              </w:rPr>
-            </w:pPr>
-            <w:r>
-              <w:rPr>
-                <w:rFonts w:ascii="Calibri" w:hAnsi="Calibri"/>
-                <w:sz w:val="21"/>
-              </w:rPr>
-              <w:t>3.698</w:t>
-            </w:r>
-          </w:p>
-        </w:tc>
-        <w:tc>
-          <w:tcPr>
-            <w:tcW w:w="2235" w:type="dxa"/>
-          </w:tcPr>
-          <w:p>
-            <w:pPr>
-              <w:jc w:val="center"/>
-              <w:rPr>
-                <w:rFonts w:ascii="Calibri" w:hAnsi="Calibri"/>
-                <w:sz w:val="21"/>
-              </w:rPr>
-            </w:pPr>
-            <w:r>
-              <w:rPr>
-                <w:rFonts w:ascii="Calibri" w:hAnsi="Calibri"/>
-                <w:sz w:val="21"/>
-              </w:rPr>
-              <w:t>5.8%</w:t>
             </w:r>
           </w:p>
         </w:tc>
@@ -7350,6 +8076,7 @@
           <w:rFonts w:ascii="Calibri" w:hAnsi="Calibri"/>
           <w:szCs w:val="32"/>
         </w:rPr>
+        <w:lastRenderedPageBreak/>
         <w:t>Dimension Tests:</w:t>
       </w:r>
     </w:p>
@@ -7581,7 +8308,7 @@
                 <w:rFonts w:ascii="Calibri" w:hAnsi="Calibri"/>
                 <w:sz w:val="21"/>
               </w:rPr>
-              <w:t>0.1</w:t>
+              <w:t>0.001</w:t>
             </w:r>
           </w:p>
         </w:tc>
@@ -7690,7 +8417,7 @@
                 <w:rFonts w:ascii="Calibri" w:hAnsi="Calibri"/>
                 <w:sz w:val="21"/>
               </w:rPr>
-              <w:t>0.1</w:t>
+              <w:t>0.001</w:t>
             </w:r>
           </w:p>
         </w:tc>
@@ -7778,7 +8505,7 @@
                 <w:rFonts w:ascii="Calibri" w:hAnsi="Calibri"/>
                 <w:sz w:val="21"/>
               </w:rPr>
-              <w:t>1000x1000</w:t>
+              <w:t>500x500</w:t>
             </w:r>
           </w:p>
         </w:tc>
@@ -7799,7 +8526,7 @@
                 <w:rFonts w:ascii="Calibri" w:hAnsi="Calibri"/>
                 <w:sz w:val="21"/>
               </w:rPr>
-              <w:t>0.1</w:t>
+              <w:t>0.001</w:t>
             </w:r>
           </w:p>
         </w:tc>
@@ -7890,7 +8617,7 @@
                 <w:rFonts w:ascii="Calibri" w:hAnsi="Calibri"/>
                 <w:sz w:val="21"/>
               </w:rPr>
-              <w:t>10000x10000</w:t>
+              <w:t>1,000x1,000</w:t>
             </w:r>
           </w:p>
         </w:tc>
@@ -7911,7 +8638,7 @@
                 <w:rFonts w:ascii="Calibri" w:hAnsi="Calibri"/>
                 <w:sz w:val="21"/>
               </w:rPr>
-              <w:t>0.1</w:t>
+              <w:t>0.001</w:t>
             </w:r>
           </w:p>
         </w:tc>
@@ -7955,6 +8682,300 @@
               </w:rPr>
               <w:t>26.4%</w:t>
             </w:r>
+          </w:p>
+        </w:tc>
+      </w:tr>
+      <w:tr>
+        <w:trPr>
+          <w:trHeight w:val="241"/>
+        </w:trPr>
+        <w:tc>
+          <w:tcPr>
+            <w:tcW w:w="1484" w:type="dxa"/>
+          </w:tcPr>
+          <w:p>
+            <w:pPr>
+              <w:jc w:val="center"/>
+              <w:rPr>
+                <w:rFonts w:ascii="Calibri" w:hAnsi="Calibri"/>
+                <w:b/>
+                <w:sz w:val="21"/>
+              </w:rPr>
+            </w:pPr>
+            <w:r>
+              <w:rPr>
+                <w:rFonts w:ascii="Calibri" w:hAnsi="Calibri"/>
+                <w:b/>
+                <w:sz w:val="21"/>
+              </w:rPr>
+              <w:t>16</w:t>
+            </w:r>
+          </w:p>
+        </w:tc>
+        <w:tc>
+          <w:tcPr>
+            <w:tcW w:w="1766" w:type="dxa"/>
+          </w:tcPr>
+          <w:p>
+            <w:pPr>
+              <w:jc w:val="center"/>
+              <w:rPr>
+                <w:rFonts w:ascii="Calibri" w:hAnsi="Calibri"/>
+                <w:sz w:val="21"/>
+              </w:rPr>
+            </w:pPr>
+            <w:r>
+              <w:rPr>
+                <w:rFonts w:ascii="Calibri" w:hAnsi="Calibri"/>
+                <w:sz w:val="21"/>
+              </w:rPr>
+              <w:t>2,000x2,000</w:t>
+            </w:r>
+          </w:p>
+        </w:tc>
+        <w:tc>
+          <w:tcPr>
+            <w:tcW w:w="1597" w:type="dxa"/>
+          </w:tcPr>
+          <w:p>
+            <w:pPr>
+              <w:jc w:val="center"/>
+              <w:rPr>
+                <w:rFonts w:ascii="Calibri" w:hAnsi="Calibri"/>
+                <w:sz w:val="21"/>
+              </w:rPr>
+            </w:pPr>
+            <w:r>
+              <w:rPr>
+                <w:rFonts w:ascii="Calibri" w:hAnsi="Calibri"/>
+                <w:sz w:val="21"/>
+              </w:rPr>
+              <w:t>0.001</w:t>
+            </w:r>
+          </w:p>
+        </w:tc>
+        <w:tc>
+          <w:tcPr>
+            <w:tcW w:w="2411" w:type="dxa"/>
+          </w:tcPr>
+          <w:p>
+            <w:pPr>
+              <w:jc w:val="center"/>
+              <w:rPr>
+                <w:rFonts w:ascii="Calibri" w:hAnsi="Calibri"/>
+                <w:sz w:val="21"/>
+              </w:rPr>
+            </w:pPr>
+          </w:p>
+        </w:tc>
+        <w:tc>
+          <w:tcPr>
+            <w:tcW w:w="2235" w:type="dxa"/>
+          </w:tcPr>
+          <w:p>
+            <w:pPr>
+              <w:jc w:val="center"/>
+              <w:rPr>
+                <w:rFonts w:ascii="Calibri" w:hAnsi="Calibri"/>
+                <w:sz w:val="21"/>
+              </w:rPr>
+            </w:pPr>
+          </w:p>
+        </w:tc>
+      </w:tr>
+      <w:tr>
+        <w:trPr>
+          <w:trHeight w:val="241"/>
+        </w:trPr>
+        <w:tc>
+          <w:tcPr>
+            <w:tcW w:w="1484" w:type="dxa"/>
+          </w:tcPr>
+          <w:p>
+            <w:pPr>
+              <w:jc w:val="center"/>
+              <w:rPr>
+                <w:rFonts w:ascii="Calibri" w:hAnsi="Calibri"/>
+                <w:b/>
+                <w:sz w:val="21"/>
+              </w:rPr>
+            </w:pPr>
+            <w:r>
+              <w:rPr>
+                <w:rFonts w:ascii="Calibri" w:hAnsi="Calibri"/>
+                <w:b/>
+                <w:sz w:val="21"/>
+              </w:rPr>
+              <w:t>16</w:t>
+            </w:r>
+          </w:p>
+        </w:tc>
+        <w:tc>
+          <w:tcPr>
+            <w:tcW w:w="1766" w:type="dxa"/>
+          </w:tcPr>
+          <w:p>
+            <w:pPr>
+              <w:jc w:val="center"/>
+              <w:rPr>
+                <w:rFonts w:ascii="Calibri" w:hAnsi="Calibri"/>
+                <w:sz w:val="21"/>
+              </w:rPr>
+            </w:pPr>
+            <w:r>
+              <w:rPr>
+                <w:rFonts w:ascii="Calibri" w:hAnsi="Calibri"/>
+                <w:sz w:val="21"/>
+              </w:rPr>
+              <w:t>5,000x5,000</w:t>
+            </w:r>
+          </w:p>
+        </w:tc>
+        <w:tc>
+          <w:tcPr>
+            <w:tcW w:w="1597" w:type="dxa"/>
+          </w:tcPr>
+          <w:p>
+            <w:pPr>
+              <w:jc w:val="center"/>
+              <w:rPr>
+                <w:rFonts w:ascii="Calibri" w:hAnsi="Calibri"/>
+                <w:sz w:val="21"/>
+              </w:rPr>
+            </w:pPr>
+            <w:r>
+              <w:rPr>
+                <w:rFonts w:ascii="Calibri" w:hAnsi="Calibri"/>
+                <w:sz w:val="21"/>
+              </w:rPr>
+              <w:t>0.001</w:t>
+            </w:r>
+          </w:p>
+        </w:tc>
+        <w:tc>
+          <w:tcPr>
+            <w:tcW w:w="2411" w:type="dxa"/>
+          </w:tcPr>
+          <w:p>
+            <w:pPr>
+              <w:jc w:val="center"/>
+              <w:rPr>
+                <w:rFonts w:ascii="Calibri" w:hAnsi="Calibri"/>
+                <w:sz w:val="21"/>
+              </w:rPr>
+            </w:pPr>
+          </w:p>
+        </w:tc>
+        <w:tc>
+          <w:tcPr>
+            <w:tcW w:w="2235" w:type="dxa"/>
+          </w:tcPr>
+          <w:p>
+            <w:pPr>
+              <w:jc w:val="center"/>
+              <w:rPr>
+                <w:rFonts w:ascii="Calibri" w:hAnsi="Calibri"/>
+                <w:sz w:val="21"/>
+              </w:rPr>
+            </w:pPr>
+          </w:p>
+        </w:tc>
+      </w:tr>
+      <w:tr>
+        <w:trPr>
+          <w:trHeight w:val="241"/>
+        </w:trPr>
+        <w:tc>
+          <w:tcPr>
+            <w:tcW w:w="1484" w:type="dxa"/>
+          </w:tcPr>
+          <w:p>
+            <w:pPr>
+              <w:jc w:val="center"/>
+              <w:rPr>
+                <w:rFonts w:ascii="Calibri" w:hAnsi="Calibri"/>
+                <w:b/>
+                <w:sz w:val="21"/>
+              </w:rPr>
+            </w:pPr>
+            <w:r>
+              <w:rPr>
+                <w:rFonts w:ascii="Calibri" w:hAnsi="Calibri"/>
+                <w:b/>
+                <w:sz w:val="21"/>
+              </w:rPr>
+              <w:t>16</w:t>
+            </w:r>
+          </w:p>
+        </w:tc>
+        <w:tc>
+          <w:tcPr>
+            <w:tcW w:w="1766" w:type="dxa"/>
+          </w:tcPr>
+          <w:p>
+            <w:pPr>
+              <w:jc w:val="center"/>
+              <w:rPr>
+                <w:rFonts w:ascii="Calibri" w:hAnsi="Calibri"/>
+                <w:sz w:val="21"/>
+              </w:rPr>
+            </w:pPr>
+            <w:r>
+              <w:rPr>
+                <w:rFonts w:ascii="Calibri" w:hAnsi="Calibri"/>
+                <w:sz w:val="21"/>
+              </w:rPr>
+              <w:t>10,000x10,000</w:t>
+            </w:r>
+          </w:p>
+        </w:tc>
+        <w:tc>
+          <w:tcPr>
+            <w:tcW w:w="1597" w:type="dxa"/>
+          </w:tcPr>
+          <w:p>
+            <w:pPr>
+              <w:jc w:val="center"/>
+              <w:rPr>
+                <w:rFonts w:ascii="Calibri" w:hAnsi="Calibri"/>
+                <w:sz w:val="21"/>
+              </w:rPr>
+            </w:pPr>
+            <w:r>
+              <w:rPr>
+                <w:rFonts w:ascii="Calibri" w:hAnsi="Calibri"/>
+                <w:sz w:val="21"/>
+              </w:rPr>
+              <w:t>0.001</w:t>
+            </w:r>
+          </w:p>
+        </w:tc>
+        <w:tc>
+          <w:tcPr>
+            <w:tcW w:w="2411" w:type="dxa"/>
+          </w:tcPr>
+          <w:p>
+            <w:pPr>
+              <w:jc w:val="center"/>
+              <w:rPr>
+                <w:rFonts w:ascii="Calibri" w:hAnsi="Calibri"/>
+                <w:sz w:val="21"/>
+              </w:rPr>
+            </w:pPr>
+          </w:p>
+        </w:tc>
+        <w:tc>
+          <w:tcPr>
+            <w:tcW w:w="2235" w:type="dxa"/>
+          </w:tcPr>
+          <w:p>
+            <w:pPr>
+              <w:jc w:val="center"/>
+              <w:rPr>
+                <w:rFonts w:ascii="Calibri" w:hAnsi="Calibri"/>
+                <w:sz w:val="21"/>
+              </w:rPr>
+            </w:pPr>
           </w:p>
         </w:tc>
       </w:tr>
@@ -9151,8 +10172,8 @@
         </c:dLbls>
         <c:marker val="1"/>
         <c:smooth val="0"/>
-        <c:axId val="-2112244176"/>
-        <c:axId val="2146098032"/>
+        <c:axId val="2141548176"/>
+        <c:axId val="-2105894240"/>
       </c:lineChart>
       <c:lineChart>
         <c:grouping val="standard"/>
@@ -9260,11 +10281,11 @@
         </c:dLbls>
         <c:marker val="1"/>
         <c:smooth val="0"/>
-        <c:axId val="-2093710944"/>
-        <c:axId val="-2093536624"/>
+        <c:axId val="2145250128"/>
+        <c:axId val="2144668848"/>
       </c:lineChart>
       <c:catAx>
-        <c:axId val="-2112244176"/>
+        <c:axId val="2141548176"/>
         <c:scaling>
           <c:orientation val="minMax"/>
         </c:scaling>
@@ -9307,7 +10328,7 @@
             <a:endParaRPr lang="en-US"/>
           </a:p>
         </c:txPr>
-        <c:crossAx val="2146098032"/>
+        <c:crossAx val="-2105894240"/>
         <c:crosses val="autoZero"/>
         <c:auto val="1"/>
         <c:lblAlgn val="ctr"/>
@@ -9315,7 +10336,7 @@
         <c:noMultiLvlLbl val="0"/>
       </c:catAx>
       <c:valAx>
-        <c:axId val="2146098032"/>
+        <c:axId val="-2105894240"/>
         <c:scaling>
           <c:orientation val="minMax"/>
         </c:scaling>
@@ -9363,12 +10384,12 @@
             <a:endParaRPr lang="en-US"/>
           </a:p>
         </c:txPr>
-        <c:crossAx val="-2112244176"/>
+        <c:crossAx val="2141548176"/>
         <c:crosses val="autoZero"/>
         <c:crossBetween val="between"/>
       </c:valAx>
       <c:valAx>
-        <c:axId val="-2093536624"/>
+        <c:axId val="2144668848"/>
         <c:scaling>
           <c:orientation val="minMax"/>
         </c:scaling>
@@ -9402,12 +10423,12 @@
             <a:endParaRPr lang="en-US"/>
           </a:p>
         </c:txPr>
-        <c:crossAx val="-2093710944"/>
+        <c:crossAx val="2145250128"/>
         <c:crosses val="max"/>
         <c:crossBetween val="between"/>
       </c:valAx>
       <c:catAx>
-        <c:axId val="-2093710944"/>
+        <c:axId val="2145250128"/>
         <c:scaling>
           <c:orientation val="minMax"/>
         </c:scaling>
@@ -9417,7 +10438,7 @@
         <c:majorTickMark val="out"/>
         <c:minorTickMark val="none"/>
         <c:tickLblPos val="nextTo"/>
-        <c:crossAx val="-2093536624"/>
+        <c:crossAx val="2144668848"/>
         <c:crosses val="autoZero"/>
         <c:auto val="1"/>
         <c:lblAlgn val="ctr"/>
@@ -9671,8 +10692,8 @@
         </c:dLbls>
         <c:marker val="1"/>
         <c:smooth val="0"/>
-        <c:axId val="-2093710192"/>
-        <c:axId val="-2093754288"/>
+        <c:axId val="-2046779296"/>
+        <c:axId val="2144772096"/>
       </c:lineChart>
       <c:lineChart>
         <c:grouping val="standard"/>
@@ -9780,11 +10801,11 @@
         </c:dLbls>
         <c:marker val="1"/>
         <c:smooth val="0"/>
-        <c:axId val="2145776688"/>
-        <c:axId val="2146098992"/>
+        <c:axId val="2141667280"/>
+        <c:axId val="-2105594816"/>
       </c:lineChart>
       <c:catAx>
-        <c:axId val="-2093710192"/>
+        <c:axId val="-2046779296"/>
         <c:scaling>
           <c:orientation val="minMax"/>
         </c:scaling>
@@ -9827,7 +10848,7 @@
             <a:endParaRPr lang="en-US"/>
           </a:p>
         </c:txPr>
-        <c:crossAx val="-2093754288"/>
+        <c:crossAx val="2144772096"/>
         <c:crosses val="autoZero"/>
         <c:auto val="1"/>
         <c:lblAlgn val="ctr"/>
@@ -9835,7 +10856,7 @@
         <c:noMultiLvlLbl val="0"/>
       </c:catAx>
       <c:valAx>
-        <c:axId val="-2093754288"/>
+        <c:axId val="2144772096"/>
         <c:scaling>
           <c:orientation val="minMax"/>
         </c:scaling>
@@ -9883,12 +10904,12 @@
             <a:endParaRPr lang="en-US"/>
           </a:p>
         </c:txPr>
-        <c:crossAx val="-2093710192"/>
+        <c:crossAx val="-2046779296"/>
         <c:crosses val="autoZero"/>
         <c:crossBetween val="between"/>
       </c:valAx>
       <c:valAx>
-        <c:axId val="2146098992"/>
+        <c:axId val="-2105594816"/>
         <c:scaling>
           <c:orientation val="minMax"/>
         </c:scaling>
@@ -9922,12 +10943,12 @@
             <a:endParaRPr lang="en-US"/>
           </a:p>
         </c:txPr>
-        <c:crossAx val="2145776688"/>
+        <c:crossAx val="2141667280"/>
         <c:crosses val="max"/>
         <c:crossBetween val="between"/>
       </c:valAx>
       <c:catAx>
-        <c:axId val="2145776688"/>
+        <c:axId val="2141667280"/>
         <c:scaling>
           <c:orientation val="minMax"/>
         </c:scaling>
@@ -9937,7 +10958,7 @@
         <c:majorTickMark val="out"/>
         <c:minorTickMark val="none"/>
         <c:tickLblPos val="nextTo"/>
-        <c:crossAx val="2146098992"/>
+        <c:crossAx val="-2105594816"/>
         <c:crosses val="autoZero"/>
         <c:auto val="1"/>
         <c:lblAlgn val="ctr"/>
@@ -10167,8 +11188,8 @@
         </c:dLbls>
         <c:marker val="1"/>
         <c:smooth val="0"/>
-        <c:axId val="-2093747392"/>
-        <c:axId val="2146094672"/>
+        <c:axId val="2143577984"/>
+        <c:axId val="2143580912"/>
       </c:lineChart>
       <c:lineChart>
         <c:grouping val="standard"/>
@@ -10252,11 +11273,11 @@
         </c:dLbls>
         <c:marker val="1"/>
         <c:smooth val="0"/>
-        <c:axId val="-2112356352"/>
-        <c:axId val="2145925456"/>
+        <c:axId val="2141304416"/>
+        <c:axId val="2143583968"/>
       </c:lineChart>
       <c:catAx>
-        <c:axId val="-2093747392"/>
+        <c:axId val="2143577984"/>
         <c:scaling>
           <c:orientation val="minMax"/>
         </c:scaling>
@@ -10299,7 +11320,7 @@
             <a:endParaRPr lang="en-US"/>
           </a:p>
         </c:txPr>
-        <c:crossAx val="2146094672"/>
+        <c:crossAx val="2143580912"/>
         <c:crosses val="autoZero"/>
         <c:auto val="1"/>
         <c:lblAlgn val="ctr"/>
@@ -10307,7 +11328,7 @@
         <c:noMultiLvlLbl val="0"/>
       </c:catAx>
       <c:valAx>
-        <c:axId val="2146094672"/>
+        <c:axId val="2143580912"/>
         <c:scaling>
           <c:orientation val="minMax"/>
         </c:scaling>
@@ -10355,12 +11376,12 @@
             <a:endParaRPr lang="en-US"/>
           </a:p>
         </c:txPr>
-        <c:crossAx val="-2093747392"/>
+        <c:crossAx val="2143577984"/>
         <c:crosses val="autoZero"/>
         <c:crossBetween val="between"/>
       </c:valAx>
       <c:valAx>
-        <c:axId val="2145925456"/>
+        <c:axId val="2143583968"/>
         <c:scaling>
           <c:orientation val="minMax"/>
         </c:scaling>
@@ -10394,12 +11415,12 @@
             <a:endParaRPr lang="en-US"/>
           </a:p>
         </c:txPr>
-        <c:crossAx val="-2112356352"/>
+        <c:crossAx val="2141304416"/>
         <c:crosses val="max"/>
         <c:crossBetween val="between"/>
       </c:valAx>
       <c:catAx>
-        <c:axId val="-2112356352"/>
+        <c:axId val="2141304416"/>
         <c:scaling>
           <c:orientation val="minMax"/>
         </c:scaling>
@@ -10409,7 +11430,7 @@
         <c:majorTickMark val="out"/>
         <c:minorTickMark val="none"/>
         <c:tickLblPos val="nextTo"/>
-        <c:crossAx val="2145925456"/>
+        <c:crossAx val="2143583968"/>
         <c:crosses val="autoZero"/>
         <c:auto val="1"/>
         <c:lblAlgn val="ctr"/>
@@ -10639,8 +11660,8 @@
         </c:dLbls>
         <c:marker val="1"/>
         <c:smooth val="0"/>
-        <c:axId val="2145848048"/>
-        <c:axId val="-2111974000"/>
+        <c:axId val="2142065808"/>
+        <c:axId val="2145150528"/>
       </c:lineChart>
       <c:lineChart>
         <c:grouping val="standard"/>
@@ -10724,11 +11745,11 @@
         </c:dLbls>
         <c:marker val="1"/>
         <c:smooth val="0"/>
-        <c:axId val="2145774000"/>
-        <c:axId val="2145946208"/>
+        <c:axId val="2142747840"/>
+        <c:axId val="2145129888"/>
       </c:lineChart>
       <c:catAx>
-        <c:axId val="2145848048"/>
+        <c:axId val="2142065808"/>
         <c:scaling>
           <c:orientation val="minMax"/>
         </c:scaling>
@@ -10771,7 +11792,7 @@
             <a:endParaRPr lang="en-US"/>
           </a:p>
         </c:txPr>
-        <c:crossAx val="-2111974000"/>
+        <c:crossAx val="2145150528"/>
         <c:crosses val="autoZero"/>
         <c:auto val="1"/>
         <c:lblAlgn val="ctr"/>
@@ -10779,7 +11800,7 @@
         <c:noMultiLvlLbl val="0"/>
       </c:catAx>
       <c:valAx>
-        <c:axId val="-2111974000"/>
+        <c:axId val="2145150528"/>
         <c:scaling>
           <c:orientation val="minMax"/>
         </c:scaling>
@@ -10827,12 +11848,12 @@
             <a:endParaRPr lang="en-US"/>
           </a:p>
         </c:txPr>
-        <c:crossAx val="2145848048"/>
+        <c:crossAx val="2142065808"/>
         <c:crosses val="autoZero"/>
         <c:crossBetween val="between"/>
       </c:valAx>
       <c:valAx>
-        <c:axId val="2145946208"/>
+        <c:axId val="2145129888"/>
         <c:scaling>
           <c:orientation val="minMax"/>
         </c:scaling>
@@ -10866,12 +11887,12 @@
             <a:endParaRPr lang="en-US"/>
           </a:p>
         </c:txPr>
-        <c:crossAx val="2145774000"/>
+        <c:crossAx val="2142747840"/>
         <c:crosses val="max"/>
         <c:crossBetween val="between"/>
       </c:valAx>
       <c:catAx>
-        <c:axId val="2145774000"/>
+        <c:axId val="2142747840"/>
         <c:scaling>
           <c:orientation val="minMax"/>
         </c:scaling>
@@ -10881,7 +11902,7 @@
         <c:majorTickMark val="out"/>
         <c:minorTickMark val="none"/>
         <c:tickLblPos val="nextTo"/>
-        <c:crossAx val="2145946208"/>
+        <c:crossAx val="2145129888"/>
         <c:crosses val="autoZero"/>
         <c:auto val="1"/>
         <c:lblAlgn val="ctr"/>
@@ -11135,8 +12156,8 @@
         </c:dLbls>
         <c:marker val="1"/>
         <c:smooth val="0"/>
-        <c:axId val="-2112296976"/>
-        <c:axId val="-2112195040"/>
+        <c:axId val="2145063040"/>
+        <c:axId val="2144035424"/>
       </c:lineChart>
       <c:lineChart>
         <c:grouping val="standard"/>
@@ -11244,11 +12265,11 @@
         </c:dLbls>
         <c:marker val="1"/>
         <c:smooth val="0"/>
-        <c:axId val="-2112206448"/>
-        <c:axId val="-2112181552"/>
+        <c:axId val="2141277536"/>
+        <c:axId val="-2096737312"/>
       </c:lineChart>
       <c:catAx>
-        <c:axId val="-2112296976"/>
+        <c:axId val="2145063040"/>
         <c:scaling>
           <c:orientation val="minMax"/>
         </c:scaling>
@@ -11291,7 +12312,7 @@
             <a:endParaRPr lang="en-US"/>
           </a:p>
         </c:txPr>
-        <c:crossAx val="-2112195040"/>
+        <c:crossAx val="2144035424"/>
         <c:crosses val="autoZero"/>
         <c:auto val="1"/>
         <c:lblAlgn val="ctr"/>
@@ -11299,7 +12320,7 @@
         <c:noMultiLvlLbl val="0"/>
       </c:catAx>
       <c:valAx>
-        <c:axId val="-2112195040"/>
+        <c:axId val="2144035424"/>
         <c:scaling>
           <c:orientation val="minMax"/>
         </c:scaling>
@@ -11347,12 +12368,12 @@
             <a:endParaRPr lang="en-US"/>
           </a:p>
         </c:txPr>
-        <c:crossAx val="-2112296976"/>
+        <c:crossAx val="2145063040"/>
         <c:crosses val="autoZero"/>
         <c:crossBetween val="between"/>
       </c:valAx>
       <c:valAx>
-        <c:axId val="-2112181552"/>
+        <c:axId val="-2096737312"/>
         <c:scaling>
           <c:orientation val="minMax"/>
           <c:max val="1.0"/>
@@ -11387,12 +12408,12 @@
             <a:endParaRPr lang="en-US"/>
           </a:p>
         </c:txPr>
-        <c:crossAx val="-2112206448"/>
+        <c:crossAx val="2141277536"/>
         <c:crosses val="max"/>
         <c:crossBetween val="between"/>
       </c:valAx>
       <c:catAx>
-        <c:axId val="-2112206448"/>
+        <c:axId val="2141277536"/>
         <c:scaling>
           <c:orientation val="minMax"/>
         </c:scaling>
@@ -11402,7 +12423,7 @@
         <c:majorTickMark val="out"/>
         <c:minorTickMark val="none"/>
         <c:tickLblPos val="nextTo"/>
-        <c:crossAx val="-2112181552"/>
+        <c:crossAx val="-2096737312"/>
         <c:crosses val="autoZero"/>
         <c:auto val="1"/>
         <c:lblAlgn val="ctr"/>
@@ -11632,8 +12653,8 @@
         </c:dLbls>
         <c:marker val="1"/>
         <c:smooth val="0"/>
-        <c:axId val="2145769792"/>
-        <c:axId val="2145639888"/>
+        <c:axId val="-2046736960"/>
+        <c:axId val="-2046734032"/>
       </c:lineChart>
       <c:lineChart>
         <c:grouping val="standard"/>
@@ -11717,11 +12738,11 @@
         </c:dLbls>
         <c:marker val="1"/>
         <c:smooth val="0"/>
-        <c:axId val="-2093688064"/>
-        <c:axId val="2145601552"/>
+        <c:axId val="2141309632"/>
+        <c:axId val="2143497536"/>
       </c:lineChart>
       <c:catAx>
-        <c:axId val="2145769792"/>
+        <c:axId val="-2046736960"/>
         <c:scaling>
           <c:orientation val="minMax"/>
         </c:scaling>
@@ -11764,7 +12785,7 @@
             <a:endParaRPr lang="en-US"/>
           </a:p>
         </c:txPr>
-        <c:crossAx val="2145639888"/>
+        <c:crossAx val="-2046734032"/>
         <c:crosses val="autoZero"/>
         <c:auto val="1"/>
         <c:lblAlgn val="ctr"/>
@@ -11772,7 +12793,7 @@
         <c:noMultiLvlLbl val="0"/>
       </c:catAx>
       <c:valAx>
-        <c:axId val="2145639888"/>
+        <c:axId val="-2046734032"/>
         <c:scaling>
           <c:orientation val="minMax"/>
         </c:scaling>
@@ -11820,12 +12841,12 @@
             <a:endParaRPr lang="en-US"/>
           </a:p>
         </c:txPr>
-        <c:crossAx val="2145769792"/>
+        <c:crossAx val="-2046736960"/>
         <c:crosses val="autoZero"/>
         <c:crossBetween val="between"/>
       </c:valAx>
       <c:valAx>
-        <c:axId val="2145601552"/>
+        <c:axId val="2143497536"/>
         <c:scaling>
           <c:orientation val="minMax"/>
         </c:scaling>
@@ -11859,12 +12880,12 @@
             <a:endParaRPr lang="en-US"/>
           </a:p>
         </c:txPr>
-        <c:crossAx val="-2093688064"/>
+        <c:crossAx val="2141309632"/>
         <c:crosses val="max"/>
         <c:crossBetween val="between"/>
       </c:valAx>
       <c:catAx>
-        <c:axId val="-2093688064"/>
+        <c:axId val="2141309632"/>
         <c:scaling>
           <c:orientation val="minMax"/>
         </c:scaling>
@@ -11874,7 +12895,7 @@
         <c:majorTickMark val="out"/>
         <c:minorTickMark val="none"/>
         <c:tickLblPos val="nextTo"/>
-        <c:crossAx val="2145601552"/>
+        <c:crossAx val="2143497536"/>
         <c:crosses val="autoZero"/>
         <c:auto val="1"/>
         <c:lblAlgn val="ctr"/>
@@ -15552,7 +16573,7 @@
 </file>
 
 <file path=customXml/itemProps1.xml><?xml version="1.0" encoding="utf-8"?>
-<ds:datastoreItem xmlns:ds="http://schemas.openxmlformats.org/officeDocument/2006/customXml" ds:itemID="{5735C366-FBD5-E942-9044-20F409D2D169}">
+<ds:datastoreItem xmlns:ds="http://schemas.openxmlformats.org/officeDocument/2006/customXml" ds:itemID="{D331E1AD-9962-9F4F-AD22-27DE0BB6DB0D}">
   <ds:schemaRefs>
     <ds:schemaRef ds:uri="http://schemas.openxmlformats.org/officeDocument/2006/bibliography"/>
   </ds:schemaRefs>

</xml_diff>

<commit_message>
Updated ompi-parallel.c to optimise communication overhead. Increases speedup 3x. Added first and second attempt as finished copies prior to both optimisations.
</commit_message>
<xml_diff>
--- a/TestingDocument.docx
+++ b/TestingDocument.docx
@@ -122,8 +122,6 @@
         </w:rPr>
         <w:t>.</w:t>
       </w:r>
-      <w:bookmarkStart w:id="0" w:name="_GoBack"/>
-      <w:bookmarkEnd w:id="0"/>
     </w:p>
     <w:p>
       <w:pPr>
@@ -5007,31 +5005,32 @@
         <w:tblLook w:val="04A0" w:firstRow="1" w:lastRow="0" w:firstColumn="1" w:lastColumn="0" w:noHBand="0" w:noVBand="1"/>
       </w:tblPr>
       <w:tblGrid>
-        <w:gridCol w:w="1484"/>
-        <w:gridCol w:w="1766"/>
-        <w:gridCol w:w="1597"/>
-        <w:gridCol w:w="3086"/>
-        <w:gridCol w:w="1560"/>
+        <w:gridCol w:w="881"/>
+        <w:gridCol w:w="1808"/>
+        <w:gridCol w:w="1417"/>
+        <w:gridCol w:w="2552"/>
+        <w:gridCol w:w="1134"/>
+        <w:gridCol w:w="1701"/>
       </w:tblGrid>
       <w:tr>
         <w:tc>
           <w:tcPr>
-            <w:tcW w:w="1484" w:type="dxa"/>
-          </w:tcPr>
-          <w:p>
-            <w:pPr>
-              <w:jc w:val="center"/>
-              <w:rPr>
-                <w:rFonts w:ascii="Calibri" w:hAnsi="Calibri"/>
-                <w:b/>
-                <w:sz w:val="21"/>
-              </w:rPr>
-            </w:pPr>
-            <w:r>
-              <w:rPr>
-                <w:rFonts w:ascii="Calibri" w:hAnsi="Calibri"/>
-                <w:b/>
-                <w:sz w:val="21"/>
+            <w:tcW w:w="881" w:type="dxa"/>
+          </w:tcPr>
+          <w:p>
+            <w:pPr>
+              <w:jc w:val="center"/>
+              <w:rPr>
+                <w:rFonts w:ascii="Calibri" w:hAnsi="Calibri"/>
+                <w:b/>
+                <w:sz w:val="20"/>
+              </w:rPr>
+            </w:pPr>
+            <w:r>
+              <w:rPr>
+                <w:rFonts w:ascii="Calibri" w:hAnsi="Calibri"/>
+                <w:b/>
+                <w:sz w:val="20"/>
               </w:rPr>
               <w:t>Threads</w:t>
             </w:r>
@@ -5039,22 +5038,22 @@
         </w:tc>
         <w:tc>
           <w:tcPr>
-            <w:tcW w:w="1766" w:type="dxa"/>
-          </w:tcPr>
-          <w:p>
-            <w:pPr>
-              <w:jc w:val="center"/>
-              <w:rPr>
-                <w:rFonts w:ascii="Calibri" w:hAnsi="Calibri"/>
-                <w:b/>
-                <w:sz w:val="21"/>
-              </w:rPr>
-            </w:pPr>
-            <w:r>
-              <w:rPr>
-                <w:rFonts w:ascii="Calibri" w:hAnsi="Calibri"/>
-                <w:b/>
-                <w:sz w:val="21"/>
+            <w:tcW w:w="1808" w:type="dxa"/>
+          </w:tcPr>
+          <w:p>
+            <w:pPr>
+              <w:jc w:val="center"/>
+              <w:rPr>
+                <w:rFonts w:ascii="Calibri" w:hAnsi="Calibri"/>
+                <w:b/>
+                <w:sz w:val="20"/>
+              </w:rPr>
+            </w:pPr>
+            <w:r>
+              <w:rPr>
+                <w:rFonts w:ascii="Calibri" w:hAnsi="Calibri"/>
+                <w:b/>
+                <w:sz w:val="20"/>
               </w:rPr>
               <w:t>Array Dimensions</w:t>
             </w:r>
@@ -5062,22 +5061,22 @@
         </w:tc>
         <w:tc>
           <w:tcPr>
-            <w:tcW w:w="1597" w:type="dxa"/>
-          </w:tcPr>
-          <w:p>
-            <w:pPr>
-              <w:jc w:val="center"/>
-              <w:rPr>
-                <w:rFonts w:ascii="Calibri" w:hAnsi="Calibri"/>
-                <w:b/>
-                <w:sz w:val="21"/>
-              </w:rPr>
-            </w:pPr>
-            <w:r>
-              <w:rPr>
-                <w:rFonts w:ascii="Calibri" w:hAnsi="Calibri"/>
-                <w:b/>
-                <w:sz w:val="21"/>
+            <w:tcW w:w="1417" w:type="dxa"/>
+          </w:tcPr>
+          <w:p>
+            <w:pPr>
+              <w:jc w:val="center"/>
+              <w:rPr>
+                <w:rFonts w:ascii="Calibri" w:hAnsi="Calibri"/>
+                <w:b/>
+                <w:sz w:val="20"/>
+              </w:rPr>
+            </w:pPr>
+            <w:r>
+              <w:rPr>
+                <w:rFonts w:ascii="Calibri" w:hAnsi="Calibri"/>
+                <w:b/>
+                <w:sz w:val="20"/>
               </w:rPr>
               <w:t>Precision</w:t>
             </w:r>
@@ -5085,22 +5084,22 @@
         </w:tc>
         <w:tc>
           <w:tcPr>
-            <w:tcW w:w="3086" w:type="dxa"/>
-          </w:tcPr>
-          <w:p>
-            <w:pPr>
-              <w:jc w:val="center"/>
-              <w:rPr>
-                <w:rFonts w:ascii="Calibri" w:hAnsi="Calibri"/>
-                <w:b/>
-                <w:sz w:val="21"/>
-              </w:rPr>
-            </w:pPr>
-            <w:r>
-              <w:rPr>
-                <w:rFonts w:ascii="Calibri" w:hAnsi="Calibri"/>
-                <w:b/>
-                <w:sz w:val="21"/>
+            <w:tcW w:w="2552" w:type="dxa"/>
+          </w:tcPr>
+          <w:p>
+            <w:pPr>
+              <w:jc w:val="center"/>
+              <w:rPr>
+                <w:rFonts w:ascii="Calibri" w:hAnsi="Calibri"/>
+                <w:b/>
+                <w:sz w:val="20"/>
+              </w:rPr>
+            </w:pPr>
+            <w:r>
+              <w:rPr>
+                <w:rFonts w:ascii="Calibri" w:hAnsi="Calibri"/>
+                <w:b/>
+                <w:sz w:val="20"/>
               </w:rPr>
               <w:t>Average Completion Time</w:t>
             </w:r>
@@ -5111,45 +5110,37 @@
               <w:rPr>
                 <w:rFonts w:ascii="Calibri" w:hAnsi="Calibri"/>
                 <w:b/>
-                <w:sz w:val="21"/>
-              </w:rPr>
-            </w:pPr>
-            <w:r>
-              <w:rPr>
-                <w:rFonts w:ascii="Calibri" w:hAnsi="Calibri"/>
-                <w:b/>
-                <w:sz w:val="21"/>
-              </w:rPr>
-              <w:t>over 3 Attempts</w:t>
-            </w:r>
-            <w:r>
-              <w:rPr>
-                <w:rFonts w:ascii="Calibri" w:hAnsi="Calibri"/>
-                <w:b/>
-                <w:sz w:val="21"/>
-              </w:rPr>
-              <w:t xml:space="preserve"> (seconds)</w:t>
-            </w:r>
-          </w:p>
-        </w:tc>
-        <w:tc>
-          <w:tcPr>
-            <w:tcW w:w="1560" w:type="dxa"/>
-          </w:tcPr>
-          <w:p>
-            <w:pPr>
-              <w:jc w:val="center"/>
-              <w:rPr>
-                <w:rFonts w:ascii="Calibri" w:hAnsi="Calibri"/>
-                <w:b/>
-                <w:sz w:val="21"/>
-              </w:rPr>
-            </w:pPr>
-            <w:r>
-              <w:rPr>
-                <w:rFonts w:ascii="Calibri" w:hAnsi="Calibri"/>
-                <w:b/>
-                <w:sz w:val="21"/>
+                <w:sz w:val="20"/>
+              </w:rPr>
+            </w:pPr>
+            <w:r>
+              <w:rPr>
+                <w:rFonts w:ascii="Calibri" w:hAnsi="Calibri"/>
+                <w:b/>
+                <w:sz w:val="20"/>
+              </w:rPr>
+              <w:t>over 3 Attempts (seconds)</w:t>
+            </w:r>
+          </w:p>
+        </w:tc>
+        <w:tc>
+          <w:tcPr>
+            <w:tcW w:w="1134" w:type="dxa"/>
+          </w:tcPr>
+          <w:p>
+            <w:pPr>
+              <w:jc w:val="center"/>
+              <w:rPr>
+                <w:rFonts w:ascii="Calibri" w:hAnsi="Calibri"/>
+                <w:b/>
+                <w:sz w:val="20"/>
+              </w:rPr>
+            </w:pPr>
+            <w:r>
+              <w:rPr>
+                <w:rFonts w:ascii="Calibri" w:hAnsi="Calibri"/>
+                <w:b/>
+                <w:sz w:val="20"/>
               </w:rPr>
               <w:t>Speed up</w:t>
             </w:r>
@@ -5160,39 +5151,72 @@
               <w:rPr>
                 <w:rFonts w:ascii="Calibri" w:hAnsi="Calibri"/>
                 <w:b/>
-                <w:sz w:val="21"/>
-              </w:rPr>
-            </w:pPr>
-            <w:r>
-              <w:rPr>
-                <w:rFonts w:ascii="Calibri" w:hAnsi="Calibri"/>
-                <w:b/>
-                <w:sz w:val="21"/>
+                <w:sz w:val="20"/>
+              </w:rPr>
+            </w:pPr>
+            <w:r>
+              <w:rPr>
+                <w:rFonts w:ascii="Calibri" w:hAnsi="Calibri"/>
+                <w:b/>
+                <w:sz w:val="20"/>
               </w:rPr>
               <w:t>(s/p)</w:t>
             </w:r>
           </w:p>
         </w:tc>
+        <w:tc>
+          <w:tcPr>
+            <w:tcW w:w="1701" w:type="dxa"/>
+          </w:tcPr>
+          <w:p>
+            <w:pPr>
+              <w:jc w:val="center"/>
+              <w:rPr>
+                <w:rFonts w:ascii="Calibri" w:hAnsi="Calibri"/>
+                <w:b/>
+                <w:sz w:val="20"/>
+              </w:rPr>
+            </w:pPr>
+            <w:r>
+              <w:rPr>
+                <w:rFonts w:ascii="Calibri" w:hAnsi="Calibri"/>
+                <w:b/>
+                <w:sz w:val="20"/>
+              </w:rPr>
+              <w:t>Speed up</w:t>
+            </w:r>
+            <w:r>
+              <w:rPr>
+                <w:rFonts w:ascii="Calibri" w:hAnsi="Calibri"/>
+                <w:b/>
+                <w:sz w:val="20"/>
+              </w:rPr>
+              <w:t xml:space="preserve"> without File I/O</w:t>
+            </w:r>
+          </w:p>
+        </w:tc>
+        <w:bookmarkStart w:id="0" w:name="_GoBack"/>
+        <w:bookmarkEnd w:id="0"/>
       </w:tr>
       <w:tr>
         <w:tc>
           <w:tcPr>
-            <w:tcW w:w="1484" w:type="dxa"/>
-          </w:tcPr>
-          <w:p>
-            <w:pPr>
-              <w:jc w:val="center"/>
-              <w:rPr>
-                <w:rFonts w:ascii="Calibri" w:hAnsi="Calibri"/>
-                <w:b/>
-                <w:sz w:val="21"/>
-              </w:rPr>
-            </w:pPr>
-            <w:r>
-              <w:rPr>
-                <w:rFonts w:ascii="Calibri" w:hAnsi="Calibri"/>
-                <w:b/>
-                <w:sz w:val="21"/>
+            <w:tcW w:w="881" w:type="dxa"/>
+          </w:tcPr>
+          <w:p>
+            <w:pPr>
+              <w:jc w:val="center"/>
+              <w:rPr>
+                <w:rFonts w:ascii="Calibri" w:hAnsi="Calibri"/>
+                <w:b/>
+                <w:sz w:val="20"/>
+              </w:rPr>
+            </w:pPr>
+            <w:r>
+              <w:rPr>
+                <w:rFonts w:ascii="Calibri" w:hAnsi="Calibri"/>
+                <w:b/>
+                <w:sz w:val="20"/>
               </w:rPr>
               <w:t>16</w:t>
             </w:r>
@@ -5200,20 +5224,20 @@
         </w:tc>
         <w:tc>
           <w:tcPr>
-            <w:tcW w:w="1766" w:type="dxa"/>
-          </w:tcPr>
-          <w:p>
-            <w:pPr>
-              <w:jc w:val="center"/>
-              <w:rPr>
-                <w:rFonts w:ascii="Calibri" w:hAnsi="Calibri"/>
-                <w:sz w:val="21"/>
-              </w:rPr>
-            </w:pPr>
-            <w:r>
-              <w:rPr>
-                <w:rFonts w:ascii="Calibri" w:hAnsi="Calibri"/>
-                <w:sz w:val="21"/>
+            <w:tcW w:w="1808" w:type="dxa"/>
+          </w:tcPr>
+          <w:p>
+            <w:pPr>
+              <w:jc w:val="center"/>
+              <w:rPr>
+                <w:rFonts w:ascii="Calibri" w:hAnsi="Calibri"/>
+                <w:sz w:val="20"/>
+              </w:rPr>
+            </w:pPr>
+            <w:r>
+              <w:rPr>
+                <w:rFonts w:ascii="Calibri" w:hAnsi="Calibri"/>
+                <w:sz w:val="20"/>
               </w:rPr>
               <w:t>10x10</w:t>
             </w:r>
@@ -5221,42 +5245,28 @@
         </w:tc>
         <w:tc>
           <w:tcPr>
-            <w:tcW w:w="1597" w:type="dxa"/>
-          </w:tcPr>
-          <w:p>
-            <w:pPr>
-              <w:jc w:val="center"/>
-              <w:rPr>
-                <w:rFonts w:ascii="Calibri" w:hAnsi="Calibri"/>
-                <w:sz w:val="21"/>
-              </w:rPr>
-            </w:pPr>
-            <w:r>
-              <w:rPr>
-                <w:rFonts w:ascii="Calibri" w:hAnsi="Calibri"/>
-                <w:sz w:val="21"/>
-              </w:rPr>
-              <w:t>0.</w:t>
-            </w:r>
-            <w:r>
-              <w:rPr>
-                <w:rFonts w:ascii="Calibri" w:hAnsi="Calibri"/>
-                <w:sz w:val="21"/>
-              </w:rPr>
-              <w:t>00</w:t>
-            </w:r>
-            <w:r>
-              <w:rPr>
-                <w:rFonts w:ascii="Calibri" w:hAnsi="Calibri"/>
-                <w:sz w:val="21"/>
-              </w:rPr>
-              <w:t>1</w:t>
-            </w:r>
-          </w:p>
-        </w:tc>
-        <w:tc>
-          <w:tcPr>
-            <w:tcW w:w="3086" w:type="dxa"/>
+            <w:tcW w:w="1417" w:type="dxa"/>
+          </w:tcPr>
+          <w:p>
+            <w:pPr>
+              <w:jc w:val="center"/>
+              <w:rPr>
+                <w:rFonts w:ascii="Calibri" w:hAnsi="Calibri"/>
+                <w:sz w:val="20"/>
+              </w:rPr>
+            </w:pPr>
+            <w:r>
+              <w:rPr>
+                <w:rFonts w:ascii="Calibri" w:hAnsi="Calibri"/>
+                <w:sz w:val="20"/>
+              </w:rPr>
+              <w:t>0.001</w:t>
+            </w:r>
+          </w:p>
+        </w:tc>
+        <w:tc>
+          <w:tcPr>
+            <w:tcW w:w="2552" w:type="dxa"/>
             <w:vAlign w:val="bottom"/>
           </w:tcPr>
           <w:p>
@@ -5264,7 +5274,7 @@
               <w:jc w:val="center"/>
               <w:rPr>
                 <w:rFonts w:ascii="Calibri" w:hAnsi="Calibri"/>
-                <w:sz w:val="21"/>
+                <w:sz w:val="20"/>
                 <w:szCs w:val="21"/>
               </w:rPr>
             </w:pPr>
@@ -5272,7 +5282,7 @@
               <w:rPr>
                 <w:rFonts w:ascii="Calibri" w:eastAsia="Times New Roman" w:hAnsi="Calibri"/>
                 <w:color w:val="000000"/>
-                <w:sz w:val="21"/>
+                <w:sz w:val="20"/>
                 <w:szCs w:val="21"/>
               </w:rPr>
               <w:t>0.0069</w:t>
@@ -5281,22 +5291,50 @@
         </w:tc>
         <w:tc>
           <w:tcPr>
-            <w:tcW w:w="1560" w:type="dxa"/>
+            <w:tcW w:w="1134" w:type="dxa"/>
             <w:vAlign w:val="bottom"/>
           </w:tcPr>
           <w:p>
             <w:pPr>
               <w:jc w:val="center"/>
-              <w:rPr>
-                <w:rFonts w:ascii="Calibri" w:hAnsi="Calibri"/>
-                <w:sz w:val="21"/>
-              </w:rPr>
-            </w:pPr>
-            <w:r>
               <w:rPr>
                 <w:rFonts w:ascii="Calibri" w:eastAsia="Times New Roman" w:hAnsi="Calibri"/>
                 <w:color w:val="000000"/>
-                <w:sz w:val="21"/>
+                <w:sz w:val="20"/>
+                <w:szCs w:val="21"/>
+              </w:rPr>
+            </w:pPr>
+            <w:r>
+              <w:rPr>
+                <w:rFonts w:ascii="Calibri" w:eastAsia="Times New Roman" w:hAnsi="Calibri"/>
+                <w:color w:val="000000"/>
+                <w:sz w:val="20"/>
+                <w:szCs w:val="21"/>
+              </w:rPr>
+              <w:t>0.368</w:t>
+            </w:r>
+          </w:p>
+        </w:tc>
+        <w:tc>
+          <w:tcPr>
+            <w:tcW w:w="1701" w:type="dxa"/>
+            <w:vAlign w:val="bottom"/>
+          </w:tcPr>
+          <w:p>
+            <w:pPr>
+              <w:jc w:val="center"/>
+              <w:rPr>
+                <w:rFonts w:ascii="Calibri" w:eastAsia="Times New Roman" w:hAnsi="Calibri"/>
+                <w:color w:val="000000"/>
+                <w:sz w:val="20"/>
+                <w:szCs w:val="21"/>
+              </w:rPr>
+            </w:pPr>
+            <w:r>
+              <w:rPr>
+                <w:rFonts w:ascii="Calibri" w:eastAsia="Times New Roman" w:hAnsi="Calibri"/>
+                <w:color w:val="000000"/>
+                <w:sz w:val="20"/>
                 <w:szCs w:val="21"/>
               </w:rPr>
               <w:t>0.368</w:t>
@@ -5307,22 +5345,22 @@
       <w:tr>
         <w:tc>
           <w:tcPr>
-            <w:tcW w:w="1484" w:type="dxa"/>
-          </w:tcPr>
-          <w:p>
-            <w:pPr>
-              <w:jc w:val="center"/>
-              <w:rPr>
-                <w:rFonts w:ascii="Calibri" w:hAnsi="Calibri"/>
-                <w:b/>
-                <w:sz w:val="21"/>
-              </w:rPr>
-            </w:pPr>
-            <w:r>
-              <w:rPr>
-                <w:rFonts w:ascii="Calibri" w:hAnsi="Calibri"/>
-                <w:b/>
-                <w:sz w:val="21"/>
+            <w:tcW w:w="881" w:type="dxa"/>
+          </w:tcPr>
+          <w:p>
+            <w:pPr>
+              <w:jc w:val="center"/>
+              <w:rPr>
+                <w:rFonts w:ascii="Calibri" w:hAnsi="Calibri"/>
+                <w:b/>
+                <w:sz w:val="20"/>
+              </w:rPr>
+            </w:pPr>
+            <w:r>
+              <w:rPr>
+                <w:rFonts w:ascii="Calibri" w:hAnsi="Calibri"/>
+                <w:b/>
+                <w:sz w:val="20"/>
               </w:rPr>
               <w:t>16</w:t>
             </w:r>
@@ -5330,20 +5368,20 @@
         </w:tc>
         <w:tc>
           <w:tcPr>
-            <w:tcW w:w="1766" w:type="dxa"/>
-          </w:tcPr>
-          <w:p>
-            <w:pPr>
-              <w:jc w:val="center"/>
-              <w:rPr>
-                <w:rFonts w:ascii="Calibri" w:hAnsi="Calibri"/>
-                <w:sz w:val="21"/>
-              </w:rPr>
-            </w:pPr>
-            <w:r>
-              <w:rPr>
-                <w:rFonts w:ascii="Calibri" w:hAnsi="Calibri"/>
-                <w:sz w:val="21"/>
+            <w:tcW w:w="1808" w:type="dxa"/>
+          </w:tcPr>
+          <w:p>
+            <w:pPr>
+              <w:jc w:val="center"/>
+              <w:rPr>
+                <w:rFonts w:ascii="Calibri" w:hAnsi="Calibri"/>
+                <w:sz w:val="20"/>
+              </w:rPr>
+            </w:pPr>
+            <w:r>
+              <w:rPr>
+                <w:rFonts w:ascii="Calibri" w:hAnsi="Calibri"/>
+                <w:sz w:val="20"/>
               </w:rPr>
               <w:t>100x100</w:t>
             </w:r>
@@ -5351,42 +5389,28 @@
         </w:tc>
         <w:tc>
           <w:tcPr>
-            <w:tcW w:w="1597" w:type="dxa"/>
-          </w:tcPr>
-          <w:p>
-            <w:pPr>
-              <w:jc w:val="center"/>
-              <w:rPr>
-                <w:rFonts w:ascii="Calibri" w:hAnsi="Calibri"/>
-                <w:sz w:val="21"/>
-              </w:rPr>
-            </w:pPr>
-            <w:r>
-              <w:rPr>
-                <w:rFonts w:ascii="Calibri" w:hAnsi="Calibri"/>
-                <w:sz w:val="21"/>
-              </w:rPr>
-              <w:t>0.</w:t>
-            </w:r>
-            <w:r>
-              <w:rPr>
-                <w:rFonts w:ascii="Calibri" w:hAnsi="Calibri"/>
-                <w:sz w:val="21"/>
-              </w:rPr>
-              <w:t>00</w:t>
-            </w:r>
-            <w:r>
-              <w:rPr>
-                <w:rFonts w:ascii="Calibri" w:hAnsi="Calibri"/>
-                <w:sz w:val="21"/>
-              </w:rPr>
-              <w:t>1</w:t>
-            </w:r>
-          </w:p>
-        </w:tc>
-        <w:tc>
-          <w:tcPr>
-            <w:tcW w:w="3086" w:type="dxa"/>
+            <w:tcW w:w="1417" w:type="dxa"/>
+          </w:tcPr>
+          <w:p>
+            <w:pPr>
+              <w:jc w:val="center"/>
+              <w:rPr>
+                <w:rFonts w:ascii="Calibri" w:hAnsi="Calibri"/>
+                <w:sz w:val="20"/>
+              </w:rPr>
+            </w:pPr>
+            <w:r>
+              <w:rPr>
+                <w:rFonts w:ascii="Calibri" w:hAnsi="Calibri"/>
+                <w:sz w:val="20"/>
+              </w:rPr>
+              <w:t>0.001</w:t>
+            </w:r>
+          </w:p>
+        </w:tc>
+        <w:tc>
+          <w:tcPr>
+            <w:tcW w:w="2552" w:type="dxa"/>
             <w:vAlign w:val="bottom"/>
           </w:tcPr>
           <w:p>
@@ -5394,7 +5418,7 @@
               <w:jc w:val="center"/>
               <w:rPr>
                 <w:rFonts w:ascii="Calibri" w:hAnsi="Calibri"/>
-                <w:sz w:val="21"/>
+                <w:sz w:val="20"/>
                 <w:szCs w:val="21"/>
               </w:rPr>
             </w:pPr>
@@ -5402,7 +5426,7 @@
               <w:rPr>
                 <w:rFonts w:ascii="Calibri" w:eastAsia="Times New Roman" w:hAnsi="Calibri"/>
                 <w:color w:val="000000"/>
-                <w:sz w:val="21"/>
+                <w:sz w:val="20"/>
                 <w:szCs w:val="21"/>
               </w:rPr>
               <w:t>0.1628</w:t>
@@ -5411,34 +5435,53 @@
         </w:tc>
         <w:tc>
           <w:tcPr>
-            <w:tcW w:w="1560" w:type="dxa"/>
+            <w:tcW w:w="1134" w:type="dxa"/>
             <w:vAlign w:val="bottom"/>
           </w:tcPr>
           <w:p>
             <w:pPr>
               <w:jc w:val="center"/>
-              <w:rPr>
-                <w:rFonts w:ascii="Calibri" w:hAnsi="Calibri"/>
-                <w:sz w:val="21"/>
-              </w:rPr>
-            </w:pPr>
-            <w:r>
               <w:rPr>
                 <w:rFonts w:ascii="Calibri" w:eastAsia="Times New Roman" w:hAnsi="Calibri"/>
                 <w:color w:val="000000"/>
-                <w:sz w:val="21"/>
+                <w:sz w:val="20"/>
                 <w:szCs w:val="21"/>
               </w:rPr>
-              <w:t>0.9</w:t>
-            </w:r>
+            </w:pPr>
             <w:r>
               <w:rPr>
                 <w:rFonts w:ascii="Calibri" w:eastAsia="Times New Roman" w:hAnsi="Calibri"/>
                 <w:color w:val="000000"/>
-                <w:sz w:val="21"/>
+                <w:sz w:val="20"/>
                 <w:szCs w:val="21"/>
               </w:rPr>
-              <w:t>90</w:t>
+              <w:t>0.990</w:t>
+            </w:r>
+          </w:p>
+        </w:tc>
+        <w:tc>
+          <w:tcPr>
+            <w:tcW w:w="1701" w:type="dxa"/>
+            <w:vAlign w:val="bottom"/>
+          </w:tcPr>
+          <w:p>
+            <w:pPr>
+              <w:jc w:val="center"/>
+              <w:rPr>
+                <w:rFonts w:ascii="Calibri" w:eastAsia="Times New Roman" w:hAnsi="Calibri"/>
+                <w:color w:val="000000"/>
+                <w:sz w:val="20"/>
+                <w:szCs w:val="21"/>
+              </w:rPr>
+            </w:pPr>
+            <w:r>
+              <w:rPr>
+                <w:rFonts w:ascii="Calibri" w:eastAsia="Times New Roman" w:hAnsi="Calibri"/>
+                <w:color w:val="000000"/>
+                <w:sz w:val="20"/>
+                <w:szCs w:val="21"/>
+              </w:rPr>
+              <w:t>0.990</w:t>
             </w:r>
           </w:p>
         </w:tc>
@@ -5449,22 +5492,22 @@
         </w:trPr>
         <w:tc>
           <w:tcPr>
-            <w:tcW w:w="1484" w:type="dxa"/>
-          </w:tcPr>
-          <w:p>
-            <w:pPr>
-              <w:jc w:val="center"/>
-              <w:rPr>
-                <w:rFonts w:ascii="Calibri" w:hAnsi="Calibri"/>
-                <w:b/>
-                <w:sz w:val="21"/>
-              </w:rPr>
-            </w:pPr>
-            <w:r>
-              <w:rPr>
-                <w:rFonts w:ascii="Calibri" w:hAnsi="Calibri"/>
-                <w:b/>
-                <w:sz w:val="21"/>
+            <w:tcW w:w="881" w:type="dxa"/>
+          </w:tcPr>
+          <w:p>
+            <w:pPr>
+              <w:jc w:val="center"/>
+              <w:rPr>
+                <w:rFonts w:ascii="Calibri" w:hAnsi="Calibri"/>
+                <w:b/>
+                <w:sz w:val="20"/>
+              </w:rPr>
+            </w:pPr>
+            <w:r>
+              <w:rPr>
+                <w:rFonts w:ascii="Calibri" w:hAnsi="Calibri"/>
+                <w:b/>
+                <w:sz w:val="20"/>
               </w:rPr>
               <w:t>16</w:t>
             </w:r>
@@ -5472,20 +5515,20 @@
         </w:tc>
         <w:tc>
           <w:tcPr>
-            <w:tcW w:w="1766" w:type="dxa"/>
-          </w:tcPr>
-          <w:p>
-            <w:pPr>
-              <w:jc w:val="center"/>
-              <w:rPr>
-                <w:rFonts w:ascii="Calibri" w:hAnsi="Calibri"/>
-                <w:sz w:val="21"/>
-              </w:rPr>
-            </w:pPr>
-            <w:r>
-              <w:rPr>
-                <w:rFonts w:ascii="Calibri" w:hAnsi="Calibri"/>
-                <w:sz w:val="21"/>
+            <w:tcW w:w="1808" w:type="dxa"/>
+          </w:tcPr>
+          <w:p>
+            <w:pPr>
+              <w:jc w:val="center"/>
+              <w:rPr>
+                <w:rFonts w:ascii="Calibri" w:hAnsi="Calibri"/>
+                <w:sz w:val="20"/>
+              </w:rPr>
+            </w:pPr>
+            <w:r>
+              <w:rPr>
+                <w:rFonts w:ascii="Calibri" w:hAnsi="Calibri"/>
+                <w:sz w:val="20"/>
               </w:rPr>
               <w:t>1,000x1,000</w:t>
             </w:r>
@@ -5493,42 +5536,28 @@
         </w:tc>
         <w:tc>
           <w:tcPr>
-            <w:tcW w:w="1597" w:type="dxa"/>
-          </w:tcPr>
-          <w:p>
-            <w:pPr>
-              <w:jc w:val="center"/>
-              <w:rPr>
-                <w:rFonts w:ascii="Calibri" w:hAnsi="Calibri"/>
-                <w:sz w:val="21"/>
-              </w:rPr>
-            </w:pPr>
-            <w:r>
-              <w:rPr>
-                <w:rFonts w:ascii="Calibri" w:hAnsi="Calibri"/>
-                <w:sz w:val="21"/>
-              </w:rPr>
-              <w:t>0.</w:t>
-            </w:r>
-            <w:r>
-              <w:rPr>
-                <w:rFonts w:ascii="Calibri" w:hAnsi="Calibri"/>
-                <w:sz w:val="21"/>
-              </w:rPr>
-              <w:t>00</w:t>
-            </w:r>
-            <w:r>
-              <w:rPr>
-                <w:rFonts w:ascii="Calibri" w:hAnsi="Calibri"/>
-                <w:sz w:val="21"/>
-              </w:rPr>
-              <w:t>1</w:t>
-            </w:r>
-          </w:p>
-        </w:tc>
-        <w:tc>
-          <w:tcPr>
-            <w:tcW w:w="3086" w:type="dxa"/>
+            <w:tcW w:w="1417" w:type="dxa"/>
+          </w:tcPr>
+          <w:p>
+            <w:pPr>
+              <w:jc w:val="center"/>
+              <w:rPr>
+                <w:rFonts w:ascii="Calibri" w:hAnsi="Calibri"/>
+                <w:sz w:val="20"/>
+              </w:rPr>
+            </w:pPr>
+            <w:r>
+              <w:rPr>
+                <w:rFonts w:ascii="Calibri" w:hAnsi="Calibri"/>
+                <w:sz w:val="20"/>
+              </w:rPr>
+              <w:t>0.001</w:t>
+            </w:r>
+          </w:p>
+        </w:tc>
+        <w:tc>
+          <w:tcPr>
+            <w:tcW w:w="2552" w:type="dxa"/>
             <w:vAlign w:val="bottom"/>
           </w:tcPr>
           <w:p>
@@ -5536,7 +5565,7 @@
               <w:jc w:val="center"/>
               <w:rPr>
                 <w:rFonts w:ascii="Calibri" w:hAnsi="Calibri"/>
-                <w:sz w:val="21"/>
+                <w:sz w:val="20"/>
                 <w:szCs w:val="21"/>
               </w:rPr>
             </w:pPr>
@@ -5544,7 +5573,7 @@
               <w:rPr>
                 <w:rFonts w:ascii="Calibri" w:eastAsia="Times New Roman" w:hAnsi="Calibri"/>
                 <w:color w:val="000000"/>
-                <w:sz w:val="21"/>
+                <w:sz w:val="20"/>
                 <w:szCs w:val="21"/>
               </w:rPr>
               <w:t>3.7835</w:t>
@@ -5553,22 +5582,50 @@
         </w:tc>
         <w:tc>
           <w:tcPr>
-            <w:tcW w:w="1560" w:type="dxa"/>
+            <w:tcW w:w="1134" w:type="dxa"/>
             <w:vAlign w:val="bottom"/>
           </w:tcPr>
           <w:p>
             <w:pPr>
               <w:jc w:val="center"/>
-              <w:rPr>
-                <w:rFonts w:ascii="Calibri" w:hAnsi="Calibri"/>
-                <w:sz w:val="21"/>
-              </w:rPr>
-            </w:pPr>
-            <w:r>
               <w:rPr>
                 <w:rFonts w:ascii="Calibri" w:eastAsia="Times New Roman" w:hAnsi="Calibri"/>
                 <w:color w:val="000000"/>
-                <w:sz w:val="21"/>
+                <w:sz w:val="20"/>
+                <w:szCs w:val="21"/>
+              </w:rPr>
+            </w:pPr>
+            <w:r>
+              <w:rPr>
+                <w:rFonts w:ascii="Calibri" w:eastAsia="Times New Roman" w:hAnsi="Calibri"/>
+                <w:color w:val="000000"/>
+                <w:sz w:val="20"/>
+                <w:szCs w:val="21"/>
+              </w:rPr>
+              <w:t>1.447</w:t>
+            </w:r>
+          </w:p>
+        </w:tc>
+        <w:tc>
+          <w:tcPr>
+            <w:tcW w:w="1701" w:type="dxa"/>
+            <w:vAlign w:val="bottom"/>
+          </w:tcPr>
+          <w:p>
+            <w:pPr>
+              <w:jc w:val="center"/>
+              <w:rPr>
+                <w:rFonts w:ascii="Calibri" w:eastAsia="Times New Roman" w:hAnsi="Calibri"/>
+                <w:color w:val="000000"/>
+                <w:sz w:val="20"/>
+                <w:szCs w:val="21"/>
+              </w:rPr>
+            </w:pPr>
+            <w:r>
+              <w:rPr>
+                <w:rFonts w:ascii="Calibri" w:eastAsia="Times New Roman" w:hAnsi="Calibri"/>
+                <w:color w:val="000000"/>
+                <w:sz w:val="20"/>
                 <w:szCs w:val="21"/>
               </w:rPr>
               <w:t>1.447</w:t>
@@ -5582,22 +5639,22 @@
         </w:trPr>
         <w:tc>
           <w:tcPr>
-            <w:tcW w:w="1484" w:type="dxa"/>
-          </w:tcPr>
-          <w:p>
-            <w:pPr>
-              <w:jc w:val="center"/>
-              <w:rPr>
-                <w:rFonts w:ascii="Calibri" w:hAnsi="Calibri"/>
-                <w:b/>
-                <w:sz w:val="21"/>
-              </w:rPr>
-            </w:pPr>
-            <w:r>
-              <w:rPr>
-                <w:rFonts w:ascii="Calibri" w:hAnsi="Calibri"/>
-                <w:b/>
-                <w:sz w:val="21"/>
+            <w:tcW w:w="881" w:type="dxa"/>
+          </w:tcPr>
+          <w:p>
+            <w:pPr>
+              <w:jc w:val="center"/>
+              <w:rPr>
+                <w:rFonts w:ascii="Calibri" w:hAnsi="Calibri"/>
+                <w:b/>
+                <w:sz w:val="20"/>
+              </w:rPr>
+            </w:pPr>
+            <w:r>
+              <w:rPr>
+                <w:rFonts w:ascii="Calibri" w:hAnsi="Calibri"/>
+                <w:b/>
+                <w:sz w:val="20"/>
               </w:rPr>
               <w:t>16</w:t>
             </w:r>
@@ -5605,20 +5662,20 @@
         </w:tc>
         <w:tc>
           <w:tcPr>
-            <w:tcW w:w="1766" w:type="dxa"/>
-          </w:tcPr>
-          <w:p>
-            <w:pPr>
-              <w:jc w:val="center"/>
-              <w:rPr>
-                <w:rFonts w:ascii="Calibri" w:hAnsi="Calibri"/>
-                <w:sz w:val="21"/>
-              </w:rPr>
-            </w:pPr>
-            <w:r>
-              <w:rPr>
-                <w:rFonts w:ascii="Calibri" w:hAnsi="Calibri"/>
-                <w:sz w:val="21"/>
+            <w:tcW w:w="1808" w:type="dxa"/>
+          </w:tcPr>
+          <w:p>
+            <w:pPr>
+              <w:jc w:val="center"/>
+              <w:rPr>
+                <w:rFonts w:ascii="Calibri" w:hAnsi="Calibri"/>
+                <w:sz w:val="20"/>
+              </w:rPr>
+            </w:pPr>
+            <w:r>
+              <w:rPr>
+                <w:rFonts w:ascii="Calibri" w:hAnsi="Calibri"/>
+                <w:sz w:val="20"/>
               </w:rPr>
               <w:t>2,000x2,000</w:t>
             </w:r>
@@ -5626,42 +5683,28 @@
         </w:tc>
         <w:tc>
           <w:tcPr>
-            <w:tcW w:w="1597" w:type="dxa"/>
-          </w:tcPr>
-          <w:p>
-            <w:pPr>
-              <w:jc w:val="center"/>
-              <w:rPr>
-                <w:rFonts w:ascii="Calibri" w:hAnsi="Calibri"/>
-                <w:sz w:val="21"/>
-              </w:rPr>
-            </w:pPr>
-            <w:r>
-              <w:rPr>
-                <w:rFonts w:ascii="Calibri" w:hAnsi="Calibri"/>
-                <w:sz w:val="21"/>
-              </w:rPr>
-              <w:t>0.</w:t>
-            </w:r>
-            <w:r>
-              <w:rPr>
-                <w:rFonts w:ascii="Calibri" w:hAnsi="Calibri"/>
-                <w:sz w:val="21"/>
-              </w:rPr>
-              <w:t>00</w:t>
-            </w:r>
-            <w:r>
-              <w:rPr>
-                <w:rFonts w:ascii="Calibri" w:hAnsi="Calibri"/>
-                <w:sz w:val="21"/>
-              </w:rPr>
-              <w:t>1</w:t>
-            </w:r>
-          </w:p>
-        </w:tc>
-        <w:tc>
-          <w:tcPr>
-            <w:tcW w:w="3086" w:type="dxa"/>
+            <w:tcW w:w="1417" w:type="dxa"/>
+          </w:tcPr>
+          <w:p>
+            <w:pPr>
+              <w:jc w:val="center"/>
+              <w:rPr>
+                <w:rFonts w:ascii="Calibri" w:hAnsi="Calibri"/>
+                <w:sz w:val="20"/>
+              </w:rPr>
+            </w:pPr>
+            <w:r>
+              <w:rPr>
+                <w:rFonts w:ascii="Calibri" w:hAnsi="Calibri"/>
+                <w:sz w:val="20"/>
+              </w:rPr>
+              <w:t>0.001</w:t>
+            </w:r>
+          </w:p>
+        </w:tc>
+        <w:tc>
+          <w:tcPr>
+            <w:tcW w:w="2552" w:type="dxa"/>
             <w:vAlign w:val="bottom"/>
           </w:tcPr>
           <w:p>
@@ -5669,7 +5712,7 @@
               <w:jc w:val="center"/>
               <w:rPr>
                 <w:rFonts w:ascii="Calibri" w:hAnsi="Calibri"/>
-                <w:sz w:val="21"/>
+                <w:sz w:val="20"/>
                 <w:szCs w:val="21"/>
               </w:rPr>
             </w:pPr>
@@ -5677,7 +5720,7 @@
               <w:rPr>
                 <w:rFonts w:ascii="Calibri" w:eastAsia="Times New Roman" w:hAnsi="Calibri"/>
                 <w:color w:val="000000"/>
-                <w:sz w:val="21"/>
+                <w:sz w:val="20"/>
                 <w:szCs w:val="21"/>
               </w:rPr>
               <w:t>15.5264</w:t>
@@ -5686,34 +5729,53 @@
         </w:tc>
         <w:tc>
           <w:tcPr>
-            <w:tcW w:w="1560" w:type="dxa"/>
+            <w:tcW w:w="1134" w:type="dxa"/>
             <w:vAlign w:val="bottom"/>
           </w:tcPr>
           <w:p>
             <w:pPr>
               <w:jc w:val="center"/>
-              <w:rPr>
-                <w:rFonts w:ascii="Calibri" w:hAnsi="Calibri"/>
-                <w:sz w:val="21"/>
-              </w:rPr>
-            </w:pPr>
-            <w:r>
               <w:rPr>
                 <w:rFonts w:ascii="Calibri" w:eastAsia="Times New Roman" w:hAnsi="Calibri"/>
                 <w:color w:val="000000"/>
-                <w:sz w:val="21"/>
+                <w:sz w:val="20"/>
                 <w:szCs w:val="21"/>
               </w:rPr>
-              <w:t>1.48</w:t>
-            </w:r>
+            </w:pPr>
             <w:r>
               <w:rPr>
                 <w:rFonts w:ascii="Calibri" w:eastAsia="Times New Roman" w:hAnsi="Calibri"/>
                 <w:color w:val="000000"/>
-                <w:sz w:val="21"/>
+                <w:sz w:val="20"/>
                 <w:szCs w:val="21"/>
               </w:rPr>
-              <w:t>6</w:t>
+              <w:t>1.486</w:t>
+            </w:r>
+          </w:p>
+        </w:tc>
+        <w:tc>
+          <w:tcPr>
+            <w:tcW w:w="1701" w:type="dxa"/>
+            <w:vAlign w:val="bottom"/>
+          </w:tcPr>
+          <w:p>
+            <w:pPr>
+              <w:jc w:val="center"/>
+              <w:rPr>
+                <w:rFonts w:ascii="Calibri" w:eastAsia="Times New Roman" w:hAnsi="Calibri"/>
+                <w:color w:val="000000"/>
+                <w:sz w:val="20"/>
+                <w:szCs w:val="21"/>
+              </w:rPr>
+            </w:pPr>
+            <w:r>
+              <w:rPr>
+                <w:rFonts w:ascii="Calibri" w:eastAsia="Times New Roman" w:hAnsi="Calibri"/>
+                <w:color w:val="000000"/>
+                <w:sz w:val="20"/>
+                <w:szCs w:val="21"/>
+              </w:rPr>
+              <w:t>1.486</w:t>
             </w:r>
           </w:p>
         </w:tc>
@@ -5724,22 +5786,22 @@
         </w:trPr>
         <w:tc>
           <w:tcPr>
-            <w:tcW w:w="1484" w:type="dxa"/>
-          </w:tcPr>
-          <w:p>
-            <w:pPr>
-              <w:jc w:val="center"/>
-              <w:rPr>
-                <w:rFonts w:ascii="Calibri" w:hAnsi="Calibri"/>
-                <w:b/>
-                <w:sz w:val="21"/>
-              </w:rPr>
-            </w:pPr>
-            <w:r>
-              <w:rPr>
-                <w:rFonts w:ascii="Calibri" w:hAnsi="Calibri"/>
-                <w:b/>
-                <w:sz w:val="21"/>
+            <w:tcW w:w="881" w:type="dxa"/>
+          </w:tcPr>
+          <w:p>
+            <w:pPr>
+              <w:jc w:val="center"/>
+              <w:rPr>
+                <w:rFonts w:ascii="Calibri" w:hAnsi="Calibri"/>
+                <w:b/>
+                <w:sz w:val="20"/>
+              </w:rPr>
+            </w:pPr>
+            <w:r>
+              <w:rPr>
+                <w:rFonts w:ascii="Calibri" w:hAnsi="Calibri"/>
+                <w:b/>
+                <w:sz w:val="20"/>
               </w:rPr>
               <w:t>16</w:t>
             </w:r>
@@ -5747,20 +5809,20 @@
         </w:tc>
         <w:tc>
           <w:tcPr>
-            <w:tcW w:w="1766" w:type="dxa"/>
-          </w:tcPr>
-          <w:p>
-            <w:pPr>
-              <w:jc w:val="center"/>
-              <w:rPr>
-                <w:rFonts w:ascii="Calibri" w:hAnsi="Calibri"/>
-                <w:sz w:val="21"/>
-              </w:rPr>
-            </w:pPr>
-            <w:r>
-              <w:rPr>
-                <w:rFonts w:ascii="Calibri" w:hAnsi="Calibri"/>
-                <w:sz w:val="21"/>
+            <w:tcW w:w="1808" w:type="dxa"/>
+          </w:tcPr>
+          <w:p>
+            <w:pPr>
+              <w:jc w:val="center"/>
+              <w:rPr>
+                <w:rFonts w:ascii="Calibri" w:hAnsi="Calibri"/>
+                <w:sz w:val="20"/>
+              </w:rPr>
+            </w:pPr>
+            <w:r>
+              <w:rPr>
+                <w:rFonts w:ascii="Calibri" w:hAnsi="Calibri"/>
+                <w:sz w:val="20"/>
               </w:rPr>
               <w:t>5,000x5,000</w:t>
             </w:r>
@@ -5768,20 +5830,20 @@
         </w:tc>
         <w:tc>
           <w:tcPr>
-            <w:tcW w:w="1597" w:type="dxa"/>
-          </w:tcPr>
-          <w:p>
-            <w:pPr>
-              <w:jc w:val="center"/>
-              <w:rPr>
-                <w:rFonts w:ascii="Calibri" w:hAnsi="Calibri"/>
-                <w:sz w:val="21"/>
-              </w:rPr>
-            </w:pPr>
-            <w:r>
-              <w:rPr>
-                <w:rFonts w:ascii="Calibri" w:hAnsi="Calibri"/>
-                <w:sz w:val="21"/>
+            <w:tcW w:w="1417" w:type="dxa"/>
+          </w:tcPr>
+          <w:p>
+            <w:pPr>
+              <w:jc w:val="center"/>
+              <w:rPr>
+                <w:rFonts w:ascii="Calibri" w:hAnsi="Calibri"/>
+                <w:sz w:val="20"/>
+              </w:rPr>
+            </w:pPr>
+            <w:r>
+              <w:rPr>
+                <w:rFonts w:ascii="Calibri" w:hAnsi="Calibri"/>
+                <w:sz w:val="20"/>
               </w:rPr>
               <w:t>0.001</w:t>
             </w:r>
@@ -5789,7 +5851,7 @@
         </w:tc>
         <w:tc>
           <w:tcPr>
-            <w:tcW w:w="3086" w:type="dxa"/>
+            <w:tcW w:w="2552" w:type="dxa"/>
             <w:vAlign w:val="bottom"/>
           </w:tcPr>
           <w:p>
@@ -5797,7 +5859,7 @@
               <w:jc w:val="center"/>
               <w:rPr>
                 <w:rFonts w:ascii="Calibri" w:hAnsi="Calibri"/>
-                <w:sz w:val="21"/>
+                <w:sz w:val="20"/>
                 <w:szCs w:val="21"/>
               </w:rPr>
             </w:pPr>
@@ -5805,7 +5867,7 @@
               <w:rPr>
                 <w:rFonts w:ascii="Calibri" w:eastAsia="Times New Roman" w:hAnsi="Calibri"/>
                 <w:color w:val="000000"/>
-                <w:sz w:val="21"/>
+                <w:sz w:val="20"/>
                 <w:szCs w:val="21"/>
               </w:rPr>
               <w:t>106.3269</w:t>
@@ -5814,22 +5876,50 @@
         </w:tc>
         <w:tc>
           <w:tcPr>
-            <w:tcW w:w="1560" w:type="dxa"/>
+            <w:tcW w:w="1134" w:type="dxa"/>
             <w:vAlign w:val="bottom"/>
           </w:tcPr>
           <w:p>
             <w:pPr>
               <w:jc w:val="center"/>
-              <w:rPr>
-                <w:rFonts w:ascii="Calibri" w:hAnsi="Calibri"/>
-                <w:sz w:val="21"/>
-              </w:rPr>
-            </w:pPr>
-            <w:r>
               <w:rPr>
                 <w:rFonts w:ascii="Calibri" w:eastAsia="Times New Roman" w:hAnsi="Calibri"/>
                 <w:color w:val="000000"/>
-                <w:sz w:val="21"/>
+                <w:sz w:val="20"/>
+                <w:szCs w:val="21"/>
+              </w:rPr>
+            </w:pPr>
+            <w:r>
+              <w:rPr>
+                <w:rFonts w:ascii="Calibri" w:eastAsia="Times New Roman" w:hAnsi="Calibri"/>
+                <w:color w:val="000000"/>
+                <w:sz w:val="20"/>
+                <w:szCs w:val="21"/>
+              </w:rPr>
+              <w:t>1.505</w:t>
+            </w:r>
+          </w:p>
+        </w:tc>
+        <w:tc>
+          <w:tcPr>
+            <w:tcW w:w="1701" w:type="dxa"/>
+            <w:vAlign w:val="bottom"/>
+          </w:tcPr>
+          <w:p>
+            <w:pPr>
+              <w:jc w:val="center"/>
+              <w:rPr>
+                <w:rFonts w:ascii="Calibri" w:eastAsia="Times New Roman" w:hAnsi="Calibri"/>
+                <w:color w:val="000000"/>
+                <w:sz w:val="20"/>
+                <w:szCs w:val="21"/>
+              </w:rPr>
+            </w:pPr>
+            <w:r>
+              <w:rPr>
+                <w:rFonts w:ascii="Calibri" w:eastAsia="Times New Roman" w:hAnsi="Calibri"/>
+                <w:color w:val="000000"/>
+                <w:sz w:val="20"/>
                 <w:szCs w:val="21"/>
               </w:rPr>
               <w:t>1.505</w:t>
@@ -5843,22 +5933,22 @@
         </w:trPr>
         <w:tc>
           <w:tcPr>
-            <w:tcW w:w="1484" w:type="dxa"/>
-          </w:tcPr>
-          <w:p>
-            <w:pPr>
-              <w:jc w:val="center"/>
-              <w:rPr>
-                <w:rFonts w:ascii="Calibri" w:hAnsi="Calibri"/>
-                <w:b/>
-                <w:sz w:val="21"/>
-              </w:rPr>
-            </w:pPr>
-            <w:r>
-              <w:rPr>
-                <w:rFonts w:ascii="Calibri" w:hAnsi="Calibri"/>
-                <w:b/>
-                <w:sz w:val="21"/>
+            <w:tcW w:w="881" w:type="dxa"/>
+          </w:tcPr>
+          <w:p>
+            <w:pPr>
+              <w:jc w:val="center"/>
+              <w:rPr>
+                <w:rFonts w:ascii="Calibri" w:hAnsi="Calibri"/>
+                <w:b/>
+                <w:sz w:val="20"/>
+              </w:rPr>
+            </w:pPr>
+            <w:r>
+              <w:rPr>
+                <w:rFonts w:ascii="Calibri" w:hAnsi="Calibri"/>
+                <w:b/>
+                <w:sz w:val="20"/>
               </w:rPr>
               <w:t>16</w:t>
             </w:r>
@@ -5866,20 +5956,20 @@
         </w:tc>
         <w:tc>
           <w:tcPr>
-            <w:tcW w:w="1766" w:type="dxa"/>
-          </w:tcPr>
-          <w:p>
-            <w:pPr>
-              <w:jc w:val="center"/>
-              <w:rPr>
-                <w:rFonts w:ascii="Calibri" w:hAnsi="Calibri"/>
-                <w:sz w:val="21"/>
-              </w:rPr>
-            </w:pPr>
-            <w:r>
-              <w:rPr>
-                <w:rFonts w:ascii="Calibri" w:hAnsi="Calibri"/>
-                <w:sz w:val="21"/>
+            <w:tcW w:w="1808" w:type="dxa"/>
+          </w:tcPr>
+          <w:p>
+            <w:pPr>
+              <w:jc w:val="center"/>
+              <w:rPr>
+                <w:rFonts w:ascii="Calibri" w:hAnsi="Calibri"/>
+                <w:sz w:val="20"/>
+              </w:rPr>
+            </w:pPr>
+            <w:r>
+              <w:rPr>
+                <w:rFonts w:ascii="Calibri" w:hAnsi="Calibri"/>
+                <w:sz w:val="20"/>
               </w:rPr>
               <w:t>10,000x10,000</w:t>
             </w:r>
@@ -5887,20 +5977,20 @@
         </w:tc>
         <w:tc>
           <w:tcPr>
-            <w:tcW w:w="1597" w:type="dxa"/>
-          </w:tcPr>
-          <w:p>
-            <w:pPr>
-              <w:jc w:val="center"/>
-              <w:rPr>
-                <w:rFonts w:ascii="Calibri" w:hAnsi="Calibri"/>
-                <w:sz w:val="21"/>
-              </w:rPr>
-            </w:pPr>
-            <w:r>
-              <w:rPr>
-                <w:rFonts w:ascii="Calibri" w:hAnsi="Calibri"/>
-                <w:sz w:val="21"/>
+            <w:tcW w:w="1417" w:type="dxa"/>
+          </w:tcPr>
+          <w:p>
+            <w:pPr>
+              <w:jc w:val="center"/>
+              <w:rPr>
+                <w:rFonts w:ascii="Calibri" w:hAnsi="Calibri"/>
+                <w:sz w:val="20"/>
+              </w:rPr>
+            </w:pPr>
+            <w:r>
+              <w:rPr>
+                <w:rFonts w:ascii="Calibri" w:hAnsi="Calibri"/>
+                <w:sz w:val="20"/>
               </w:rPr>
               <w:t>0.001</w:t>
             </w:r>
@@ -5908,7 +5998,7 @@
         </w:tc>
         <w:tc>
           <w:tcPr>
-            <w:tcW w:w="3086" w:type="dxa"/>
+            <w:tcW w:w="2552" w:type="dxa"/>
             <w:vAlign w:val="bottom"/>
           </w:tcPr>
           <w:p>
@@ -5916,7 +6006,7 @@
               <w:jc w:val="center"/>
               <w:rPr>
                 <w:rFonts w:ascii="Calibri" w:hAnsi="Calibri"/>
-                <w:sz w:val="21"/>
+                <w:sz w:val="20"/>
                 <w:szCs w:val="21"/>
               </w:rPr>
             </w:pPr>
@@ -5924,7 +6014,7 @@
               <w:rPr>
                 <w:rFonts w:ascii="Calibri" w:eastAsia="Times New Roman" w:hAnsi="Calibri"/>
                 <w:color w:val="000000"/>
-                <w:sz w:val="21"/>
+                <w:sz w:val="20"/>
                 <w:szCs w:val="21"/>
               </w:rPr>
               <w:t>358.6400</w:t>
@@ -5933,22 +6023,50 @@
         </w:tc>
         <w:tc>
           <w:tcPr>
-            <w:tcW w:w="1560" w:type="dxa"/>
+            <w:tcW w:w="1134" w:type="dxa"/>
             <w:vAlign w:val="bottom"/>
           </w:tcPr>
           <w:p>
             <w:pPr>
               <w:jc w:val="center"/>
-              <w:rPr>
-                <w:rFonts w:ascii="Calibri" w:hAnsi="Calibri"/>
-                <w:sz w:val="21"/>
-              </w:rPr>
-            </w:pPr>
-            <w:r>
               <w:rPr>
                 <w:rFonts w:ascii="Calibri" w:eastAsia="Times New Roman" w:hAnsi="Calibri"/>
                 <w:color w:val="000000"/>
-                <w:sz w:val="21"/>
+                <w:sz w:val="20"/>
+                <w:szCs w:val="21"/>
+              </w:rPr>
+            </w:pPr>
+            <w:r>
+              <w:rPr>
+                <w:rFonts w:ascii="Calibri" w:eastAsia="Times New Roman" w:hAnsi="Calibri"/>
+                <w:color w:val="000000"/>
+                <w:sz w:val="20"/>
+                <w:szCs w:val="21"/>
+              </w:rPr>
+              <w:t>1.506</w:t>
+            </w:r>
+          </w:p>
+        </w:tc>
+        <w:tc>
+          <w:tcPr>
+            <w:tcW w:w="1701" w:type="dxa"/>
+            <w:vAlign w:val="bottom"/>
+          </w:tcPr>
+          <w:p>
+            <w:pPr>
+              <w:jc w:val="center"/>
+              <w:rPr>
+                <w:rFonts w:ascii="Calibri" w:eastAsia="Times New Roman" w:hAnsi="Calibri"/>
+                <w:color w:val="000000"/>
+                <w:sz w:val="20"/>
+                <w:szCs w:val="21"/>
+              </w:rPr>
+            </w:pPr>
+            <w:r>
+              <w:rPr>
+                <w:rFonts w:ascii="Calibri" w:eastAsia="Times New Roman" w:hAnsi="Calibri"/>
+                <w:color w:val="000000"/>
+                <w:sz w:val="20"/>
                 <w:szCs w:val="21"/>
               </w:rPr>
               <w:t>1.506</w:t>
@@ -10946,8 +11064,8 @@
         </c:dLbls>
         <c:marker val="1"/>
         <c:smooth val="0"/>
-        <c:axId val="-2136489200"/>
-        <c:axId val="-2034043184"/>
+        <c:axId val="-2050964768"/>
+        <c:axId val="-2006265968"/>
       </c:lineChart>
       <c:lineChart>
         <c:grouping val="standard"/>
@@ -11055,11 +11173,11 @@
         </c:dLbls>
         <c:marker val="1"/>
         <c:smooth val="0"/>
-        <c:axId val="-2136274096"/>
-        <c:axId val="-2033539712"/>
+        <c:axId val="-2006513952"/>
+        <c:axId val="-2014553472"/>
       </c:lineChart>
       <c:catAx>
-        <c:axId val="-2136489200"/>
+        <c:axId val="-2050964768"/>
         <c:scaling>
           <c:orientation val="minMax"/>
         </c:scaling>
@@ -11102,7 +11220,7 @@
             <a:endParaRPr lang="en-US"/>
           </a:p>
         </c:txPr>
-        <c:crossAx val="-2034043184"/>
+        <c:crossAx val="-2006265968"/>
         <c:crosses val="autoZero"/>
         <c:auto val="1"/>
         <c:lblAlgn val="ctr"/>
@@ -11110,7 +11228,7 @@
         <c:noMultiLvlLbl val="0"/>
       </c:catAx>
       <c:valAx>
-        <c:axId val="-2034043184"/>
+        <c:axId val="-2006265968"/>
         <c:scaling>
           <c:orientation val="minMax"/>
         </c:scaling>
@@ -11158,12 +11276,12 @@
             <a:endParaRPr lang="en-US"/>
           </a:p>
         </c:txPr>
-        <c:crossAx val="-2136489200"/>
+        <c:crossAx val="-2050964768"/>
         <c:crosses val="autoZero"/>
         <c:crossBetween val="between"/>
       </c:valAx>
       <c:valAx>
-        <c:axId val="-2033539712"/>
+        <c:axId val="-2014553472"/>
         <c:scaling>
           <c:orientation val="minMax"/>
         </c:scaling>
@@ -11197,12 +11315,12 @@
             <a:endParaRPr lang="en-US"/>
           </a:p>
         </c:txPr>
-        <c:crossAx val="-2136274096"/>
+        <c:crossAx val="-2006513952"/>
         <c:crosses val="max"/>
         <c:crossBetween val="between"/>
       </c:valAx>
       <c:catAx>
-        <c:axId val="-2136274096"/>
+        <c:axId val="-2006513952"/>
         <c:scaling>
           <c:orientation val="minMax"/>
         </c:scaling>
@@ -11212,7 +11330,7 @@
         <c:majorTickMark val="out"/>
         <c:minorTickMark val="none"/>
         <c:tickLblPos val="nextTo"/>
-        <c:crossAx val="-2033539712"/>
+        <c:crossAx val="-2014553472"/>
         <c:crosses val="autoZero"/>
         <c:auto val="1"/>
         <c:lblAlgn val="ctr"/>
@@ -11446,7 +11564,7 @@
                   <c:v>359.3329316666666</c:v>
                 </c:pt>
                 <c:pt idx="6">
-                  <c:v>323.1172693333336</c:v>
+                  <c:v>323.1172693333338</c:v>
                 </c:pt>
                 <c:pt idx="7">
                   <c:v>302.7438906666666</c:v>
@@ -11466,8 +11584,8 @@
         </c:dLbls>
         <c:marker val="1"/>
         <c:smooth val="0"/>
-        <c:axId val="1810903488"/>
-        <c:axId val="1811431408"/>
+        <c:axId val="-2050762096"/>
+        <c:axId val="-2050981744"/>
       </c:lineChart>
       <c:lineChart>
         <c:grouping val="standard"/>
@@ -11575,11 +11693,11 @@
         </c:dLbls>
         <c:marker val="1"/>
         <c:smooth val="0"/>
-        <c:axId val="1810927680"/>
-        <c:axId val="1810907952"/>
+        <c:axId val="-2050775856"/>
+        <c:axId val="-2014499104"/>
       </c:lineChart>
       <c:catAx>
-        <c:axId val="1810903488"/>
+        <c:axId val="-2050762096"/>
         <c:scaling>
           <c:orientation val="minMax"/>
         </c:scaling>
@@ -11622,7 +11740,7 @@
             <a:endParaRPr lang="en-US"/>
           </a:p>
         </c:txPr>
-        <c:crossAx val="1811431408"/>
+        <c:crossAx val="-2050981744"/>
         <c:crosses val="autoZero"/>
         <c:auto val="1"/>
         <c:lblAlgn val="ctr"/>
@@ -11630,7 +11748,7 @@
         <c:noMultiLvlLbl val="0"/>
       </c:catAx>
       <c:valAx>
-        <c:axId val="1811431408"/>
+        <c:axId val="-2050981744"/>
         <c:scaling>
           <c:orientation val="minMax"/>
         </c:scaling>
@@ -11678,12 +11796,12 @@
             <a:endParaRPr lang="en-US"/>
           </a:p>
         </c:txPr>
-        <c:crossAx val="1810903488"/>
+        <c:crossAx val="-2050762096"/>
         <c:crosses val="autoZero"/>
         <c:crossBetween val="between"/>
       </c:valAx>
       <c:valAx>
-        <c:axId val="1810907952"/>
+        <c:axId val="-2014499104"/>
         <c:scaling>
           <c:orientation val="minMax"/>
         </c:scaling>
@@ -11717,12 +11835,12 @@
             <a:endParaRPr lang="en-US"/>
           </a:p>
         </c:txPr>
-        <c:crossAx val="1810927680"/>
+        <c:crossAx val="-2050775856"/>
         <c:crosses val="max"/>
         <c:crossBetween val="between"/>
       </c:valAx>
       <c:catAx>
-        <c:axId val="1810927680"/>
+        <c:axId val="-2050775856"/>
         <c:scaling>
           <c:orientation val="minMax"/>
         </c:scaling>
@@ -11732,7 +11850,7 @@
         <c:majorTickMark val="out"/>
         <c:minorTickMark val="none"/>
         <c:tickLblPos val="nextTo"/>
-        <c:crossAx val="1810907952"/>
+        <c:crossAx val="-2014499104"/>
         <c:crosses val="autoZero"/>
         <c:auto val="1"/>
         <c:lblAlgn val="ctr"/>
@@ -11974,8 +12092,8 @@
         </c:dLbls>
         <c:marker val="1"/>
         <c:smooth val="0"/>
-        <c:axId val="-2032460240"/>
-        <c:axId val="1811255840"/>
+        <c:axId val="-2014640384"/>
+        <c:axId val="-2014487728"/>
       </c:lineChart>
       <c:lineChart>
         <c:grouping val="standard"/>
@@ -12071,11 +12189,11 @@
         </c:dLbls>
         <c:marker val="1"/>
         <c:smooth val="0"/>
-        <c:axId val="1811141152"/>
-        <c:axId val="1803948896"/>
+        <c:axId val="-2014416176"/>
+        <c:axId val="-2014560144"/>
       </c:lineChart>
       <c:catAx>
-        <c:axId val="-2032460240"/>
+        <c:axId val="-2014640384"/>
         <c:scaling>
           <c:orientation val="minMax"/>
         </c:scaling>
@@ -12118,7 +12236,7 @@
             <a:endParaRPr lang="en-US"/>
           </a:p>
         </c:txPr>
-        <c:crossAx val="1811255840"/>
+        <c:crossAx val="-2014487728"/>
         <c:crosses val="autoZero"/>
         <c:auto val="1"/>
         <c:lblAlgn val="ctr"/>
@@ -12126,7 +12244,7 @@
         <c:noMultiLvlLbl val="0"/>
       </c:catAx>
       <c:valAx>
-        <c:axId val="1811255840"/>
+        <c:axId val="-2014487728"/>
         <c:scaling>
           <c:orientation val="minMax"/>
         </c:scaling>
@@ -12174,12 +12292,12 @@
             <a:endParaRPr lang="en-US"/>
           </a:p>
         </c:txPr>
-        <c:crossAx val="-2032460240"/>
+        <c:crossAx val="-2014640384"/>
         <c:crosses val="autoZero"/>
         <c:crossBetween val="between"/>
       </c:valAx>
       <c:valAx>
-        <c:axId val="1803948896"/>
+        <c:axId val="-2014560144"/>
         <c:scaling>
           <c:orientation val="minMax"/>
         </c:scaling>
@@ -12213,12 +12331,12 @@
             <a:endParaRPr lang="en-US"/>
           </a:p>
         </c:txPr>
-        <c:crossAx val="1811141152"/>
+        <c:crossAx val="-2014416176"/>
         <c:crosses val="max"/>
         <c:crossBetween val="between"/>
       </c:valAx>
       <c:catAx>
-        <c:axId val="1811141152"/>
+        <c:axId val="-2014416176"/>
         <c:scaling>
           <c:orientation val="minMax"/>
         </c:scaling>
@@ -12228,7 +12346,7 @@
         <c:majorTickMark val="out"/>
         <c:minorTickMark val="none"/>
         <c:tickLblPos val="nextTo"/>
-        <c:crossAx val="1803948896"/>
+        <c:crossAx val="-2014560144"/>
         <c:crosses val="autoZero"/>
         <c:auto val="1"/>
         <c:lblAlgn val="ctr"/>
@@ -12476,8 +12594,8 @@
         </c:dLbls>
         <c:marker val="1"/>
         <c:smooth val="0"/>
-        <c:axId val="1810941312"/>
-        <c:axId val="1810943152"/>
+        <c:axId val="-2014637024"/>
+        <c:axId val="-2014546144"/>
       </c:lineChart>
       <c:lineChart>
         <c:grouping val="standard"/>
@@ -12579,11 +12697,11 @@
         </c:dLbls>
         <c:marker val="1"/>
         <c:smooth val="0"/>
-        <c:axId val="1811363552"/>
-        <c:axId val="1810945264"/>
+        <c:axId val="-2109984416"/>
+        <c:axId val="-2014639824"/>
       </c:lineChart>
       <c:catAx>
-        <c:axId val="1810941312"/>
+        <c:axId val="-2014637024"/>
         <c:scaling>
           <c:orientation val="minMax"/>
         </c:scaling>
@@ -12626,7 +12744,7 @@
             <a:endParaRPr lang="en-US"/>
           </a:p>
         </c:txPr>
-        <c:crossAx val="1810943152"/>
+        <c:crossAx val="-2014546144"/>
         <c:crosses val="autoZero"/>
         <c:auto val="1"/>
         <c:lblAlgn val="ctr"/>
@@ -12634,7 +12752,7 @@
         <c:noMultiLvlLbl val="0"/>
       </c:catAx>
       <c:valAx>
-        <c:axId val="1810943152"/>
+        <c:axId val="-2014546144"/>
         <c:scaling>
           <c:orientation val="minMax"/>
         </c:scaling>
@@ -12682,12 +12800,12 @@
             <a:endParaRPr lang="en-US"/>
           </a:p>
         </c:txPr>
-        <c:crossAx val="1810941312"/>
+        <c:crossAx val="-2014637024"/>
         <c:crosses val="autoZero"/>
         <c:crossBetween val="between"/>
       </c:valAx>
       <c:valAx>
-        <c:axId val="1810945264"/>
+        <c:axId val="-2014639824"/>
         <c:scaling>
           <c:orientation val="minMax"/>
         </c:scaling>
@@ -12721,12 +12839,12 @@
             <a:endParaRPr lang="en-US"/>
           </a:p>
         </c:txPr>
-        <c:crossAx val="1811363552"/>
+        <c:crossAx val="-2109984416"/>
         <c:crosses val="max"/>
         <c:crossBetween val="between"/>
       </c:valAx>
       <c:catAx>
-        <c:axId val="1811363552"/>
+        <c:axId val="-2109984416"/>
         <c:scaling>
           <c:orientation val="minMax"/>
         </c:scaling>
@@ -12736,7 +12854,7 @@
         <c:majorTickMark val="out"/>
         <c:minorTickMark val="none"/>
         <c:tickLblPos val="nextTo"/>
-        <c:crossAx val="1810945264"/>
+        <c:crossAx val="-2014639824"/>
         <c:crosses val="autoZero"/>
         <c:auto val="1"/>
         <c:lblAlgn val="ctr"/>
@@ -12990,8 +13108,8 @@
         </c:dLbls>
         <c:marker val="1"/>
         <c:smooth val="0"/>
-        <c:axId val="-2055096256"/>
-        <c:axId val="-2037260864"/>
+        <c:axId val="-2109900752"/>
+        <c:axId val="-2109827104"/>
       </c:lineChart>
       <c:lineChart>
         <c:grouping val="standard"/>
@@ -13099,11 +13217,11 @@
         </c:dLbls>
         <c:marker val="1"/>
         <c:smooth val="0"/>
-        <c:axId val="-2041326608"/>
-        <c:axId val="-2040826000"/>
+        <c:axId val="-2006952224"/>
+        <c:axId val="-2014496320"/>
       </c:lineChart>
       <c:catAx>
-        <c:axId val="-2055096256"/>
+        <c:axId val="-2109900752"/>
         <c:scaling>
           <c:orientation val="minMax"/>
         </c:scaling>
@@ -13146,7 +13264,7 @@
             <a:endParaRPr lang="en-US"/>
           </a:p>
         </c:txPr>
-        <c:crossAx val="-2037260864"/>
+        <c:crossAx val="-2109827104"/>
         <c:crosses val="autoZero"/>
         <c:auto val="1"/>
         <c:lblAlgn val="ctr"/>
@@ -13154,7 +13272,7 @@
         <c:noMultiLvlLbl val="0"/>
       </c:catAx>
       <c:valAx>
-        <c:axId val="-2037260864"/>
+        <c:axId val="-2109827104"/>
         <c:scaling>
           <c:orientation val="minMax"/>
         </c:scaling>
@@ -13202,12 +13320,12 @@
             <a:endParaRPr lang="en-US"/>
           </a:p>
         </c:txPr>
-        <c:crossAx val="-2055096256"/>
+        <c:crossAx val="-2109900752"/>
         <c:crosses val="autoZero"/>
         <c:crossBetween val="between"/>
       </c:valAx>
       <c:valAx>
-        <c:axId val="-2040826000"/>
+        <c:axId val="-2014496320"/>
         <c:scaling>
           <c:orientation val="minMax"/>
           <c:max val="1.0"/>
@@ -13242,12 +13360,12 @@
             <a:endParaRPr lang="en-US"/>
           </a:p>
         </c:txPr>
-        <c:crossAx val="-2041326608"/>
+        <c:crossAx val="-2006952224"/>
         <c:crosses val="max"/>
         <c:crossBetween val="between"/>
       </c:valAx>
       <c:catAx>
-        <c:axId val="-2041326608"/>
+        <c:axId val="-2006952224"/>
         <c:scaling>
           <c:orientation val="minMax"/>
         </c:scaling>
@@ -13257,7 +13375,7 @@
         <c:majorTickMark val="out"/>
         <c:minorTickMark val="none"/>
         <c:tickLblPos val="nextTo"/>
-        <c:crossAx val="-2040826000"/>
+        <c:crossAx val="-2014496320"/>
         <c:crosses val="autoZero"/>
         <c:auto val="1"/>
         <c:lblAlgn val="ctr"/>
@@ -13499,8 +13617,8 @@
         </c:dLbls>
         <c:marker val="1"/>
         <c:smooth val="0"/>
-        <c:axId val="-2036492048"/>
-        <c:axId val="-2044011168"/>
+        <c:axId val="-2110759440"/>
+        <c:axId val="-2014621904"/>
       </c:lineChart>
       <c:lineChart>
         <c:grouping val="standard"/>
@@ -13596,11 +13714,11 @@
         </c:dLbls>
         <c:marker val="1"/>
         <c:smooth val="0"/>
-        <c:axId val="-2036737232"/>
-        <c:axId val="-2054633984"/>
+        <c:axId val="-2014661072"/>
+        <c:axId val="-2050383024"/>
       </c:lineChart>
       <c:catAx>
-        <c:axId val="-2036492048"/>
+        <c:axId val="-2110759440"/>
         <c:scaling>
           <c:orientation val="minMax"/>
         </c:scaling>
@@ -13643,7 +13761,7 @@
             <a:endParaRPr lang="en-US"/>
           </a:p>
         </c:txPr>
-        <c:crossAx val="-2044011168"/>
+        <c:crossAx val="-2014621904"/>
         <c:crosses val="autoZero"/>
         <c:auto val="1"/>
         <c:lblAlgn val="ctr"/>
@@ -13651,7 +13769,7 @@
         <c:noMultiLvlLbl val="0"/>
       </c:catAx>
       <c:valAx>
-        <c:axId val="-2044011168"/>
+        <c:axId val="-2014621904"/>
         <c:scaling>
           <c:orientation val="minMax"/>
         </c:scaling>
@@ -13699,12 +13817,12 @@
             <a:endParaRPr lang="en-US"/>
           </a:p>
         </c:txPr>
-        <c:crossAx val="-2036492048"/>
+        <c:crossAx val="-2110759440"/>
         <c:crosses val="autoZero"/>
         <c:crossBetween val="between"/>
       </c:valAx>
       <c:valAx>
-        <c:axId val="-2054633984"/>
+        <c:axId val="-2050383024"/>
         <c:scaling>
           <c:orientation val="minMax"/>
           <c:max val="0.16"/>
@@ -13739,12 +13857,12 @@
             <a:endParaRPr lang="en-US"/>
           </a:p>
         </c:txPr>
-        <c:crossAx val="-2036737232"/>
+        <c:crossAx val="-2014661072"/>
         <c:crosses val="max"/>
         <c:crossBetween val="between"/>
       </c:valAx>
       <c:catAx>
-        <c:axId val="-2036737232"/>
+        <c:axId val="-2014661072"/>
         <c:scaling>
           <c:orientation val="minMax"/>
         </c:scaling>
@@ -13754,7 +13872,7 @@
         <c:majorTickMark val="out"/>
         <c:minorTickMark val="none"/>
         <c:tickLblPos val="nextTo"/>
-        <c:crossAx val="-2054633984"/>
+        <c:crossAx val="-2050383024"/>
         <c:crosses val="autoZero"/>
         <c:auto val="1"/>
         <c:lblAlgn val="ctr"/>
@@ -17432,7 +17550,7 @@
 </file>
 
 <file path=customXml/itemProps1.xml><?xml version="1.0" encoding="utf-8"?>
-<ds:datastoreItem xmlns:ds="http://schemas.openxmlformats.org/officeDocument/2006/customXml" ds:itemID="{B42463EA-FF36-FC47-B846-BA1360BCEAB4}">
+<ds:datastoreItem xmlns:ds="http://schemas.openxmlformats.org/officeDocument/2006/customXml" ds:itemID="{14799BC6-0031-EC4F-B010-BDC62136B07B}">
   <ds:schemaRefs>
     <ds:schemaRef ds:uri="http://schemas.openxmlformats.org/officeDocument/2006/bibliography"/>
   </ds:schemaRefs>

</xml_diff>

<commit_message>
Fixed bug where using more threads than rows will break the program
</commit_message>
<xml_diff>
--- a/TestingDocument.docx
+++ b/TestingDocument.docx
@@ -153,6 +153,26 @@
           <w:rFonts w:ascii="Calibri" w:hAnsi="Calibri"/>
         </w:rPr>
         <w:t>, for instructions on running the code.</w:t>
+      </w:r>
+      <w:r>
+        <w:rPr>
+          <w:rFonts w:ascii="Calibri" w:hAnsi="Calibri"/>
+        </w:rPr>
+        <w:t xml:space="preserve"> View the full README for details about the </w:t>
+      </w:r>
+      <w:proofErr w:type="spellStart"/>
+      <w:r>
+        <w:rPr>
+          <w:rFonts w:ascii="Calibri" w:hAnsi="Calibri"/>
+        </w:rPr>
+        <w:t>ompi-parallel.c</w:t>
+      </w:r>
+      <w:proofErr w:type="spellEnd"/>
+      <w:r>
+        <w:rPr>
+          <w:rFonts w:ascii="Calibri" w:hAnsi="Calibri"/>
+        </w:rPr>
+        <w:t xml:space="preserve"> code’s logic and how it runs.</w:t>
       </w:r>
     </w:p>
     <w:p>
@@ -478,7 +498,16 @@
           <w:iCs/>
           <w:color w:val="333333"/>
         </w:rPr>
-        <w:t>default: 0</w:t>
+        <w:t xml:space="preserve">default: </w:t>
+      </w:r>
+      <w:r>
+        <w:rPr>
+          <w:rFonts w:ascii="Calibri" w:hAnsi="Calibri" w:cs="Times New Roman"/>
+          <w:i/>
+          <w:iCs/>
+          <w:color w:val="333333"/>
+        </w:rPr>
+        <w:t>1</w:t>
       </w:r>
       <w:r>
         <w:rPr>
@@ -531,7 +560,25 @@
           <w:iCs/>
           <w:color w:val="333333"/>
         </w:rPr>
-        <w:t>default: 10</w:t>
+        <w:t>default: 1</w:t>
+      </w:r>
+      <w:r>
+        <w:rPr>
+          <w:rFonts w:ascii="Calibri" w:hAnsi="Calibri" w:cs="Times New Roman"/>
+          <w:i/>
+          <w:iCs/>
+          <w:color w:val="333333"/>
+        </w:rPr>
+        <w:t>00</w:t>
+      </w:r>
+      <w:r>
+        <w:rPr>
+          <w:rFonts w:ascii="Calibri" w:hAnsi="Calibri" w:cs="Times New Roman"/>
+          <w:i/>
+          <w:iCs/>
+          <w:color w:val="333333"/>
+        </w:rPr>
+        <w:t>0</w:t>
       </w:r>
       <w:r>
         <w:rPr>
@@ -584,7 +631,25 @@
           <w:iCs/>
           <w:color w:val="333333"/>
         </w:rPr>
-        <w:t>default: 0.0001</w:t>
+        <w:t>default: 0.00</w:t>
+      </w:r>
+      <w:r>
+        <w:rPr>
+          <w:rFonts w:ascii="Calibri" w:hAnsi="Calibri" w:cs="Times New Roman"/>
+          <w:i/>
+          <w:iCs/>
+          <w:color w:val="333333"/>
+        </w:rPr>
+        <w:t>0</w:t>
+      </w:r>
+      <w:r>
+        <w:rPr>
+          <w:rFonts w:ascii="Calibri" w:hAnsi="Calibri" w:cs="Times New Roman"/>
+          <w:i/>
+          <w:iCs/>
+          <w:color w:val="333333"/>
+        </w:rPr>
+        <w:t>1</w:t>
       </w:r>
       <w:r>
         <w:rPr>
@@ -593,6 +658,8 @@
         </w:rPr>
         <w:t>)</w:t>
       </w:r>
+      <w:bookmarkStart w:id="0" w:name="_GoBack"/>
+      <w:bookmarkEnd w:id="0"/>
     </w:p>
     <w:p>
       <w:pPr>
@@ -5825,15 +5892,7 @@
         <w:rPr>
           <w:rFonts w:ascii="Calibri" w:hAnsi="Calibri"/>
         </w:rPr>
-        <w:t xml:space="preserve"> </w:t>
-      </w:r>
-      <w:bookmarkStart w:id="0" w:name="_GoBack"/>
-      <w:bookmarkEnd w:id="0"/>
-      <w:r>
-        <w:rPr>
-          <w:rFonts w:ascii="Calibri" w:hAnsi="Calibri"/>
-        </w:rPr>
-        <w:t xml:space="preserve">this example achieved near perfect speed up. </w:t>
+        <w:t xml:space="preserve"> this example achieved near perfect speed up. </w:t>
       </w:r>
       <w:r>
         <w:rPr>
@@ -12916,8 +12975,8 @@
         </c:dLbls>
         <c:marker val="1"/>
         <c:smooth val="0"/>
-        <c:axId val="-2108715488"/>
-        <c:axId val="-2108075360"/>
+        <c:axId val="1830072144"/>
+        <c:axId val="1829845984"/>
       </c:lineChart>
       <c:lineChart>
         <c:grouping val="standard"/>
@@ -13019,11 +13078,11 @@
         </c:dLbls>
         <c:marker val="1"/>
         <c:smooth val="0"/>
-        <c:axId val="-2109466032"/>
-        <c:axId val="-2109381248"/>
+        <c:axId val="1831053648"/>
+        <c:axId val="1830035312"/>
       </c:lineChart>
       <c:catAx>
-        <c:axId val="-2108715488"/>
+        <c:axId val="1830072144"/>
         <c:scaling>
           <c:orientation val="minMax"/>
         </c:scaling>
@@ -13066,7 +13125,7 @@
             <a:endParaRPr lang="en-US"/>
           </a:p>
         </c:txPr>
-        <c:crossAx val="-2108075360"/>
+        <c:crossAx val="1829845984"/>
         <c:crosses val="autoZero"/>
         <c:auto val="1"/>
         <c:lblAlgn val="ctr"/>
@@ -13074,7 +13133,7 @@
         <c:noMultiLvlLbl val="0"/>
       </c:catAx>
       <c:valAx>
-        <c:axId val="-2108075360"/>
+        <c:axId val="1829845984"/>
         <c:scaling>
           <c:orientation val="minMax"/>
         </c:scaling>
@@ -13122,12 +13181,12 @@
             <a:endParaRPr lang="en-US"/>
           </a:p>
         </c:txPr>
-        <c:crossAx val="-2108715488"/>
+        <c:crossAx val="1830072144"/>
         <c:crosses val="autoZero"/>
         <c:crossBetween val="between"/>
       </c:valAx>
       <c:valAx>
-        <c:axId val="-2109381248"/>
+        <c:axId val="1830035312"/>
         <c:scaling>
           <c:orientation val="minMax"/>
         </c:scaling>
@@ -13161,12 +13220,12 @@
             <a:endParaRPr lang="en-US"/>
           </a:p>
         </c:txPr>
-        <c:crossAx val="-2109466032"/>
+        <c:crossAx val="1831053648"/>
         <c:crosses val="max"/>
         <c:crossBetween val="between"/>
       </c:valAx>
       <c:catAx>
-        <c:axId val="-2109466032"/>
+        <c:axId val="1831053648"/>
         <c:scaling>
           <c:orientation val="minMax"/>
         </c:scaling>
@@ -13176,7 +13235,7 @@
         <c:majorTickMark val="out"/>
         <c:minorTickMark val="none"/>
         <c:tickLblPos val="nextTo"/>
-        <c:crossAx val="-2109381248"/>
+        <c:crossAx val="1830035312"/>
         <c:crosses val="autoZero"/>
         <c:auto val="1"/>
         <c:lblAlgn val="ctr"/>
@@ -13424,8 +13483,8 @@
         </c:dLbls>
         <c:marker val="1"/>
         <c:smooth val="0"/>
-        <c:axId val="1831636176"/>
-        <c:axId val="1825747280"/>
+        <c:axId val="-2021344560"/>
+        <c:axId val="1829884560"/>
       </c:lineChart>
       <c:lineChart>
         <c:grouping val="standard"/>
@@ -13527,11 +13586,11 @@
         </c:dLbls>
         <c:marker val="1"/>
         <c:smooth val="0"/>
-        <c:axId val="1825711200"/>
-        <c:axId val="1830427776"/>
+        <c:axId val="1831165488"/>
+        <c:axId val="-2053377936"/>
       </c:lineChart>
       <c:catAx>
-        <c:axId val="1831636176"/>
+        <c:axId val="-2021344560"/>
         <c:scaling>
           <c:orientation val="minMax"/>
         </c:scaling>
@@ -13574,7 +13633,7 @@
             <a:endParaRPr lang="en-US"/>
           </a:p>
         </c:txPr>
-        <c:crossAx val="1825747280"/>
+        <c:crossAx val="1829884560"/>
         <c:crosses val="autoZero"/>
         <c:auto val="1"/>
         <c:lblAlgn val="ctr"/>
@@ -13582,7 +13641,7 @@
         <c:noMultiLvlLbl val="0"/>
       </c:catAx>
       <c:valAx>
-        <c:axId val="1825747280"/>
+        <c:axId val="1829884560"/>
         <c:scaling>
           <c:orientation val="minMax"/>
         </c:scaling>
@@ -13630,12 +13689,12 @@
             <a:endParaRPr lang="en-US"/>
           </a:p>
         </c:txPr>
-        <c:crossAx val="1831636176"/>
+        <c:crossAx val="-2021344560"/>
         <c:crosses val="autoZero"/>
         <c:crossBetween val="between"/>
       </c:valAx>
       <c:valAx>
-        <c:axId val="1830427776"/>
+        <c:axId val="-2053377936"/>
         <c:scaling>
           <c:orientation val="minMax"/>
         </c:scaling>
@@ -13669,12 +13728,12 @@
             <a:endParaRPr lang="en-US"/>
           </a:p>
         </c:txPr>
-        <c:crossAx val="1825711200"/>
+        <c:crossAx val="1831165488"/>
         <c:crosses val="max"/>
         <c:crossBetween val="between"/>
       </c:valAx>
       <c:catAx>
-        <c:axId val="1825711200"/>
+        <c:axId val="1831165488"/>
         <c:scaling>
           <c:orientation val="minMax"/>
         </c:scaling>
@@ -13684,7 +13743,7 @@
         <c:majorTickMark val="out"/>
         <c:minorTickMark val="none"/>
         <c:tickLblPos val="nextTo"/>
-        <c:crossAx val="1830427776"/>
+        <c:crossAx val="-2053377936"/>
         <c:crosses val="autoZero"/>
         <c:auto val="1"/>
         <c:lblAlgn val="ctr"/>
@@ -13932,8 +13991,8 @@
         </c:dLbls>
         <c:marker val="1"/>
         <c:smooth val="0"/>
-        <c:axId val="-2007779600"/>
-        <c:axId val="1828988032"/>
+        <c:axId val="-2011234352"/>
+        <c:axId val="-2108947440"/>
       </c:lineChart>
       <c:lineChart>
         <c:grouping val="standard"/>
@@ -14035,11 +14094,11 @@
         </c:dLbls>
         <c:marker val="1"/>
         <c:smooth val="0"/>
-        <c:axId val="1832432912"/>
-        <c:axId val="-2018214576"/>
+        <c:axId val="-2082024848"/>
+        <c:axId val="-2081580816"/>
       </c:lineChart>
       <c:catAx>
-        <c:axId val="-2007779600"/>
+        <c:axId val="-2011234352"/>
         <c:scaling>
           <c:orientation val="minMax"/>
         </c:scaling>
@@ -14082,7 +14141,7 @@
             <a:endParaRPr lang="en-US"/>
           </a:p>
         </c:txPr>
-        <c:crossAx val="1828988032"/>
+        <c:crossAx val="-2108947440"/>
         <c:crosses val="autoZero"/>
         <c:auto val="1"/>
         <c:lblAlgn val="ctr"/>
@@ -14090,7 +14149,7 @@
         <c:noMultiLvlLbl val="0"/>
       </c:catAx>
       <c:valAx>
-        <c:axId val="1828988032"/>
+        <c:axId val="-2108947440"/>
         <c:scaling>
           <c:orientation val="minMax"/>
         </c:scaling>
@@ -14138,12 +14197,12 @@
             <a:endParaRPr lang="en-US"/>
           </a:p>
         </c:txPr>
-        <c:crossAx val="-2007779600"/>
+        <c:crossAx val="-2011234352"/>
         <c:crosses val="autoZero"/>
         <c:crossBetween val="between"/>
       </c:valAx>
       <c:valAx>
-        <c:axId val="-2018214576"/>
+        <c:axId val="-2081580816"/>
         <c:scaling>
           <c:orientation val="minMax"/>
         </c:scaling>
@@ -14177,12 +14236,12 @@
             <a:endParaRPr lang="en-US"/>
           </a:p>
         </c:txPr>
-        <c:crossAx val="1832432912"/>
+        <c:crossAx val="-2082024848"/>
         <c:crosses val="max"/>
         <c:crossBetween val="between"/>
       </c:valAx>
       <c:catAx>
-        <c:axId val="1832432912"/>
+        <c:axId val="-2082024848"/>
         <c:scaling>
           <c:orientation val="minMax"/>
         </c:scaling>
@@ -14192,7 +14251,7 @@
         <c:majorTickMark val="out"/>
         <c:minorTickMark val="none"/>
         <c:tickLblPos val="nextTo"/>
-        <c:crossAx val="-2018214576"/>
+        <c:crossAx val="-2081580816"/>
         <c:crosses val="autoZero"/>
         <c:auto val="1"/>
         <c:lblAlgn val="ctr"/>
@@ -14434,8 +14493,8 @@
         </c:dLbls>
         <c:marker val="1"/>
         <c:smooth val="0"/>
-        <c:axId val="1826601328"/>
-        <c:axId val="1825836592"/>
+        <c:axId val="1830401680"/>
+        <c:axId val="1831832816"/>
       </c:lineChart>
       <c:lineChart>
         <c:grouping val="standard"/>
@@ -14531,11 +14590,11 @@
         </c:dLbls>
         <c:marker val="1"/>
         <c:smooth val="0"/>
-        <c:axId val="1831537872"/>
-        <c:axId val="-2108768032"/>
+        <c:axId val="1825711200"/>
+        <c:axId val="1829986160"/>
       </c:lineChart>
       <c:catAx>
-        <c:axId val="1826601328"/>
+        <c:axId val="1830401680"/>
         <c:scaling>
           <c:orientation val="minMax"/>
         </c:scaling>
@@ -14578,7 +14637,7 @@
             <a:endParaRPr lang="en-US"/>
           </a:p>
         </c:txPr>
-        <c:crossAx val="1825836592"/>
+        <c:crossAx val="1831832816"/>
         <c:crosses val="autoZero"/>
         <c:auto val="1"/>
         <c:lblAlgn val="ctr"/>
@@ -14586,7 +14645,7 @@
         <c:noMultiLvlLbl val="0"/>
       </c:catAx>
       <c:valAx>
-        <c:axId val="1825836592"/>
+        <c:axId val="1831832816"/>
         <c:scaling>
           <c:orientation val="minMax"/>
         </c:scaling>
@@ -14634,12 +14693,12 @@
             <a:endParaRPr lang="en-US"/>
           </a:p>
         </c:txPr>
-        <c:crossAx val="1826601328"/>
+        <c:crossAx val="1830401680"/>
         <c:crosses val="autoZero"/>
         <c:crossBetween val="between"/>
       </c:valAx>
       <c:valAx>
-        <c:axId val="-2108768032"/>
+        <c:axId val="1829986160"/>
         <c:scaling>
           <c:orientation val="minMax"/>
         </c:scaling>
@@ -14673,12 +14732,12 @@
             <a:endParaRPr lang="en-US"/>
           </a:p>
         </c:txPr>
-        <c:crossAx val="1831537872"/>
+        <c:crossAx val="1825711200"/>
         <c:crosses val="max"/>
         <c:crossBetween val="between"/>
       </c:valAx>
       <c:catAx>
-        <c:axId val="1831537872"/>
+        <c:axId val="1825711200"/>
         <c:scaling>
           <c:orientation val="minMax"/>
         </c:scaling>
@@ -14688,7 +14747,7 @@
         <c:majorTickMark val="out"/>
         <c:minorTickMark val="none"/>
         <c:tickLblPos val="nextTo"/>
-        <c:crossAx val="-2108768032"/>
+        <c:crossAx val="1829986160"/>
         <c:crosses val="autoZero"/>
         <c:auto val="1"/>
         <c:lblAlgn val="ctr"/>
@@ -14936,8 +14995,8 @@
         </c:dLbls>
         <c:marker val="1"/>
         <c:smooth val="0"/>
-        <c:axId val="-2107791776"/>
-        <c:axId val="-2011575584"/>
+        <c:axId val="-2108715488"/>
+        <c:axId val="1825836592"/>
       </c:lineChart>
       <c:lineChart>
         <c:grouping val="standard"/>
@@ -15039,11 +15098,11 @@
         </c:dLbls>
         <c:marker val="1"/>
         <c:smooth val="0"/>
-        <c:axId val="1826053904"/>
-        <c:axId val="1831766464"/>
+        <c:axId val="-2108890160"/>
+        <c:axId val="1830063712"/>
       </c:lineChart>
       <c:catAx>
-        <c:axId val="-2107791776"/>
+        <c:axId val="-2108715488"/>
         <c:scaling>
           <c:orientation val="minMax"/>
         </c:scaling>
@@ -15086,7 +15145,7 @@
             <a:endParaRPr lang="en-US"/>
           </a:p>
         </c:txPr>
-        <c:crossAx val="-2011575584"/>
+        <c:crossAx val="1825836592"/>
         <c:crosses val="autoZero"/>
         <c:auto val="1"/>
         <c:lblAlgn val="ctr"/>
@@ -15094,7 +15153,7 @@
         <c:noMultiLvlLbl val="0"/>
       </c:catAx>
       <c:valAx>
-        <c:axId val="-2011575584"/>
+        <c:axId val="1825836592"/>
         <c:scaling>
           <c:orientation val="minMax"/>
         </c:scaling>
@@ -15142,12 +15201,12 @@
             <a:endParaRPr lang="en-US"/>
           </a:p>
         </c:txPr>
-        <c:crossAx val="-2107791776"/>
+        <c:crossAx val="-2108715488"/>
         <c:crosses val="autoZero"/>
         <c:crossBetween val="between"/>
       </c:valAx>
       <c:valAx>
-        <c:axId val="1831766464"/>
+        <c:axId val="1830063712"/>
         <c:scaling>
           <c:orientation val="minMax"/>
         </c:scaling>
@@ -15181,12 +15240,12 @@
             <a:endParaRPr lang="en-US"/>
           </a:p>
         </c:txPr>
-        <c:crossAx val="1826053904"/>
+        <c:crossAx val="-2108890160"/>
         <c:crosses val="max"/>
         <c:crossBetween val="between"/>
       </c:valAx>
       <c:catAx>
-        <c:axId val="1826053904"/>
+        <c:axId val="-2108890160"/>
         <c:scaling>
           <c:orientation val="minMax"/>
         </c:scaling>
@@ -15196,7 +15255,7 @@
         <c:majorTickMark val="out"/>
         <c:minorTickMark val="none"/>
         <c:tickLblPos val="nextTo"/>
-        <c:crossAx val="1831766464"/>
+        <c:crossAx val="1830063712"/>
         <c:crosses val="autoZero"/>
         <c:auto val="1"/>
         <c:lblAlgn val="ctr"/>
@@ -15444,8 +15503,8 @@
         </c:dLbls>
         <c:marker val="1"/>
         <c:smooth val="0"/>
-        <c:axId val="1832410928"/>
-        <c:axId val="-2135648608"/>
+        <c:axId val="-2011749040"/>
+        <c:axId val="1831049680"/>
       </c:lineChart>
       <c:lineChart>
         <c:grouping val="standard"/>
@@ -15547,11 +15606,11 @@
         </c:dLbls>
         <c:marker val="1"/>
         <c:smooth val="0"/>
-        <c:axId val="1832336432"/>
-        <c:axId val="1832802608"/>
+        <c:axId val="-2053418720"/>
+        <c:axId val="1830215568"/>
       </c:lineChart>
       <c:catAx>
-        <c:axId val="1832410928"/>
+        <c:axId val="-2011749040"/>
         <c:scaling>
           <c:orientation val="minMax"/>
         </c:scaling>
@@ -15594,7 +15653,7 @@
             <a:endParaRPr lang="en-US"/>
           </a:p>
         </c:txPr>
-        <c:crossAx val="-2135648608"/>
+        <c:crossAx val="1831049680"/>
         <c:crosses val="autoZero"/>
         <c:auto val="1"/>
         <c:lblAlgn val="ctr"/>
@@ -15602,7 +15661,7 @@
         <c:noMultiLvlLbl val="0"/>
       </c:catAx>
       <c:valAx>
-        <c:axId val="-2135648608"/>
+        <c:axId val="1831049680"/>
         <c:scaling>
           <c:orientation val="minMax"/>
         </c:scaling>
@@ -15650,12 +15709,12 @@
             <a:endParaRPr lang="en-US"/>
           </a:p>
         </c:txPr>
-        <c:crossAx val="1832410928"/>
+        <c:crossAx val="-2011749040"/>
         <c:crosses val="autoZero"/>
         <c:crossBetween val="between"/>
       </c:valAx>
       <c:valAx>
-        <c:axId val="1832802608"/>
+        <c:axId val="1830215568"/>
         <c:scaling>
           <c:orientation val="minMax"/>
           <c:max val="1.0"/>
@@ -15690,12 +15749,12 @@
             <a:endParaRPr lang="en-US"/>
           </a:p>
         </c:txPr>
-        <c:crossAx val="1832336432"/>
+        <c:crossAx val="-2053418720"/>
         <c:crosses val="max"/>
         <c:crossBetween val="between"/>
       </c:valAx>
       <c:catAx>
-        <c:axId val="1832336432"/>
+        <c:axId val="-2053418720"/>
         <c:scaling>
           <c:orientation val="minMax"/>
         </c:scaling>
@@ -15705,7 +15764,7 @@
         <c:majorTickMark val="out"/>
         <c:minorTickMark val="none"/>
         <c:tickLblPos val="nextTo"/>
-        <c:crossAx val="1832802608"/>
+        <c:crossAx val="1830215568"/>
         <c:crosses val="autoZero"/>
         <c:auto val="1"/>
         <c:lblAlgn val="ctr"/>
@@ -15947,8 +16006,8 @@
         </c:dLbls>
         <c:marker val="1"/>
         <c:smooth val="0"/>
-        <c:axId val="-2011911472"/>
-        <c:axId val="-2107773392"/>
+        <c:axId val="1826031040"/>
+        <c:axId val="-2108122528"/>
       </c:lineChart>
       <c:lineChart>
         <c:grouping val="standard"/>
@@ -16044,11 +16103,11 @@
         </c:dLbls>
         <c:marker val="1"/>
         <c:smooth val="0"/>
-        <c:axId val="1830473056"/>
-        <c:axId val="-2107882176"/>
+        <c:axId val="-2021644256"/>
+        <c:axId val="-2053374608"/>
       </c:lineChart>
       <c:catAx>
-        <c:axId val="-2011911472"/>
+        <c:axId val="1826031040"/>
         <c:scaling>
           <c:orientation val="minMax"/>
         </c:scaling>
@@ -16091,7 +16150,7 @@
             <a:endParaRPr lang="en-US"/>
           </a:p>
         </c:txPr>
-        <c:crossAx val="-2107773392"/>
+        <c:crossAx val="-2108122528"/>
         <c:crosses val="autoZero"/>
         <c:auto val="1"/>
         <c:lblAlgn val="ctr"/>
@@ -16099,7 +16158,7 @@
         <c:noMultiLvlLbl val="0"/>
       </c:catAx>
       <c:valAx>
-        <c:axId val="-2107773392"/>
+        <c:axId val="-2108122528"/>
         <c:scaling>
           <c:orientation val="minMax"/>
         </c:scaling>
@@ -16147,12 +16206,12 @@
             <a:endParaRPr lang="en-US"/>
           </a:p>
         </c:txPr>
-        <c:crossAx val="-2011911472"/>
+        <c:crossAx val="1826031040"/>
         <c:crosses val="autoZero"/>
         <c:crossBetween val="between"/>
       </c:valAx>
       <c:valAx>
-        <c:axId val="-2107882176"/>
+        <c:axId val="-2053374608"/>
         <c:scaling>
           <c:orientation val="minMax"/>
         </c:scaling>
@@ -16186,12 +16245,12 @@
             <a:endParaRPr lang="en-US"/>
           </a:p>
         </c:txPr>
-        <c:crossAx val="1830473056"/>
+        <c:crossAx val="-2021644256"/>
         <c:crosses val="max"/>
         <c:crossBetween val="between"/>
       </c:valAx>
       <c:catAx>
-        <c:axId val="1830473056"/>
+        <c:axId val="-2021644256"/>
         <c:scaling>
           <c:orientation val="minMax"/>
         </c:scaling>
@@ -16201,7 +16260,7 @@
         <c:majorTickMark val="out"/>
         <c:minorTickMark val="none"/>
         <c:tickLblPos val="nextTo"/>
-        <c:crossAx val="-2107882176"/>
+        <c:crossAx val="-2053374608"/>
         <c:crosses val="autoZero"/>
         <c:auto val="1"/>
         <c:lblAlgn val="ctr"/>
@@ -16450,8 +16509,8 @@
         </c:dLbls>
         <c:marker val="1"/>
         <c:smooth val="0"/>
-        <c:axId val="-2087405600"/>
-        <c:axId val="-2109828336"/>
+        <c:axId val="1830689408"/>
+        <c:axId val="-2108778976"/>
       </c:lineChart>
       <c:lineChart>
         <c:grouping val="standard"/>
@@ -16554,11 +16613,11 @@
         </c:dLbls>
         <c:marker val="1"/>
         <c:smooth val="0"/>
-        <c:axId val="-2107429792"/>
-        <c:axId val="-2086528176"/>
+        <c:axId val="-2081542256"/>
+        <c:axId val="1831690944"/>
       </c:lineChart>
       <c:catAx>
-        <c:axId val="-2087405600"/>
+        <c:axId val="1830689408"/>
         <c:scaling>
           <c:orientation val="minMax"/>
         </c:scaling>
@@ -16601,7 +16660,7 @@
             <a:endParaRPr lang="en-US"/>
           </a:p>
         </c:txPr>
-        <c:crossAx val="-2109828336"/>
+        <c:crossAx val="-2108778976"/>
         <c:crosses val="autoZero"/>
         <c:auto val="1"/>
         <c:lblAlgn val="ctr"/>
@@ -16609,7 +16668,7 @@
         <c:noMultiLvlLbl val="0"/>
       </c:catAx>
       <c:valAx>
-        <c:axId val="-2109828336"/>
+        <c:axId val="-2108778976"/>
         <c:scaling>
           <c:orientation val="minMax"/>
         </c:scaling>
@@ -16657,12 +16716,12 @@
             <a:endParaRPr lang="en-US"/>
           </a:p>
         </c:txPr>
-        <c:crossAx val="-2087405600"/>
+        <c:crossAx val="1830689408"/>
         <c:crosses val="autoZero"/>
         <c:crossBetween val="between"/>
       </c:valAx>
       <c:valAx>
-        <c:axId val="-2086528176"/>
+        <c:axId val="1831690944"/>
         <c:scaling>
           <c:orientation val="minMax"/>
           <c:max val="1.0"/>
@@ -16697,12 +16756,12 @@
             <a:endParaRPr lang="en-US"/>
           </a:p>
         </c:txPr>
-        <c:crossAx val="-2107429792"/>
+        <c:crossAx val="-2081542256"/>
         <c:crosses val="max"/>
         <c:crossBetween val="between"/>
       </c:valAx>
       <c:catAx>
-        <c:axId val="-2107429792"/>
+        <c:axId val="-2081542256"/>
         <c:scaling>
           <c:orientation val="minMax"/>
         </c:scaling>
@@ -16712,7 +16771,7 @@
         <c:majorTickMark val="out"/>
         <c:minorTickMark val="none"/>
         <c:tickLblPos val="nextTo"/>
-        <c:crossAx val="-2086528176"/>
+        <c:crossAx val="1831690944"/>
         <c:crosses val="autoZero"/>
         <c:auto val="1"/>
         <c:lblAlgn val="ctr"/>
@@ -21502,7 +21561,7 @@
 </file>
 
 <file path=customXml/itemProps1.xml><?xml version="1.0" encoding="utf-8"?>
-<ds:datastoreItem xmlns:ds="http://schemas.openxmlformats.org/officeDocument/2006/customXml" ds:itemID="{46B39063-2DB2-C446-805A-39F3C0EE90EA}">
+<ds:datastoreItem xmlns:ds="http://schemas.openxmlformats.org/officeDocument/2006/customXml" ds:itemID="{70DE3C14-9680-8A42-BA71-A86E66B62174}">
   <ds:schemaRefs>
     <ds:schemaRef ds:uri="http://schemas.openxmlformats.org/officeDocument/2006/bibliography"/>
   </ds:schemaRefs>

</xml_diff>